<commit_message>
comentarios sobre Manual Web service
</commit_message>
<xml_diff>
--- a/Proyecto/Documentacion/Manuales/GeoP_Documentacion_WebService.docx
+++ b/Proyecto/Documentacion/Manuales/GeoP_Documentacion_WebService.docx
@@ -97,6 +97,7 @@
                 <w:dataBinding w:prefixMappings="xmlns:ns0='http://schemas.openxmlformats.org/package/2006/metadata/core-properties' xmlns:ns1='http://purl.org/dc/elements/1.1/'" w:xpath="/ns0:coreProperties[1]/ns1:title[1]" w:storeItemID="{6C3C8BC8-F283-45AE-878A-BAB7291924A1}"/>
                 <w:text/>
               </w:sdtPr>
+              <w:sdtEndPr/>
               <w:sdtContent>
                 <w:r>
                   <w:rPr>
@@ -130,6 +131,7 @@
                 <w:calendar w:val="gregorian"/>
               </w:date>
             </w:sdtPr>
+            <w:sdtEndPr/>
             <w:sdtContent>
               <w:p>
                 <w:pPr>
@@ -169,6 +171,7 @@
           <w:dataBinding w:prefixMappings="xmlns:ns0='http://schemas.microsoft.com/office/2006/coverPageProps'" w:xpath="/ns0:CoverPageProperties[1]/ns0:Abstract[1]" w:storeItemID="{55AF091B-3C7A-41E3-B477-F2FDAA23CFDA}"/>
           <w:text/>
         </w:sdtPr>
+        <w:sdtEndPr/>
         <w:sdtContent>
           <w:r>
             <w:t xml:space="preserve">     </w:t>
@@ -314,6 +317,7 @@
                 <w:dataBinding w:prefixMappings="xmlns:ns0='http://schemas.openxmlformats.org/package/2006/metadata/core-properties' xmlns:ns1='http://purl.org/dc/elements/1.1/'" w:xpath="/ns0:coreProperties[1]/ns1:title[1]" w:storeItemID="{6C3C8BC8-F283-45AE-878A-BAB7291924A1}"/>
                 <w:text/>
               </w:sdtPr>
+              <w:sdtEndPr/>
               <w:sdtContent>
                 <w:r>
                   <w:rPr>
@@ -993,6 +997,7 @@
           <w:docPartUnique/>
         </w:docPartObj>
       </w:sdtPr>
+      <w:sdtEndPr/>
       <w:sdtContent>
         <w:p>
           <w:pPr>
@@ -3323,11 +3328,22 @@
       <w:r>
         <w:t xml:space="preserve">El modelo de servicios web implementado por GeoParking es un modelo </w:t>
       </w:r>
+      <w:commentRangeStart w:id="11"/>
       <w:r>
         <w:t xml:space="preserve">API REST. </w:t>
       </w:r>
       <w:r>
-        <w:t>Una REST API es una API, o librería de funciones, a la que se accede por el protocolo HTTP. Una REST API, por tanto, se accede a través de direcciones web o URLs en las que enviamos los datos de nuestra consulta. Como respuesta a la consulta sobre el REST API se obtienen datos en diferentes formatos, como pueden ser texto plano, XML, JSON, etc.</w:t>
+        <w:t xml:space="preserve">Una REST API </w:t>
+      </w:r>
+      <w:commentRangeEnd w:id="11"/>
+      <w:r>
+        <w:rPr>
+          <w:rStyle w:val="Refdecomentario"/>
+        </w:rPr>
+        <w:commentReference w:id="11"/>
+      </w:r>
+      <w:r>
+        <w:t>es una API, o librería de funciones, a la que se accede por el protocolo HTTP. Una REST API, por tanto, se accede a través de direcciones web o URLs en las que enviamos los datos de nuestra consulta. Como respuesta a la consulta sobre el REST API se obtienen datos en diferentes formatos, como pueden ser texto plano, XML, JSON, etc.</w:t>
       </w:r>
     </w:p>
     <w:p>
@@ -3362,7 +3378,7 @@
           <w:color w:val="5B9BD5" w:themeColor="accent1"/>
         </w:rPr>
       </w:pPr>
-      <w:bookmarkStart w:id="11" w:name="_Toc410833235"/>
+      <w:bookmarkStart w:id="12" w:name="_Toc410833235"/>
       <w:r>
         <w:rPr>
           <w:color w:val="5B9BD5" w:themeColor="accent1"/>
@@ -3370,7 +3386,7 @@
         <w:lastRenderedPageBreak/>
         <w:t>PlayasController (Controlador de Playas)</w:t>
       </w:r>
-      <w:bookmarkEnd w:id="11"/>
+      <w:bookmarkEnd w:id="12"/>
     </w:p>
     <w:p>
       <w:r>
@@ -3381,14 +3397,14 @@
       <w:pPr>
         <w:jc w:val="left"/>
       </w:pPr>
-      <w:bookmarkStart w:id="12" w:name="_Toc410833236"/>
+      <w:bookmarkStart w:id="13" w:name="_Toc410833236"/>
       <w:r>
         <w:rPr>
           <w:rStyle w:val="Ttulo3Car"/>
         </w:rPr>
         <w:t>GetPlayas (ciudad)</w:t>
       </w:r>
-      <w:bookmarkEnd w:id="12"/>
+      <w:bookmarkEnd w:id="13"/>
       <w:r>
         <w:rPr>
           <w:b/>
@@ -3429,19 +3445,55 @@
         <w:t>URL</w:t>
       </w:r>
       <w:r>
-        <w:t>: geoparking.com/</w:t>
-      </w:r>
-      <w:r>
-        <w:rPr>
-          <w:highlight w:val="white"/>
-        </w:rPr>
-        <w:t>api/Playas/GetPlayas?ciudad=</w:t>
-      </w:r>
+        <w:t xml:space="preserve">: </w:t>
+      </w:r>
+      <w:commentRangeStart w:id="14"/>
+      <w:r>
+        <w:t>geoparking.com</w:t>
+      </w:r>
+      <w:commentRangeEnd w:id="14"/>
+      <w:r>
+        <w:rPr>
+          <w:rStyle w:val="Refdecomentario"/>
+        </w:rPr>
+        <w:commentReference w:id="14"/>
+      </w:r>
+      <w:r>
+        <w:t>/</w:t>
+      </w:r>
+      <w:r>
+        <w:rPr>
+          <w:highlight w:val="white"/>
+        </w:rPr>
+        <w:t>api/Playas/</w:t>
+      </w:r>
+      <w:proofErr w:type="spellStart"/>
+      <w:r>
+        <w:rPr>
+          <w:highlight w:val="white"/>
+        </w:rPr>
+        <w:t>GetPlayas?ciudad</w:t>
+      </w:r>
+      <w:proofErr w:type="spellEnd"/>
+      <w:r>
+        <w:rPr>
+          <w:highlight w:val="white"/>
+        </w:rPr>
+        <w:t>=</w:t>
+      </w:r>
+      <w:commentRangeStart w:id="15"/>
       <w:r>
         <w:rPr>
           <w:color w:val="FF0000"/>
         </w:rPr>
         <w:t>ciudad</w:t>
+      </w:r>
+      <w:commentRangeEnd w:id="15"/>
+      <w:r>
+        <w:rPr>
+          <w:rStyle w:val="Refdecomentario"/>
+        </w:rPr>
+        <w:commentReference w:id="15"/>
       </w:r>
     </w:p>
     <w:p>
@@ -3522,7 +3574,7 @@
       <w:pPr>
         <w:jc w:val="left"/>
       </w:pPr>
-      <w:bookmarkStart w:id="13" w:name="_Toc410833237"/>
+      <w:bookmarkStart w:id="16" w:name="_Toc410833237"/>
       <w:r>
         <w:rPr>
           <w:rStyle w:val="Ttulo3Car"/>
@@ -3547,7 +3599,7 @@
         </w:rPr>
         <w:t>laya)</w:t>
       </w:r>
-      <w:bookmarkEnd w:id="13"/>
+      <w:bookmarkEnd w:id="16"/>
       <w:r>
         <w:rPr>
           <w:b/>
@@ -3572,41 +3624,61 @@
         <w:jc w:val="left"/>
         <w:rPr>
           <w:color w:val="FF0000"/>
+          <w:lang w:val="en-US"/>
         </w:rPr>
       </w:pPr>
       <w:r>
         <w:rPr>
           <w:u w:val="single"/>
+          <w:lang w:val="en-US"/>
         </w:rPr>
         <w:t>URL</w:t>
       </w:r>
       <w:r>
+        <w:rPr>
+          <w:lang w:val="en-US"/>
+        </w:rPr>
         <w:t>: geoparking.com/</w:t>
       </w:r>
-      <w:r>
-        <w:rPr>
-          <w:highlight w:val="white"/>
-        </w:rPr>
-        <w:t>api/Playas/</w:t>
-      </w:r>
+      <w:proofErr w:type="spellStart"/>
+      <w:r>
+        <w:rPr>
+          <w:highlight w:val="white"/>
+          <w:lang w:val="en-US"/>
+        </w:rPr>
+        <w:t>api</w:t>
+      </w:r>
+      <w:proofErr w:type="spellEnd"/>
+      <w:r>
+        <w:rPr>
+          <w:highlight w:val="white"/>
+          <w:lang w:val="en-US"/>
+        </w:rPr>
+        <w:t>/Playas/</w:t>
+      </w:r>
+      <w:proofErr w:type="spellStart"/>
       <w:r>
         <w:rPr>
           <w:color w:val="FF0000"/>
+          <w:lang w:val="en-US"/>
         </w:rPr>
         <w:t>i</w:t>
       </w:r>
       <w:r>
         <w:rPr>
           <w:color w:val="FF0000"/>
+          <w:lang w:val="en-US"/>
         </w:rPr>
         <w:t>d</w:t>
       </w:r>
       <w:r>
         <w:rPr>
           <w:color w:val="FF0000"/>
+          <w:lang w:val="en-US"/>
         </w:rPr>
         <w:t>Playa</w:t>
       </w:r>
+      <w:proofErr w:type="spellEnd"/>
     </w:p>
     <w:p>
       <w:pPr>
@@ -3701,7 +3773,7 @@
       <w:pPr>
         <w:jc w:val="left"/>
       </w:pPr>
-      <w:bookmarkStart w:id="14" w:name="_Toc410833238"/>
+      <w:bookmarkStart w:id="17" w:name="_Toc410833238"/>
       <w:r>
         <w:rPr>
           <w:rStyle w:val="Ttulo3Car"/>
@@ -3738,7 +3810,7 @@
         </w:rPr>
         <w:t>ehículo)</w:t>
       </w:r>
-      <w:bookmarkEnd w:id="14"/>
+      <w:bookmarkEnd w:id="17"/>
       <w:r>
         <w:rPr>
           <w:b/>
@@ -3755,7 +3827,21 @@
         <w:t>todas las playas de estacionamiento ubicadas</w:t>
       </w:r>
       <w:r>
-        <w:t xml:space="preserve"> en una ciudad y que tengan lugares de estacionamiento para un tipo de vehículo en particular. </w:t>
+        <w:t xml:space="preserve"> en una ciudad y </w:t>
+      </w:r>
+      <w:commentRangeStart w:id="18"/>
+      <w:r>
+        <w:t xml:space="preserve">que tengan lugares </w:t>
+      </w:r>
+      <w:commentRangeEnd w:id="18"/>
+      <w:r>
+        <w:rPr>
+          <w:rStyle w:val="Refdecomentario"/>
+        </w:rPr>
+        <w:commentReference w:id="18"/>
+      </w:r>
+      <w:r>
+        <w:t xml:space="preserve">de estacionamiento para un tipo de vehículo en particular. </w:t>
       </w:r>
     </w:p>
     <w:p>
@@ -3974,7 +4060,7 @@
       <w:pPr>
         <w:jc w:val="left"/>
       </w:pPr>
-      <w:bookmarkStart w:id="15" w:name="_Toc410833239"/>
+      <w:bookmarkStart w:id="19" w:name="_Toc410833239"/>
       <w:r>
         <w:rPr>
           <w:rStyle w:val="Ttulo3Car"/>
@@ -4000,6 +4086,7 @@
         </w:rPr>
         <w:t xml:space="preserve">longitud, </w:t>
       </w:r>
+      <w:proofErr w:type="spellStart"/>
       <w:r>
         <w:rPr>
           <w:rStyle w:val="Ttulo3Car"/>
@@ -4022,9 +4109,16 @@
         <w:rPr>
           <w:rStyle w:val="Ttulo3Car"/>
         </w:rPr>
-        <w:t>ehículo)</w:t>
-      </w:r>
-      <w:bookmarkEnd w:id="15"/>
+        <w:t>ehículo</w:t>
+      </w:r>
+      <w:proofErr w:type="spellEnd"/>
+      <w:r>
+        <w:rPr>
+          <w:rStyle w:val="Ttulo3Car"/>
+        </w:rPr>
+        <w:t>)</w:t>
+      </w:r>
+      <w:bookmarkEnd w:id="19"/>
       <w:r>
         <w:rPr>
           <w:b/>
@@ -4038,7 +4132,21 @@
         <w:t>R</w:t>
       </w:r>
       <w:r>
-        <w:t>etorna……………………</w:t>
+        <w:t>etorna…</w:t>
+      </w:r>
+      <w:commentRangeStart w:id="20"/>
+      <w:r>
+        <w:t>………</w:t>
+      </w:r>
+      <w:commentRangeEnd w:id="20"/>
+      <w:r>
+        <w:rPr>
+          <w:rStyle w:val="Refdecomentario"/>
+        </w:rPr>
+        <w:commentReference w:id="20"/>
+      </w:r>
+      <w:r>
+        <w:t>…………</w:t>
       </w:r>
     </w:p>
     <w:p>
@@ -4247,7 +4355,9 @@
           <w:highlight w:val="white"/>
         </w:rPr>
       </w:pPr>
-      <w:bookmarkStart w:id="16" w:name="_Toc410833240"/>
+      <w:bookmarkStart w:id="21" w:name="_Toc410833240"/>
+      <w:commentRangeStart w:id="22"/>
+      <w:proofErr w:type="spellStart"/>
       <w:r>
         <w:rPr>
           <w:rStyle w:val="Ttulo3Car"/>
@@ -4261,16 +4371,31 @@
         </w:rPr>
         <w:t>PreciosPlayas</w:t>
       </w:r>
+      <w:proofErr w:type="spellEnd"/>
       <w:r>
         <w:rPr>
           <w:rStyle w:val="Ttulo3Car"/>
         </w:rPr>
-        <w:t xml:space="preserve"> (</w:t>
+        <w:t xml:space="preserve"> </w:t>
+      </w:r>
+      <w:commentRangeEnd w:id="22"/>
+      <w:r>
+        <w:rPr>
+          <w:rStyle w:val="Refdecomentario"/>
+        </w:rPr>
+        <w:commentReference w:id="22"/>
       </w:r>
       <w:r>
         <w:rPr>
           <w:rStyle w:val="Ttulo3Car"/>
         </w:rPr>
+        <w:t>(</w:t>
+      </w:r>
+      <w:proofErr w:type="spellStart"/>
+      <w:r>
+        <w:rPr>
+          <w:rStyle w:val="Ttulo3Car"/>
+        </w:rPr>
         <w:t>idT</w:t>
       </w:r>
       <w:r>
@@ -4291,19 +4416,28 @@
         </w:rPr>
         <w:t>ehículo</w:t>
       </w:r>
+      <w:proofErr w:type="spellEnd"/>
       <w:r>
         <w:rPr>
           <w:rStyle w:val="Ttulo3Car"/>
         </w:rPr>
-        <w:t>, idPlayas</w:t>
-      </w:r>
+        <w:t xml:space="preserve">, </w:t>
+      </w:r>
+      <w:proofErr w:type="spellStart"/>
       <w:r>
         <w:rPr>
           <w:rStyle w:val="Ttulo3Car"/>
         </w:rPr>
+        <w:t>idPlayas</w:t>
+      </w:r>
+      <w:proofErr w:type="spellEnd"/>
+      <w:r>
+        <w:rPr>
+          <w:rStyle w:val="Ttulo3Car"/>
+        </w:rPr>
         <w:t>)</w:t>
       </w:r>
-      <w:bookmarkEnd w:id="16"/>
+      <w:bookmarkEnd w:id="21"/>
       <w:r>
         <w:rPr>
           <w:b/>
@@ -4314,7 +4448,21 @@
         <w:t xml:space="preserve"> R</w:t>
       </w:r>
       <w:r>
-        <w:t xml:space="preserve">etorna el precio por hora del tipo vehículo indicado, de las playas a las cuales les perecen los identificadores </w:t>
+        <w:t xml:space="preserve">etorna el </w:t>
+      </w:r>
+      <w:commentRangeStart w:id="23"/>
+      <w:r>
+        <w:t xml:space="preserve">precio por hora </w:t>
+      </w:r>
+      <w:commentRangeEnd w:id="23"/>
+      <w:r>
+        <w:rPr>
+          <w:rStyle w:val="Refdecomentario"/>
+        </w:rPr>
+        <w:commentReference w:id="23"/>
+      </w:r>
+      <w:r>
+        <w:t xml:space="preserve">del tipo vehículo indicado, de las playas a las cuales les perecen los identificadores </w:t>
       </w:r>
       <w:r>
         <w:t>enviados</w:t>
@@ -4338,70 +4486,103 @@
       <w:pPr>
         <w:spacing w:before="0" w:after="0"/>
         <w:jc w:val="left"/>
+        <w:rPr>
+          <w:lang w:val="en-US"/>
+        </w:rPr>
       </w:pPr>
       <w:r>
         <w:rPr>
           <w:u w:val="single"/>
+          <w:lang w:val="en-US"/>
         </w:rPr>
         <w:t>URL</w:t>
       </w:r>
       <w:r>
+        <w:rPr>
+          <w:lang w:val="en-US"/>
+        </w:rPr>
         <w:t>: geoparking.com/</w:t>
       </w:r>
-      <w:r>
-        <w:rPr>
-          <w:highlight w:val="white"/>
-        </w:rPr>
-        <w:t>api/Playas/</w:t>
-      </w:r>
-      <w:r>
-        <w:rPr>
-          <w:highlight w:val="white"/>
+      <w:proofErr w:type="spellStart"/>
+      <w:r>
+        <w:rPr>
+          <w:highlight w:val="white"/>
+          <w:lang w:val="en-US"/>
+        </w:rPr>
+        <w:t>api</w:t>
+      </w:r>
+      <w:proofErr w:type="spellEnd"/>
+      <w:r>
+        <w:rPr>
+          <w:highlight w:val="white"/>
+          <w:lang w:val="en-US"/>
+        </w:rPr>
+        <w:t>/Playas/</w:t>
+      </w:r>
+      <w:proofErr w:type="spellStart"/>
+      <w:r>
+        <w:rPr>
+          <w:highlight w:val="white"/>
+          <w:lang w:val="en-US"/>
         </w:rPr>
         <w:t>GetPreciosPlayas</w:t>
       </w:r>
+      <w:proofErr w:type="spellEnd"/>
+      <w:r>
+        <w:rPr>
+          <w:highlight w:val="white"/>
+          <w:lang w:val="en-US"/>
+        </w:rPr>
+        <w:t>?</w:t>
+      </w:r>
+    </w:p>
+    <w:p>
+      <w:pPr>
+        <w:spacing w:before="0" w:after="0"/>
+        <w:jc w:val="left"/>
+        <w:rPr>
+          <w:color w:val="FF0000"/>
+        </w:rPr>
+      </w:pPr>
+      <w:proofErr w:type="spellStart"/>
       <w:proofErr w:type="gramStart"/>
       <w:r>
-        <w:rPr>
-          <w:highlight w:val="white"/>
-        </w:rPr>
-        <w:t>?</w:t>
-      </w:r>
+        <w:lastRenderedPageBreak/>
+        <w:t>tipoVehiculo</w:t>
+      </w:r>
+      <w:proofErr w:type="spellEnd"/>
+      <w:r>
+        <w:t>=</w:t>
+      </w:r>
+      <w:proofErr w:type="spellStart"/>
       <w:proofErr w:type="gramEnd"/>
-    </w:p>
-    <w:p>
-      <w:pPr>
-        <w:spacing w:before="0" w:after="0"/>
-        <w:jc w:val="left"/>
+      <w:r>
         <w:rPr>
           <w:color w:val="FF0000"/>
         </w:rPr>
-      </w:pPr>
-      <w:r>
-        <w:lastRenderedPageBreak/>
-        <w:t>tipoVehiculo=</w:t>
+        <w:t>idT</w:t>
       </w:r>
       <w:r>
         <w:rPr>
           <w:color w:val="FF0000"/>
         </w:rPr>
-        <w:t>idT</w:t>
-      </w:r>
+        <w:t>ipoVehiculo</w:t>
+      </w:r>
+      <w:r>
+        <w:t>&amp;idPlayas</w:t>
+      </w:r>
+      <w:proofErr w:type="spellEnd"/>
+      <w:r>
+        <w:t>=</w:t>
+      </w:r>
+      <w:proofErr w:type="spellStart"/>
       <w:r>
         <w:rPr>
           <w:color w:val="FF0000"/>
         </w:rPr>
-        <w:t>ipoVehiculo</w:t>
-      </w:r>
-      <w:r>
-        <w:t>&amp;idPlayas=</w:t>
-      </w:r>
-      <w:r>
-        <w:rPr>
-          <w:color w:val="FF0000"/>
-        </w:rPr>
         <w:t>idPlayas</w:t>
       </w:r>
+      <w:proofErr w:type="spellEnd"/>
     </w:p>
     <w:p>
       <w:pPr>
@@ -4523,7 +4704,7 @@
           <w:highlight w:val="white"/>
         </w:rPr>
       </w:pPr>
-      <w:bookmarkStart w:id="17" w:name="_Toc410833241"/>
+      <w:bookmarkStart w:id="24" w:name="_Toc410833241"/>
       <w:r>
         <w:rPr>
           <w:rStyle w:val="Ttulo3Car"/>
@@ -4538,6 +4719,8 @@
         </w:rPr>
         <w:t xml:space="preserve"> (</w:t>
       </w:r>
+      <w:commentRangeStart w:id="25"/>
+      <w:proofErr w:type="spellStart"/>
       <w:r>
         <w:rPr>
           <w:rStyle w:val="Ttulo3Car"/>
@@ -4560,9 +4743,37 @@
         <w:rPr>
           <w:rStyle w:val="Ttulo3Car"/>
         </w:rPr>
-        <w:t>ehículo, idPlayas)</w:t>
-      </w:r>
-      <w:bookmarkEnd w:id="17"/>
+        <w:t>ehículo</w:t>
+      </w:r>
+      <w:proofErr w:type="spellEnd"/>
+      <w:r>
+        <w:rPr>
+          <w:rStyle w:val="Ttulo3Car"/>
+        </w:rPr>
+        <w:t xml:space="preserve">, </w:t>
+      </w:r>
+      <w:proofErr w:type="spellStart"/>
+      <w:r>
+        <w:rPr>
+          <w:rStyle w:val="Ttulo3Car"/>
+        </w:rPr>
+        <w:t>idPlayas</w:t>
+      </w:r>
+      <w:commentRangeEnd w:id="25"/>
+      <w:proofErr w:type="spellEnd"/>
+      <w:r>
+        <w:rPr>
+          <w:rStyle w:val="Refdecomentario"/>
+        </w:rPr>
+        <w:commentReference w:id="25"/>
+      </w:r>
+      <w:r>
+        <w:rPr>
+          <w:rStyle w:val="Ttulo3Car"/>
+        </w:rPr>
+        <w:t>)</w:t>
+      </w:r>
+      <w:bookmarkEnd w:id="24"/>
       <w:r>
         <w:rPr>
           <w:b/>
@@ -4843,7 +5054,7 @@
           <w:highlight w:val="white"/>
         </w:rPr>
       </w:pPr>
-      <w:bookmarkStart w:id="18" w:name="_Toc410833242"/>
+      <w:bookmarkStart w:id="26" w:name="_Toc410833242"/>
       <w:r>
         <w:rPr>
           <w:rStyle w:val="Ttulo3Car"/>
@@ -4858,11 +5069,19 @@
         </w:rPr>
         <w:t xml:space="preserve"> (</w:t>
       </w:r>
+      <w:proofErr w:type="spellStart"/>
       <w:r>
         <w:rPr>
           <w:rStyle w:val="Ttulo3Car"/>
         </w:rPr>
-        <w:t xml:space="preserve">idPlaya, </w:t>
+        <w:t>idPlaya</w:t>
+      </w:r>
+      <w:proofErr w:type="spellEnd"/>
+      <w:r>
+        <w:rPr>
+          <w:rStyle w:val="Ttulo3Car"/>
+        </w:rPr>
+        <w:t xml:space="preserve">, </w:t>
       </w:r>
       <w:proofErr w:type="spellStart"/>
       <w:r>
@@ -4896,7 +5115,7 @@
         </w:rPr>
         <w:t>)</w:t>
       </w:r>
-      <w:bookmarkEnd w:id="18"/>
+      <w:bookmarkEnd w:id="26"/>
       <w:r>
         <w:rPr>
           <w:b/>
@@ -4971,10 +5190,12 @@
           <w:color w:val="FF0000"/>
         </w:rPr>
       </w:pPr>
+      <w:proofErr w:type="spellStart"/>
       <w:proofErr w:type="gramStart"/>
       <w:r>
         <w:t>idPlaya</w:t>
       </w:r>
+      <w:proofErr w:type="spellEnd"/>
       <w:r>
         <w:t>=</w:t>
       </w:r>
@@ -5133,7 +5354,7 @@
           <w:highlight w:val="white"/>
         </w:rPr>
       </w:pPr>
-      <w:bookmarkStart w:id="19" w:name="_Toc410833243"/>
+      <w:bookmarkStart w:id="27" w:name="_Toc410833243"/>
       <w:r>
         <w:rPr>
           <w:rStyle w:val="Ttulo3Car"/>
@@ -5148,17 +5369,39 @@
         </w:rPr>
         <w:t xml:space="preserve"> (</w:t>
       </w:r>
+      <w:proofErr w:type="spellStart"/>
       <w:r>
         <w:rPr>
           <w:rStyle w:val="Ttulo3Car"/>
         </w:rPr>
-        <w:t xml:space="preserve">idPlaya, idDíaAtención, </w:t>
+        <w:t>idPlaya</w:t>
+      </w:r>
+      <w:proofErr w:type="spellEnd"/>
+      <w:r>
+        <w:rPr>
+          <w:rStyle w:val="Ttulo3Car"/>
+        </w:rPr>
+        <w:t xml:space="preserve">, </w:t>
       </w:r>
       <w:proofErr w:type="spellStart"/>
       <w:r>
         <w:rPr>
           <w:rStyle w:val="Ttulo3Car"/>
         </w:rPr>
+        <w:t>idDíaAtención</w:t>
+      </w:r>
+      <w:proofErr w:type="spellEnd"/>
+      <w:r>
+        <w:rPr>
+          <w:rStyle w:val="Ttulo3Car"/>
+        </w:rPr>
+        <w:t xml:space="preserve">, </w:t>
+      </w:r>
+      <w:proofErr w:type="spellStart"/>
+      <w:r>
+        <w:rPr>
+          <w:rStyle w:val="Ttulo3Car"/>
+        </w:rPr>
         <w:t>horaDesde</w:t>
       </w:r>
       <w:proofErr w:type="spellEnd"/>
@@ -5188,7 +5431,7 @@
         </w:rPr>
         <w:t>)</w:t>
       </w:r>
-      <w:bookmarkEnd w:id="19"/>
+      <w:bookmarkEnd w:id="27"/>
       <w:r>
         <w:rPr>
           <w:b/>
@@ -5263,10 +5506,12 @@
           <w:color w:val="FF0000"/>
         </w:rPr>
       </w:pPr>
+      <w:proofErr w:type="spellStart"/>
       <w:proofErr w:type="gramStart"/>
       <w:r>
         <w:t>idPlaya</w:t>
       </w:r>
+      <w:proofErr w:type="spellEnd"/>
       <w:r>
         <w:t>=</w:t>
       </w:r>
@@ -5411,6 +5656,7 @@
         </w:rPr>
         <w:t xml:space="preserve"> (</w:t>
       </w:r>
+      <w:proofErr w:type="spellStart"/>
       <w:r>
         <w:rPr>
           <w:i/>
@@ -5418,6 +5664,7 @@
         </w:rPr>
         <w:t>int</w:t>
       </w:r>
+      <w:proofErr w:type="spellEnd"/>
       <w:r>
         <w:rPr>
           <w:i/>
@@ -5449,14 +5696,9 @@
         <w:rPr>
           <w:i/>
         </w:rPr>
-        <w:t xml:space="preserve"> </w:t>
-      </w:r>
-      <w:r>
-        <w:rPr>
-          <w:i/>
-        </w:rPr>
-        <w:t>(</w:t>
-      </w:r>
+        <w:t xml:space="preserve"> (</w:t>
+      </w:r>
+      <w:proofErr w:type="spellStart"/>
       <w:r>
         <w:rPr>
           <w:i/>
@@ -5464,6 +5706,7 @@
         </w:rPr>
         <w:t>string</w:t>
       </w:r>
+      <w:proofErr w:type="spellEnd"/>
       <w:r>
         <w:rPr>
           <w:i/>
@@ -5495,14 +5738,9 @@
         <w:rPr>
           <w:i/>
         </w:rPr>
-        <w:t xml:space="preserve"> </w:t>
-      </w:r>
-      <w:r>
-        <w:rPr>
-          <w:i/>
-        </w:rPr>
-        <w:t>(</w:t>
-      </w:r>
+        <w:t xml:space="preserve"> (</w:t>
+      </w:r>
+      <w:proofErr w:type="spellStart"/>
       <w:r>
         <w:rPr>
           <w:i/>
@@ -5510,6 +5748,7 @@
         </w:rPr>
         <w:t>string</w:t>
       </w:r>
+      <w:proofErr w:type="spellEnd"/>
       <w:r>
         <w:rPr>
           <w:i/>
@@ -5590,7 +5829,7 @@
       <w:pPr>
         <w:pStyle w:val="Ttulo2"/>
       </w:pPr>
-      <w:bookmarkStart w:id="20" w:name="_Toc410833244"/>
+      <w:bookmarkStart w:id="28" w:name="_Toc410833244"/>
       <w:r>
         <w:rPr>
           <w:color w:val="5B9BD5" w:themeColor="accent1"/>
@@ -5598,7 +5837,7 @@
         <w:lastRenderedPageBreak/>
         <w:t>DisponibilidadController (Controlador de Disponibilidades)</w:t>
       </w:r>
-      <w:bookmarkEnd w:id="20"/>
+      <w:bookmarkEnd w:id="28"/>
     </w:p>
     <w:p>
       <w:r>
@@ -5609,7 +5848,7 @@
       <w:pPr>
         <w:jc w:val="left"/>
       </w:pPr>
-      <w:bookmarkStart w:id="21" w:name="_Toc410833245"/>
+      <w:bookmarkStart w:id="29" w:name="_Toc410833245"/>
       <w:r>
         <w:rPr>
           <w:rStyle w:val="Ttulo3Car"/>
@@ -5658,7 +5897,7 @@
         </w:rPr>
         <w:t>)</w:t>
       </w:r>
-      <w:bookmarkEnd w:id="21"/>
+      <w:bookmarkEnd w:id="29"/>
       <w:r>
         <w:rPr>
           <w:b/>
@@ -5900,7 +6139,7 @@
       <w:pPr>
         <w:jc w:val="left"/>
       </w:pPr>
-      <w:bookmarkStart w:id="22" w:name="_Toc410833246"/>
+      <w:bookmarkStart w:id="30" w:name="_Toc410833246"/>
       <w:r>
         <w:rPr>
           <w:rStyle w:val="Ttulo3Car"/>
@@ -5949,7 +6188,7 @@
         </w:rPr>
         <w:t>)</w:t>
       </w:r>
-      <w:bookmarkEnd w:id="22"/>
+      <w:bookmarkEnd w:id="30"/>
       <w:r>
         <w:rPr>
           <w:b/>
@@ -6089,25 +6328,43 @@
         </w:numPr>
         <w:jc w:val="left"/>
       </w:pPr>
+      <w:proofErr w:type="spellStart"/>
       <w:r>
         <w:rPr>
           <w:i/>
         </w:rPr>
         <w:t>IdPlayas</w:t>
       </w:r>
-      <w:r>
-        <w:rPr>
-          <w:i/>
-        </w:rPr>
-        <w:t xml:space="preserve"> (</w:t>
-      </w:r>
+      <w:proofErr w:type="spellEnd"/>
+      <w:r>
+        <w:rPr>
+          <w:i/>
+        </w:rPr>
+        <w:t xml:space="preserve"> </w:t>
+      </w:r>
+      <w:commentRangeStart w:id="31"/>
+      <w:r>
+        <w:rPr>
+          <w:i/>
+        </w:rPr>
+        <w:t>(</w:t>
+      </w:r>
+      <w:proofErr w:type="spellStart"/>
       <w:proofErr w:type="gramStart"/>
       <w:r>
         <w:rPr>
           <w:i/>
           <w:color w:val="FF0000"/>
         </w:rPr>
-        <w:t>int[</w:t>
+        <w:t>int</w:t>
+      </w:r>
+      <w:proofErr w:type="spellEnd"/>
+      <w:r>
+        <w:rPr>
+          <w:i/>
+          <w:color w:val="FF0000"/>
+        </w:rPr>
+        <w:t>[</w:t>
       </w:r>
       <w:proofErr w:type="gramEnd"/>
       <w:r>
@@ -6116,6 +6373,13 @@
           <w:color w:val="FF0000"/>
         </w:rPr>
         <w:t>]</w:t>
+      </w:r>
+      <w:commentRangeEnd w:id="31"/>
+      <w:r>
+        <w:rPr>
+          <w:rStyle w:val="Refdecomentario"/>
+        </w:rPr>
+        <w:commentReference w:id="31"/>
       </w:r>
       <w:r>
         <w:rPr>
@@ -6191,7 +6455,7 @@
       <w:pPr>
         <w:jc w:val="left"/>
       </w:pPr>
-      <w:bookmarkStart w:id="23" w:name="_Toc410833247"/>
+      <w:bookmarkStart w:id="32" w:name="_Toc410833247"/>
       <w:r>
         <w:rPr>
           <w:rStyle w:val="Ttulo3Car"/>
@@ -6234,7 +6498,7 @@
         </w:rPr>
         <w:t>)</w:t>
       </w:r>
-      <w:bookmarkEnd w:id="23"/>
+      <w:bookmarkEnd w:id="32"/>
       <w:r>
         <w:rPr>
           <w:b/>
@@ -6312,6 +6576,7 @@
           <w:color w:val="FF0000"/>
         </w:rPr>
       </w:pPr>
+      <w:proofErr w:type="spellStart"/>
       <w:proofErr w:type="gramStart"/>
       <w:r>
         <w:rPr>
@@ -6319,12 +6584,14 @@
         </w:rPr>
         <w:t>idPlaya</w:t>
       </w:r>
+      <w:proofErr w:type="spellEnd"/>
       <w:r>
         <w:rPr>
           <w:highlight w:val="white"/>
         </w:rPr>
         <w:t>=</w:t>
       </w:r>
+      <w:proofErr w:type="spellStart"/>
       <w:proofErr w:type="gramEnd"/>
       <w:r>
         <w:rPr>
@@ -6332,6 +6599,7 @@
         </w:rPr>
         <w:t>idPlaya</w:t>
       </w:r>
+      <w:proofErr w:type="spellEnd"/>
       <w:r>
         <w:rPr>
           <w:highlight w:val="white"/>
@@ -6342,8 +6610,16 @@
         <w:rPr>
           <w:highlight w:val="white"/>
         </w:rPr>
-        <w:t>&amp;idTipoVehiculo</w:t>
-      </w:r>
+        <w:t>&amp;</w:t>
+      </w:r>
+      <w:proofErr w:type="spellStart"/>
+      <w:r>
+        <w:rPr>
+          <w:highlight w:val="white"/>
+        </w:rPr>
+        <w:t>idTipoVehiculo</w:t>
+      </w:r>
+      <w:proofErr w:type="spellEnd"/>
       <w:r>
         <w:rPr>
           <w:highlight w:val="white"/>
@@ -6553,221 +6829,227 @@
         <w:rPr>
           <w:i/>
         </w:rPr>
+        <w:t xml:space="preserve"> (</w:t>
+      </w:r>
+      <w:r>
+        <w:rPr>
+          <w:i/>
+          <w:color w:val="FF0000"/>
+        </w:rPr>
+        <w:t>date</w:t>
+      </w:r>
+      <w:r>
+        <w:rPr>
+          <w:i/>
+        </w:rPr>
+        <w:t>)</w:t>
+      </w:r>
+      <w:r>
+        <w:t>:</w:t>
+      </w:r>
+      <w:r>
+        <w:t xml:space="preserve"> fecha completa del evento.</w:t>
+      </w:r>
+    </w:p>
+    <w:p>
+      <w:pPr>
+        <w:jc w:val="left"/>
+      </w:pPr>
+      <w:r>
+        <w:rPr>
+          <w:u w:val="single"/>
+        </w:rPr>
+        <w:t>RESPUESTA</w:t>
+      </w:r>
+      <w:r>
+        <w:t>: “True” si la acción se realizó con éxito</w:t>
+      </w:r>
+      <w:proofErr w:type="gramStart"/>
+      <w:r>
+        <w:t>, ”</w:t>
+      </w:r>
+      <w:proofErr w:type="gramEnd"/>
+      <w:r>
+        <w:t xml:space="preserve">False” para cualquier inconveniente que haya impedido la actualización. </w:t>
+      </w:r>
+    </w:p>
+    <w:p>
+      <w:pPr>
+        <w:jc w:val="left"/>
+      </w:pPr>
+      <w:r>
+        <w:t>----------------------------------------------------------------------------------------------------------------</w:t>
+      </w:r>
+    </w:p>
+    <w:p>
+      <w:pPr>
+        <w:jc w:val="left"/>
+      </w:pPr>
+      <w:bookmarkStart w:id="33" w:name="_Toc410833248"/>
+      <w:r>
+        <w:rPr>
+          <w:rStyle w:val="Ttulo3Car"/>
+        </w:rPr>
+        <w:t>SetActualizarDisponibilidadGeneral</w:t>
+      </w:r>
+      <w:r>
+        <w:rPr>
+          <w:rStyle w:val="Ttulo3Car"/>
+        </w:rPr>
+        <w:t xml:space="preserve"> (</w:t>
+      </w:r>
+      <w:r>
+        <w:rPr>
+          <w:rStyle w:val="Ttulo3Car"/>
+        </w:rPr>
+        <w:t xml:space="preserve">idPlaya, </w:t>
+      </w:r>
+      <w:r>
+        <w:rPr>
+          <w:rStyle w:val="Ttulo3Car"/>
+        </w:rPr>
+        <w:t>idT</w:t>
+      </w:r>
+      <w:r>
+        <w:rPr>
+          <w:rStyle w:val="Ttulo3Car"/>
+        </w:rPr>
+        <w:t>ipo</w:t>
+      </w:r>
+      <w:r>
+        <w:rPr>
+          <w:rStyle w:val="Ttulo3Car"/>
+        </w:rPr>
+        <w:t>V</w:t>
+      </w:r>
+      <w:r>
+        <w:rPr>
+          <w:rStyle w:val="Ttulo3Car"/>
+        </w:rPr>
+        <w:t>ehiculo, disponibilidad, evento, fecha</w:t>
+      </w:r>
+      <w:r>
+        <w:rPr>
+          <w:rStyle w:val="Ttulo3Car"/>
+        </w:rPr>
+        <w:t>)</w:t>
+      </w:r>
+      <w:bookmarkEnd w:id="33"/>
+      <w:r>
+        <w:rPr>
+          <w:b/>
+        </w:rPr>
+        <w:t>:</w:t>
+      </w:r>
+      <w:r>
+        <w:t xml:space="preserve"> A</w:t>
+      </w:r>
+      <w:r>
+        <w:t>ctualiza la disponibilidad de un tipo de vehiculo para una playa en particular de acuerdo a la disponibilidad actual de la playa de estacionamiento.</w:t>
+      </w:r>
+    </w:p>
+    <w:p>
+      <w:pPr>
+        <w:spacing w:before="0" w:after="0"/>
+        <w:jc w:val="left"/>
+        <w:rPr>
+          <w:highlight w:val="white"/>
+        </w:rPr>
+      </w:pPr>
+      <w:r>
+        <w:rPr>
+          <w:u w:val="single"/>
+        </w:rPr>
+        <w:t>URL</w:t>
+      </w:r>
+      <w:r>
+        <w:t>: geoparking.com/</w:t>
+      </w:r>
+      <w:r>
+        <w:rPr>
+          <w:highlight w:val="white"/>
+        </w:rPr>
+        <w:t>api/</w:t>
+      </w:r>
+      <w:r>
+        <w:rPr>
+          <w:highlight w:val="white"/>
+        </w:rPr>
+        <w:t>Disponibilidad/S</w:t>
+      </w:r>
+      <w:r>
+        <w:rPr>
+          <w:highlight w:val="white"/>
+        </w:rPr>
+        <w:t>et</w:t>
+      </w:r>
+      <w:r>
+        <w:rPr>
+          <w:highlight w:val="white"/>
+        </w:rPr>
+        <w:t>ActualizarDisponibilidadGeneral</w:t>
+      </w:r>
+      <w:proofErr w:type="gramStart"/>
+      <w:r>
+        <w:rPr>
+          <w:highlight w:val="white"/>
+        </w:rPr>
+        <w:t>?</w:t>
+      </w:r>
+      <w:proofErr w:type="gramEnd"/>
+    </w:p>
+    <w:p>
+      <w:pPr>
+        <w:spacing w:before="0" w:after="0"/>
+        <w:jc w:val="left"/>
+        <w:rPr>
+          <w:highlight w:val="white"/>
+        </w:rPr>
+      </w:pPr>
+      <w:proofErr w:type="spellStart"/>
+      <w:proofErr w:type="gramStart"/>
+      <w:r>
+        <w:rPr>
+          <w:highlight w:val="white"/>
+        </w:rPr>
+        <w:t>idPlaya</w:t>
+      </w:r>
+      <w:proofErr w:type="spellEnd"/>
+      <w:r>
+        <w:rPr>
+          <w:highlight w:val="white"/>
+        </w:rPr>
+        <w:t>=</w:t>
+      </w:r>
+      <w:proofErr w:type="spellStart"/>
+      <w:proofErr w:type="gramEnd"/>
+      <w:r>
+        <w:rPr>
+          <w:color w:val="FF0000"/>
+        </w:rPr>
+        <w:t>idPlaya</w:t>
+      </w:r>
+      <w:proofErr w:type="spellEnd"/>
+      <w:r>
+        <w:rPr>
+          <w:highlight w:val="white"/>
+        </w:rPr>
         <w:t xml:space="preserve"> </w:t>
       </w:r>
       <w:r>
         <w:rPr>
-          <w:i/>
-        </w:rPr>
-        <w:t>(</w:t>
-      </w:r>
-      <w:r>
-        <w:rPr>
-          <w:i/>
-          <w:color w:val="FF0000"/>
-        </w:rPr>
-        <w:t>date</w:t>
-      </w:r>
-      <w:r>
-        <w:rPr>
-          <w:i/>
-        </w:rPr>
-        <w:t>)</w:t>
-      </w:r>
-      <w:r>
-        <w:t>:</w:t>
-      </w:r>
-      <w:r>
-        <w:t xml:space="preserve"> fecha completa del evento.</w:t>
-      </w:r>
-    </w:p>
-    <w:p>
-      <w:pPr>
-        <w:jc w:val="left"/>
-      </w:pPr>
-      <w:r>
-        <w:rPr>
-          <w:u w:val="single"/>
-        </w:rPr>
-        <w:t>RESPUESTA</w:t>
-      </w:r>
-      <w:r>
-        <w:t>: “True” si la acción se realizó con éxito</w:t>
-      </w:r>
-      <w:proofErr w:type="gramStart"/>
-      <w:r>
-        <w:t>, ”</w:t>
-      </w:r>
-      <w:proofErr w:type="gramEnd"/>
-      <w:r>
-        <w:t xml:space="preserve">False” para cualquier inconveniente que haya impedido la actualización. </w:t>
-      </w:r>
-    </w:p>
-    <w:p>
-      <w:pPr>
-        <w:jc w:val="left"/>
-      </w:pPr>
-      <w:r>
-        <w:t>----------------------------------------------------------------------------------------------------------------</w:t>
-      </w:r>
-    </w:p>
-    <w:p>
-      <w:pPr>
-        <w:jc w:val="left"/>
-      </w:pPr>
-      <w:bookmarkStart w:id="24" w:name="_Toc410833248"/>
-      <w:r>
-        <w:rPr>
-          <w:rStyle w:val="Ttulo3Car"/>
-        </w:rPr>
-        <w:t>SetActualizarDisponibilidadGeneral</w:t>
-      </w:r>
-      <w:r>
-        <w:rPr>
-          <w:rStyle w:val="Ttulo3Car"/>
-        </w:rPr>
-        <w:t xml:space="preserve"> (</w:t>
-      </w:r>
-      <w:r>
-        <w:rPr>
-          <w:rStyle w:val="Ttulo3Car"/>
-        </w:rPr>
-        <w:t xml:space="preserve">idPlaya, </w:t>
-      </w:r>
-      <w:r>
-        <w:rPr>
-          <w:rStyle w:val="Ttulo3Car"/>
-        </w:rPr>
-        <w:t>idT</w:t>
-      </w:r>
-      <w:r>
-        <w:rPr>
-          <w:rStyle w:val="Ttulo3Car"/>
-        </w:rPr>
-        <w:t>ipo</w:t>
-      </w:r>
-      <w:r>
-        <w:rPr>
-          <w:rStyle w:val="Ttulo3Car"/>
-        </w:rPr>
-        <w:t>V</w:t>
-      </w:r>
-      <w:r>
-        <w:rPr>
-          <w:rStyle w:val="Ttulo3Car"/>
-        </w:rPr>
-        <w:t>ehiculo, disponibilidad, evento, fecha</w:t>
-      </w:r>
-      <w:r>
-        <w:rPr>
-          <w:rStyle w:val="Ttulo3Car"/>
-        </w:rPr>
-        <w:t>)</w:t>
-      </w:r>
-      <w:bookmarkEnd w:id="24"/>
-      <w:r>
-        <w:rPr>
-          <w:b/>
-        </w:rPr>
-        <w:t>:</w:t>
-      </w:r>
-      <w:r>
-        <w:t xml:space="preserve"> A</w:t>
-      </w:r>
-      <w:r>
-        <w:t>ctualiza la disponibilidad de un tipo de vehiculo para una playa en particular de acuerdo a la disponibilidad actual de la playa de estacionamiento.</w:t>
-      </w:r>
-    </w:p>
-    <w:p>
-      <w:pPr>
-        <w:spacing w:before="0" w:after="0"/>
-        <w:jc w:val="left"/>
-        <w:rPr>
-          <w:highlight w:val="white"/>
-        </w:rPr>
-      </w:pPr>
-      <w:r>
-        <w:rPr>
-          <w:u w:val="single"/>
-        </w:rPr>
-        <w:t>URL</w:t>
-      </w:r>
-      <w:r>
-        <w:t>: geoparking.com/</w:t>
-      </w:r>
-      <w:r>
-        <w:rPr>
-          <w:highlight w:val="white"/>
-        </w:rPr>
-        <w:t>api/</w:t>
-      </w:r>
-      <w:r>
-        <w:rPr>
-          <w:highlight w:val="white"/>
-        </w:rPr>
-        <w:t>Disponibilidad/S</w:t>
-      </w:r>
-      <w:r>
-        <w:rPr>
-          <w:highlight w:val="white"/>
-        </w:rPr>
-        <w:t>et</w:t>
-      </w:r>
-      <w:r>
-        <w:rPr>
-          <w:highlight w:val="white"/>
-        </w:rPr>
-        <w:t>ActualizarDisponibilidadGeneral</w:t>
-      </w:r>
-      <w:proofErr w:type="gramStart"/>
-      <w:r>
-        <w:rPr>
-          <w:highlight w:val="white"/>
-        </w:rPr>
-        <w:t>?</w:t>
-      </w:r>
-      <w:proofErr w:type="gramEnd"/>
-    </w:p>
-    <w:p>
-      <w:pPr>
-        <w:spacing w:before="0" w:after="0"/>
-        <w:jc w:val="left"/>
-        <w:rPr>
-          <w:highlight w:val="white"/>
-        </w:rPr>
-      </w:pPr>
-      <w:proofErr w:type="gramStart"/>
-      <w:r>
-        <w:rPr>
-          <w:highlight w:val="white"/>
-        </w:rPr>
-        <w:t>idPlaya</w:t>
-      </w:r>
-      <w:r>
-        <w:rPr>
-          <w:highlight w:val="white"/>
-        </w:rPr>
-        <w:t>=</w:t>
-      </w:r>
-      <w:proofErr w:type="gramEnd"/>
-      <w:r>
-        <w:rPr>
-          <w:color w:val="FF0000"/>
-        </w:rPr>
-        <w:t>idPlaya</w:t>
-      </w:r>
-      <w:r>
-        <w:rPr>
-          <w:highlight w:val="white"/>
-        </w:rPr>
-        <w:t xml:space="preserve"> </w:t>
-      </w:r>
-      <w:r>
-        <w:rPr>
-          <w:highlight w:val="white"/>
-        </w:rPr>
-        <w:t>&amp;idTipoVehiculo</w:t>
-      </w:r>
+          <w:highlight w:val="white"/>
+        </w:rPr>
+        <w:t>&amp;</w:t>
+      </w:r>
+      <w:proofErr w:type="spellStart"/>
+      <w:r>
+        <w:rPr>
+          <w:highlight w:val="white"/>
+        </w:rPr>
+        <w:t>idTipoVehiculo</w:t>
+      </w:r>
+      <w:proofErr w:type="spellEnd"/>
       <w:r>
         <w:rPr>
           <w:highlight w:val="white"/>
@@ -7112,7 +7394,7 @@
           <w:color w:val="5B9BD5" w:themeColor="accent1"/>
         </w:rPr>
       </w:pPr>
-      <w:bookmarkStart w:id="25" w:name="_Toc410833249"/>
+      <w:bookmarkStart w:id="34" w:name="_Toc410833249"/>
       <w:r>
         <w:rPr>
           <w:color w:val="5B9BD5" w:themeColor="accent1"/>
@@ -7120,7 +7402,7 @@
         <w:lastRenderedPageBreak/>
         <w:t>ServiciosController (Controlador de Servicios)</w:t>
       </w:r>
-      <w:bookmarkEnd w:id="25"/>
+      <w:bookmarkEnd w:id="34"/>
     </w:p>
     <w:p>
       <w:r>
@@ -7131,7 +7413,7 @@
       <w:pPr>
         <w:jc w:val="left"/>
       </w:pPr>
-      <w:bookmarkStart w:id="26" w:name="_Toc410833250"/>
+      <w:bookmarkStart w:id="35" w:name="_Toc410833250"/>
       <w:r>
         <w:rPr>
           <w:rStyle w:val="Ttulo3Car"/>
@@ -7188,7 +7470,7 @@
         </w:rPr>
         <w:t>)</w:t>
       </w:r>
-      <w:bookmarkEnd w:id="26"/>
+      <w:bookmarkEnd w:id="35"/>
       <w:r>
         <w:rPr>
           <w:b/>
@@ -7578,7 +7860,11 @@
         <w:t>)</w:t>
       </w:r>
       <w:r>
-        <w:t>: precio por hora.</w:t>
+        <w:t xml:space="preserve">: </w:t>
+      </w:r>
+      <w:commentRangeStart w:id="36"/>
+      <w:r>
+        <w:t>precio por hora.</w:t>
       </w:r>
     </w:p>
     <w:p>
@@ -7692,7 +7978,17 @@
         <w:t>)</w:t>
       </w:r>
       <w:r>
-        <w:t>: precio por 24 horas.</w:t>
+        <w:t>: precio por 24 horas</w:t>
+      </w:r>
+      <w:commentRangeEnd w:id="36"/>
+      <w:r>
+        <w:rPr>
+          <w:rStyle w:val="Refdecomentario"/>
+        </w:rPr>
+        <w:commentReference w:id="36"/>
+      </w:r>
+      <w:r>
+        <w:t>.</w:t>
       </w:r>
     </w:p>
     <w:p>
@@ -7770,7 +8066,7 @@
       <w:pPr>
         <w:jc w:val="left"/>
       </w:pPr>
-      <w:bookmarkStart w:id="27" w:name="_Toc410833251"/>
+      <w:bookmarkStart w:id="37" w:name="_Toc410833251"/>
       <w:proofErr w:type="spellStart"/>
       <w:r>
         <w:rPr>
@@ -7785,16 +8081,25 @@
         </w:rPr>
         <w:t xml:space="preserve"> (</w:t>
       </w:r>
+      <w:proofErr w:type="spellStart"/>
       <w:r>
         <w:rPr>
           <w:rStyle w:val="Ttulo3Car"/>
         </w:rPr>
-        <w:t xml:space="preserve">idPlaya, </w:t>
-      </w:r>
+        <w:t>idPlaya</w:t>
+      </w:r>
+      <w:proofErr w:type="spellEnd"/>
       <w:r>
         <w:rPr>
           <w:rStyle w:val="Ttulo3Car"/>
         </w:rPr>
+        <w:t xml:space="preserve">, </w:t>
+      </w:r>
+      <w:proofErr w:type="spellStart"/>
+      <w:r>
+        <w:rPr>
+          <w:rStyle w:val="Ttulo3Car"/>
+        </w:rPr>
         <w:t>idT</w:t>
       </w:r>
       <w:r>
@@ -7813,15 +8118,22 @@
         <w:rPr>
           <w:rStyle w:val="Ttulo3Car"/>
         </w:rPr>
-        <w:t>ehiculo, capacidad</w:t>
-      </w:r>
+        <w:t>ehiculo</w:t>
+      </w:r>
+      <w:proofErr w:type="spellEnd"/>
       <w:r>
         <w:rPr>
           <w:rStyle w:val="Ttulo3Car"/>
         </w:rPr>
+        <w:t>, capacidad</w:t>
+      </w:r>
+      <w:r>
+        <w:rPr>
+          <w:rStyle w:val="Ttulo3Car"/>
+        </w:rPr>
         <w:t>)</w:t>
       </w:r>
-      <w:bookmarkEnd w:id="27"/>
+      <w:bookmarkEnd w:id="37"/>
       <w:r>
         <w:rPr>
           <w:b/>
@@ -8132,7 +8444,7 @@
       <w:pPr>
         <w:jc w:val="left"/>
       </w:pPr>
-      <w:bookmarkStart w:id="28" w:name="_Toc410833252"/>
+      <w:bookmarkStart w:id="38" w:name="_Toc410833252"/>
       <w:r>
         <w:rPr>
           <w:rStyle w:val="Ttulo3Car"/>
@@ -8181,7 +8493,7 @@
         </w:rPr>
         <w:t>)</w:t>
       </w:r>
-      <w:bookmarkEnd w:id="28"/>
+      <w:bookmarkEnd w:id="38"/>
       <w:r>
         <w:rPr>
           <w:b/>
@@ -8425,7 +8737,7 @@
           <w:color w:val="5B9BD5" w:themeColor="accent1"/>
         </w:rPr>
       </w:pPr>
-      <w:bookmarkStart w:id="29" w:name="_Toc410833253"/>
+      <w:bookmarkStart w:id="39" w:name="_Toc410833253"/>
       <w:r>
         <w:rPr>
           <w:color w:val="5B9BD5" w:themeColor="accent1"/>
@@ -8433,7 +8745,7 @@
         <w:lastRenderedPageBreak/>
         <w:t>PreciosController (Controlador de Precios)</w:t>
       </w:r>
-      <w:bookmarkEnd w:id="29"/>
+      <w:bookmarkEnd w:id="39"/>
     </w:p>
     <w:p>
       <w:r>
@@ -8450,7 +8762,7 @@
       <w:pPr>
         <w:jc w:val="left"/>
       </w:pPr>
-      <w:bookmarkStart w:id="30" w:name="_Toc410833254"/>
+      <w:bookmarkStart w:id="40" w:name="_Toc410833254"/>
       <w:r>
         <w:rPr>
           <w:rStyle w:val="Ttulo3Car"/>
@@ -8523,7 +8835,7 @@
         </w:rPr>
         <w:t>)</w:t>
       </w:r>
-      <w:bookmarkEnd w:id="30"/>
+      <w:bookmarkEnd w:id="40"/>
       <w:r>
         <w:rPr>
           <w:b/>
@@ -8942,7 +9254,7 @@
       <w:pPr>
         <w:jc w:val="left"/>
       </w:pPr>
-      <w:bookmarkStart w:id="31" w:name="_Toc410833255"/>
+      <w:bookmarkStart w:id="41" w:name="_Toc410833255"/>
       <w:proofErr w:type="spellStart"/>
       <w:r>
         <w:rPr>
@@ -8969,11 +9281,19 @@
         </w:rPr>
         <w:t>(</w:t>
       </w:r>
+      <w:proofErr w:type="spellStart"/>
       <w:r>
         <w:rPr>
           <w:rStyle w:val="Ttulo3Car"/>
         </w:rPr>
-        <w:t xml:space="preserve">idPlaya, tiempo, tipo </w:t>
+        <w:t>idPlaya</w:t>
+      </w:r>
+      <w:proofErr w:type="spellEnd"/>
+      <w:r>
+        <w:rPr>
+          <w:rStyle w:val="Ttulo3Car"/>
+        </w:rPr>
+        <w:t xml:space="preserve">, tiempo, tipo </w:t>
       </w:r>
       <w:proofErr w:type="spellStart"/>
       <w:r>
@@ -8995,7 +9315,7 @@
         </w:rPr>
         <w:t>)</w:t>
       </w:r>
-      <w:bookmarkEnd w:id="31"/>
+      <w:bookmarkEnd w:id="41"/>
       <w:r>
         <w:rPr>
           <w:b/>
@@ -9256,6 +9576,7 @@
         </w:rPr>
         <w:t xml:space="preserve"> (</w:t>
       </w:r>
+      <w:proofErr w:type="spellStart"/>
       <w:r>
         <w:rPr>
           <w:i/>
@@ -9263,6 +9584,7 @@
         </w:rPr>
         <w:t>int</w:t>
       </w:r>
+      <w:proofErr w:type="spellEnd"/>
       <w:r>
         <w:rPr>
           <w:i/>
@@ -9273,7 +9595,15 @@
         <w:t>:</w:t>
       </w:r>
       <w:r>
-        <w:t xml:space="preserve"> numero de </w:t>
+        <w:t xml:space="preserve"> </w:t>
+      </w:r>
+      <w:proofErr w:type="spellStart"/>
+      <w:r>
+        <w:t>numero</w:t>
+      </w:r>
+      <w:proofErr w:type="spellEnd"/>
+      <w:r>
+        <w:t xml:space="preserve"> de </w:t>
       </w:r>
       <w:proofErr w:type="spellStart"/>
       <w:r>
@@ -9418,7 +9748,7 @@
           <w:color w:val="5B9BD5" w:themeColor="accent1"/>
         </w:rPr>
       </w:pPr>
-      <w:bookmarkStart w:id="32" w:name="_Toc410833256"/>
+      <w:bookmarkStart w:id="42" w:name="_Toc410833256"/>
       <w:r>
         <w:rPr>
           <w:color w:val="5B9BD5" w:themeColor="accent1"/>
@@ -9426,7 +9756,7 @@
         <w:lastRenderedPageBreak/>
         <w:t>EstadisticasController (Controlador de Estadisticas)</w:t>
       </w:r>
-      <w:bookmarkEnd w:id="32"/>
+      <w:bookmarkEnd w:id="42"/>
     </w:p>
     <w:p>
       <w:r>
@@ -9437,24 +9767,34 @@
       <w:pPr>
         <w:jc w:val="left"/>
       </w:pPr>
-      <w:bookmarkStart w:id="33" w:name="_Toc410833257"/>
+      <w:bookmarkStart w:id="43" w:name="_Toc410833257"/>
+      <w:proofErr w:type="spellStart"/>
       <w:r>
         <w:rPr>
           <w:rStyle w:val="Ttulo3Car"/>
         </w:rPr>
         <w:t>GetGuardarConsulta</w:t>
       </w:r>
+      <w:proofErr w:type="spellEnd"/>
       <w:r>
         <w:rPr>
           <w:rStyle w:val="Ttulo3Car"/>
         </w:rPr>
         <w:t xml:space="preserve"> (</w:t>
       </w:r>
+      <w:proofErr w:type="spellStart"/>
       <w:r>
         <w:rPr>
           <w:rStyle w:val="Ttulo3Car"/>
         </w:rPr>
-        <w:t xml:space="preserve">idPlaya, tipo </w:t>
+        <w:t>idPlaya</w:t>
+      </w:r>
+      <w:proofErr w:type="spellEnd"/>
+      <w:r>
+        <w:rPr>
+          <w:rStyle w:val="Ttulo3Car"/>
+        </w:rPr>
+        <w:t xml:space="preserve">, tipo </w:t>
       </w:r>
       <w:proofErr w:type="spellStart"/>
       <w:r>
@@ -9476,7 +9816,7 @@
         </w:rPr>
         <w:t>)</w:t>
       </w:r>
-      <w:bookmarkEnd w:id="33"/>
+      <w:bookmarkEnd w:id="43"/>
       <w:r>
         <w:rPr>
           <w:b/>
@@ -9527,12 +9867,14 @@
         </w:rPr>
         <w:t>/</w:t>
       </w:r>
+      <w:proofErr w:type="spellStart"/>
       <w:r>
         <w:rPr>
           <w:highlight w:val="white"/>
         </w:rPr>
         <w:t>GetGuardarConsulta</w:t>
       </w:r>
+      <w:proofErr w:type="spellEnd"/>
       <w:proofErr w:type="gramStart"/>
       <w:r>
         <w:rPr>
@@ -9702,13 +10044,7 @@
         <w:rPr>
           <w:i/>
         </w:rPr>
-        <w:t xml:space="preserve"> </w:t>
-      </w:r>
-      <w:r>
-        <w:rPr>
-          <w:i/>
-        </w:rPr>
-        <w:t>(</w:t>
+        <w:t xml:space="preserve"> (</w:t>
       </w:r>
       <w:r>
         <w:rPr>
@@ -9808,8 +10144,6 @@
         <w:ind w:left="708"/>
         <w:jc w:val="left"/>
       </w:pPr>
-      <w:bookmarkStart w:id="34" w:name="_GoBack"/>
-      <w:bookmarkEnd w:id="34"/>
     </w:p>
     <w:p>
       <w:pPr>
@@ -9840,7 +10174,7 @@
           <w:color w:val="5B9BD5" w:themeColor="accent1"/>
         </w:rPr>
       </w:pPr>
-      <w:bookmarkStart w:id="35" w:name="_Toc410833258"/>
+      <w:bookmarkStart w:id="44" w:name="_Toc410833258"/>
       <w:r>
         <w:rPr>
           <w:color w:val="5B9BD5" w:themeColor="accent1"/>
@@ -9848,7 +10182,9 @@
         <w:lastRenderedPageBreak/>
         <w:t>ContactoController (Controlador de Contacto)</w:t>
       </w:r>
-      <w:bookmarkEnd w:id="35"/>
+      <w:bookmarkStart w:id="45" w:name="_GoBack"/>
+      <w:bookmarkEnd w:id="44"/>
+      <w:bookmarkEnd w:id="45"/>
     </w:p>
     <w:p>
       <w:r>
@@ -9856,7 +10192,7 @@
       </w:r>
     </w:p>
     <w:p>
-      <w:bookmarkStart w:id="36" w:name="_Toc410833259"/>
+      <w:bookmarkStart w:id="46" w:name="_Toc410833259"/>
       <w:r>
         <w:rPr>
           <w:rStyle w:val="Ttulo3Car"/>
@@ -9882,7 +10218,7 @@
         </w:rPr>
         <w:t>)</w:t>
       </w:r>
-      <w:bookmarkEnd w:id="36"/>
+      <w:bookmarkEnd w:id="46"/>
       <w:r>
         <w:rPr>
           <w:b/>
@@ -9942,6 +10278,7 @@
         </w:rPr>
         <w:t>?</w:t>
       </w:r>
+      <w:commentRangeStart w:id="47"/>
       <w:r>
         <w:rPr>
           <w:highlight w:val="white"/>
@@ -9959,6 +10296,13 @@
           <w:color w:val="FF0000"/>
         </w:rPr>
         <w:t>mensaje</w:t>
+      </w:r>
+      <w:commentRangeEnd w:id="47"/>
+      <w:r>
+        <w:rPr>
+          <w:rStyle w:val="Refdecomentario"/>
+        </w:rPr>
+        <w:commentReference w:id="47"/>
       </w:r>
     </w:p>
     <w:p>
@@ -10022,7 +10366,7 @@
     </w:p>
     <w:p/>
     <w:sectPr>
-      <w:footerReference w:type="default" r:id="rId9"/>
+      <w:footerReference w:type="default" r:id="rId10"/>
       <w:pgSz w:w="11906" w:h="16838"/>
       <w:pgMar w:top="1417" w:right="1701" w:bottom="1417" w:left="1701" w:header="708" w:footer="708" w:gutter="0"/>
       <w:cols w:space="708"/>
@@ -10031,6 +10375,469 @@
     </w:sectPr>
   </w:body>
 </w:document>
+</file>
+
+<file path=word/comments.xml><?xml version="1.0" encoding="utf-8"?>
+<w:comments xmlns:wpc="http://schemas.microsoft.com/office/word/2010/wordprocessingCanvas" xmlns:mc="http://schemas.openxmlformats.org/markup-compatibility/2006" xmlns:o="urn:schemas-microsoft-com:office:office" xmlns:r="http://schemas.openxmlformats.org/officeDocument/2006/relationships" xmlns:m="http://schemas.openxmlformats.org/officeDocument/2006/math" xmlns:v="urn:schemas-microsoft-com:vml" xmlns:wp14="http://schemas.microsoft.com/office/word/2010/wordprocessingDrawing" xmlns:wp="http://schemas.openxmlformats.org/drawingml/2006/wordprocessingDrawing" xmlns:w10="urn:schemas-microsoft-com:office:word" xmlns:w="http://schemas.openxmlformats.org/wordprocessingml/2006/main" xmlns:w14="http://schemas.microsoft.com/office/word/2010/wordml" xmlns:wpg="http://schemas.microsoft.com/office/word/2010/wordprocessingGroup" xmlns:wpi="http://schemas.microsoft.com/office/word/2010/wordprocessingInk" xmlns:wne="http://schemas.microsoft.com/office/word/2006/wordml" xmlns:wps="http://schemas.microsoft.com/office/word/2010/wordprocessingShape" mc:Ignorable="w14 wp14">
+  <w:comment w:id="11" w:author="Ignacio Frigerio" w:date="2015-02-06T16:19:00Z" w:initials="IF">
+    <w:p>
+      <w:pPr>
+        <w:pStyle w:val="Textocomentario"/>
+      </w:pPr>
+      <w:r>
+        <w:rPr>
+          <w:rStyle w:val="Refdecomentario"/>
+        </w:rPr>
+        <w:annotationRef/>
+      </w:r>
+      <w:r>
+        <w:t xml:space="preserve">REST API </w:t>
+      </w:r>
+      <w:proofErr w:type="spellStart"/>
+      <w:r>
+        <w:t>ó</w:t>
+      </w:r>
+      <w:proofErr w:type="spellEnd"/>
+      <w:r>
+        <w:t xml:space="preserve"> API REST, usar siempre el mismo</w:t>
+      </w:r>
+    </w:p>
+  </w:comment>
+  <w:comment w:id="14" w:author="Ignacio Frigerio" w:date="2015-02-06T16:50:00Z" w:initials="IF">
+    <w:p>
+      <w:pPr>
+        <w:pStyle w:val="Textocomentario"/>
+      </w:pPr>
+      <w:r>
+        <w:rPr>
+          <w:rStyle w:val="Refdecomentario"/>
+        </w:rPr>
+        <w:annotationRef/>
+      </w:r>
+      <w:r>
+        <w:t xml:space="preserve">Hay que ver que poner </w:t>
+      </w:r>
+      <w:proofErr w:type="spellStart"/>
+      <w:r>
+        <w:t>aca</w:t>
+      </w:r>
+      <w:proofErr w:type="spellEnd"/>
+      <w:r>
+        <w:t xml:space="preserve">, porque esa </w:t>
+      </w:r>
+      <w:proofErr w:type="spellStart"/>
+      <w:r>
+        <w:t>pagina</w:t>
+      </w:r>
+      <w:proofErr w:type="spellEnd"/>
+      <w:r>
+        <w:t xml:space="preserve"> ya es de alguien encima, de ultima poner alguna (onda .com.ar) que por lo menos no sea de nadie</w:t>
+      </w:r>
+    </w:p>
+  </w:comment>
+  <w:comment w:id="15" w:author="Ignacio Frigerio" w:date="2015-02-06T16:47:00Z" w:initials="IF">
+    <w:p>
+      <w:pPr>
+        <w:pStyle w:val="Textocomentario"/>
+        <w:rPr>
+          <w:sz w:val="22"/>
+          <w:szCs w:val="22"/>
+        </w:rPr>
+      </w:pPr>
+      <w:r>
+        <w:rPr>
+          <w:rStyle w:val="Refdecomentario"/>
+        </w:rPr>
+        <w:annotationRef/>
+      </w:r>
+      <w:r>
+        <w:rPr>
+          <w:sz w:val="22"/>
+          <w:szCs w:val="22"/>
+        </w:rPr>
+        <w:t xml:space="preserve">Me parece que quedaría mejor que los parámetros vayan en un formato onda </w:t>
+      </w:r>
+      <w:r>
+        <w:rPr>
+          <w:rFonts w:ascii="Arial" w:hAnsi="Arial" w:cs="Arial"/>
+          <w:sz w:val="22"/>
+          <w:szCs w:val="22"/>
+          <w:lang w:val="es-AR"/>
+        </w:rPr>
+        <w:t>&lt;</w:t>
+      </w:r>
+      <w:r>
+        <w:rPr>
+          <w:rFonts w:ascii="Arial" w:hAnsi="Arial" w:cs="Arial"/>
+          <w:sz w:val="22"/>
+          <w:szCs w:val="22"/>
+          <w:lang w:val="es-AR"/>
+        </w:rPr>
+        <w:t>ciudad</w:t>
+      </w:r>
+      <w:r>
+        <w:rPr>
+          <w:rFonts w:ascii="Arial" w:hAnsi="Arial" w:cs="Arial"/>
+          <w:sz w:val="22"/>
+          <w:szCs w:val="22"/>
+          <w:lang w:val="es-AR"/>
+        </w:rPr>
+        <w:t>&gt;</w:t>
+      </w:r>
+      <w:r>
+        <w:rPr>
+          <w:rFonts w:ascii="Arial" w:hAnsi="Arial" w:cs="Arial"/>
+          <w:sz w:val="22"/>
+          <w:szCs w:val="22"/>
+          <w:lang w:val="es-AR"/>
+        </w:rPr>
+        <w:t xml:space="preserve"> para que se entienda bien </w:t>
+      </w:r>
+      <w:proofErr w:type="spellStart"/>
+      <w:r>
+        <w:rPr>
+          <w:rFonts w:ascii="Arial" w:hAnsi="Arial" w:cs="Arial"/>
+          <w:sz w:val="22"/>
+          <w:szCs w:val="22"/>
+          <w:lang w:val="es-AR"/>
+        </w:rPr>
+        <w:t>cual</w:t>
+      </w:r>
+      <w:proofErr w:type="spellEnd"/>
+      <w:r>
+        <w:rPr>
+          <w:rFonts w:ascii="Arial" w:hAnsi="Arial" w:cs="Arial"/>
+          <w:sz w:val="22"/>
+          <w:szCs w:val="22"/>
+          <w:lang w:val="es-AR"/>
+        </w:rPr>
+        <w:t xml:space="preserve"> es la parte editable por </w:t>
+      </w:r>
+      <w:proofErr w:type="spellStart"/>
+      <w:r>
+        <w:rPr>
+          <w:rFonts w:ascii="Arial" w:hAnsi="Arial" w:cs="Arial"/>
+          <w:sz w:val="22"/>
+          <w:szCs w:val="22"/>
+          <w:lang w:val="es-AR"/>
+        </w:rPr>
+        <w:t>asi</w:t>
+      </w:r>
+      <w:proofErr w:type="spellEnd"/>
+      <w:r>
+        <w:rPr>
+          <w:rFonts w:ascii="Arial" w:hAnsi="Arial" w:cs="Arial"/>
+          <w:sz w:val="22"/>
+          <w:szCs w:val="22"/>
+          <w:lang w:val="es-AR"/>
+        </w:rPr>
+        <w:t xml:space="preserve"> decirlo</w:t>
+      </w:r>
+    </w:p>
+  </w:comment>
+  <w:comment w:id="18" w:author="Ignacio Frigerio" w:date="2015-02-06T16:52:00Z" w:initials="IF">
+    <w:p>
+      <w:pPr>
+        <w:pStyle w:val="Textocomentario"/>
+      </w:pPr>
+      <w:r>
+        <w:rPr>
+          <w:rStyle w:val="Refdecomentario"/>
+        </w:rPr>
+        <w:annotationRef/>
+      </w:r>
+      <w:r>
+        <w:t xml:space="preserve">Pondría algo como brinda servicio para un tipo de </w:t>
+      </w:r>
+      <w:proofErr w:type="spellStart"/>
+      <w:r>
+        <w:t>vehiculo</w:t>
+      </w:r>
+      <w:proofErr w:type="spellEnd"/>
+      <w:r>
+        <w:t xml:space="preserve">, el “tengan lugares” suena a que solo si tienen </w:t>
+      </w:r>
+      <w:proofErr w:type="spellStart"/>
+      <w:r>
+        <w:t>disponbilidad</w:t>
+      </w:r>
+      <w:proofErr w:type="spellEnd"/>
+      <w:r>
+        <w:t xml:space="preserve"> </w:t>
+      </w:r>
+    </w:p>
+  </w:comment>
+  <w:comment w:id="20" w:author="Ignacio Frigerio" w:date="2015-02-06T17:01:00Z" w:initials="IF">
+    <w:p>
+      <w:pPr>
+        <w:pStyle w:val="Textocomentario"/>
+      </w:pPr>
+      <w:r>
+        <w:rPr>
+          <w:rStyle w:val="Refdecomentario"/>
+        </w:rPr>
+        <w:annotationRef/>
+      </w:r>
+      <w:r>
+        <w:t xml:space="preserve">Algo como: </w:t>
+      </w:r>
+      <w:r>
+        <w:t xml:space="preserve">Las direcciones de todas las playas que se encuentren a menos de 10km de distancia de una ubicación establecida que tengan lugares de estacionamiento para un tipo de </w:t>
+      </w:r>
+      <w:proofErr w:type="spellStart"/>
+      <w:r>
+        <w:t>vehiculo</w:t>
+      </w:r>
+      <w:proofErr w:type="spellEnd"/>
+      <w:r>
+        <w:t xml:space="preserve"> en particular</w:t>
+      </w:r>
+    </w:p>
+  </w:comment>
+  <w:comment w:id="22" w:author="Ignacio Frigerio" w:date="2015-02-06T17:13:00Z" w:initials="IF">
+    <w:p>
+      <w:pPr>
+        <w:pStyle w:val="Textocomentario"/>
+      </w:pPr>
+      <w:r>
+        <w:rPr>
+          <w:rStyle w:val="Refdecomentario"/>
+        </w:rPr>
+        <w:annotationRef/>
+      </w:r>
+      <w:r>
+        <w:t xml:space="preserve">Me acabo de dar cuenta q este método debería estar en el </w:t>
+      </w:r>
+      <w:proofErr w:type="spellStart"/>
+      <w:r>
+        <w:t>controller</w:t>
+      </w:r>
+      <w:proofErr w:type="spellEnd"/>
+      <w:r>
+        <w:t xml:space="preserve"> de precios, tenemos que ver si lo cambiamos, y de ser </w:t>
+      </w:r>
+      <w:proofErr w:type="spellStart"/>
+      <w:r>
+        <w:t>asi</w:t>
+      </w:r>
+      <w:proofErr w:type="spellEnd"/>
+      <w:r>
+        <w:t xml:space="preserve"> actualizar todo (móvil, documentación y si hiciese falta la app de escritorio) (</w:t>
+      </w:r>
+      <w:proofErr w:type="spellStart"/>
+      <w:r>
+        <w:t>se</w:t>
+      </w:r>
+      <w:proofErr w:type="spellEnd"/>
+      <w:r>
+        <w:t xml:space="preserve"> que este moco me lo mande yo =P</w:t>
+      </w:r>
+    </w:p>
+  </w:comment>
+  <w:comment w:id="23" w:author="Ignacio Frigerio" w:date="2015-02-06T17:02:00Z" w:initials="IF">
+    <w:p>
+      <w:pPr>
+        <w:pStyle w:val="Textocomentario"/>
+      </w:pPr>
+      <w:r>
+        <w:rPr>
+          <w:rStyle w:val="Refdecomentario"/>
+        </w:rPr>
+        <w:annotationRef/>
+      </w:r>
+      <w:r>
+        <w:t xml:space="preserve">En este momento retorna todos los precios, no solo el por hora, que </w:t>
+      </w:r>
+      <w:proofErr w:type="spellStart"/>
+      <w:r>
+        <w:t>seria</w:t>
+      </w:r>
+      <w:proofErr w:type="spellEnd"/>
+      <w:r>
+        <w:t xml:space="preserve"> todo un problema si se les da acceso </w:t>
+      </w:r>
+      <w:proofErr w:type="spellStart"/>
+      <w:r>
+        <w:t>alsistema</w:t>
+      </w:r>
+      <w:proofErr w:type="spellEnd"/>
+      <w:r>
+        <w:t xml:space="preserve"> para agregar o sacar datos de esa tabla (ABM genérico)</w:t>
+      </w:r>
+    </w:p>
+  </w:comment>
+  <w:comment w:id="25" w:author="Ignacio Frigerio" w:date="2015-02-06T17:03:00Z" w:initials="IF">
+    <w:p>
+      <w:pPr>
+        <w:pStyle w:val="Textocomentario"/>
+      </w:pPr>
+      <w:r>
+        <w:rPr>
+          <w:rStyle w:val="Refdecomentario"/>
+        </w:rPr>
+        <w:annotationRef/>
+      </w:r>
+      <w:r>
+        <w:t xml:space="preserve">Los parámetros no coinciden con lo de la </w:t>
+      </w:r>
+      <w:proofErr w:type="spellStart"/>
+      <w:r>
+        <w:t>url</w:t>
+      </w:r>
+      <w:proofErr w:type="spellEnd"/>
+    </w:p>
+  </w:comment>
+  <w:comment w:id="31" w:author="Ignacio Frigerio" w:date="2015-02-06T17:05:00Z" w:initials="IF">
+    <w:p>
+      <w:pPr>
+        <w:pStyle w:val="Textocomentario"/>
+      </w:pPr>
+      <w:r>
+        <w:rPr>
+          <w:rStyle w:val="Refdecomentario"/>
+        </w:rPr>
+        <w:annotationRef/>
+      </w:r>
+      <w:r>
+        <w:t xml:space="preserve">En realidad es un </w:t>
+      </w:r>
+      <w:proofErr w:type="spellStart"/>
+      <w:r>
+        <w:t>string</w:t>
+      </w:r>
+      <w:proofErr w:type="spellEnd"/>
+      <w:r>
+        <w:t xml:space="preserve"> con el formato “1,2,3,4,5” habría q ver como expresar esto de un modo adecuado</w:t>
+      </w:r>
+    </w:p>
+  </w:comment>
+  <w:comment w:id="36" w:author="Ignacio Frigerio" w:date="2015-02-06T17:09:00Z" w:initials="IF">
+    <w:p>
+      <w:pPr>
+        <w:pStyle w:val="Textocomentario"/>
+      </w:pPr>
+      <w:r>
+        <w:rPr>
+          <w:rStyle w:val="Refdecomentario"/>
+        </w:rPr>
+        <w:annotationRef/>
+      </w:r>
+      <w:r>
+        <w:t xml:space="preserve">Che si esto varia (se agrega precio por semana o que se yo) no sirve </w:t>
+      </w:r>
+      <w:proofErr w:type="spellStart"/>
+      <w:r>
+        <w:t>mas</w:t>
+      </w:r>
+      <w:proofErr w:type="spellEnd"/>
+      <w:r>
+        <w:t xml:space="preserve">, si bien no me parece que haya q modificar la app de escritorio (porque es solo un escenario) me parece q el web </w:t>
+      </w:r>
+      <w:proofErr w:type="spellStart"/>
+      <w:r>
+        <w:t>service</w:t>
+      </w:r>
+      <w:proofErr w:type="spellEnd"/>
+      <w:r>
+        <w:t xml:space="preserve"> debería ser un poco </w:t>
+      </w:r>
+      <w:proofErr w:type="spellStart"/>
+      <w:r>
+        <w:t>mas</w:t>
+      </w:r>
+      <w:proofErr w:type="spellEnd"/>
+      <w:r>
+        <w:t xml:space="preserve"> flexible</w:t>
+      </w:r>
+    </w:p>
+  </w:comment>
+  <w:comment w:id="47" w:author="Ignacio Frigerio" w:date="2015-02-06T17:16:00Z" w:initials="IF">
+    <w:p>
+      <w:pPr>
+        <w:pStyle w:val="Textocomentario"/>
+      </w:pPr>
+      <w:r>
+        <w:rPr>
+          <w:rStyle w:val="Refdecomentario"/>
+        </w:rPr>
+        <w:annotationRef/>
+      </w:r>
+      <w:r>
+        <w:t xml:space="preserve">Esto no es </w:t>
+      </w:r>
+      <w:proofErr w:type="spellStart"/>
+      <w:r>
+        <w:t>asi</w:t>
+      </w:r>
+      <w:proofErr w:type="spellEnd"/>
+      <w:r>
+        <w:t xml:space="preserve">, va en el cuerpo del mensaje el objeto el formato es algo </w:t>
+      </w:r>
+      <w:proofErr w:type="spellStart"/>
+      <w:r>
+        <w:t>asi</w:t>
+      </w:r>
+      <w:proofErr w:type="spellEnd"/>
+      <w:r>
+        <w:t xml:space="preserve"> </w:t>
+      </w:r>
+      <w:r>
+        <w:t>Nombre="nombre"&amp;Apellido="apellido"&amp;Telefono="INTtelefono"&amp;Email="email"&amp;Mensaje="mensaje"</w:t>
+      </w:r>
+    </w:p>
+    <w:p>
+      <w:pPr>
+        <w:pStyle w:val="Textocomentario"/>
+      </w:pPr>
+      <w:r>
+        <w:t xml:space="preserve">O un JSON en el data que sea </w:t>
+      </w:r>
+    </w:p>
+    <w:p>
+      <w:pPr>
+        <w:pStyle w:val="Textocomentario"/>
+      </w:pPr>
+      <w:r>
+        <w:t>{</w:t>
+      </w:r>
+    </w:p>
+    <w:p>
+      <w:pPr>
+        <w:pStyle w:val="Textocomentario"/>
+      </w:pPr>
+      <w:r>
+        <w:tab/>
+        <w:t>Nombre : “nombre”</w:t>
+      </w:r>
+    </w:p>
+    <w:p>
+      <w:pPr>
+        <w:pStyle w:val="Textocomentario"/>
+      </w:pPr>
+      <w:r>
+        <w:tab/>
+        <w:t>Apellido : “apellido”</w:t>
+      </w:r>
+    </w:p>
+    <w:p>
+      <w:pPr>
+        <w:pStyle w:val="Textocomentario"/>
+        <w:ind w:left="708" w:firstLine="708"/>
+      </w:pPr>
+      <w:r>
+        <w:t>etc….</w:t>
+      </w:r>
+    </w:p>
+    <w:p>
+      <w:pPr>
+        <w:pStyle w:val="Textocomentario"/>
+      </w:pPr>
+      <w:r>
+        <w:t>}</w:t>
+      </w:r>
+    </w:p>
+  </w:comment>
+</w:comments>
 </file>
 
 <file path=word/endnotes.xml><?xml version="1.0" encoding="utf-8"?>
@@ -10069,6 +10876,7 @@
         <w:docPartUnique/>
       </w:docPartObj>
     </w:sdtPr>
+    <w:sdtEndPr/>
     <w:sdtContent>
       <w:p>
         <w:pPr>
@@ -10091,7 +10899,7 @@
           <w:rPr>
             <w:noProof/>
           </w:rPr>
-          <w:t>13</w:t>
+          <w:t>14</w:t>
         </w:r>
         <w:r>
           <w:rPr>
@@ -13192,6 +14000,73 @@
     <w:basedOn w:val="Fuentedeprrafopredeter"/>
     <w:rsid w:val="009D3E5E"/>
   </w:style>
+  <w:style w:type="character" w:styleId="Refdecomentario">
+    <w:name w:val="annotation reference"/>
+    <w:basedOn w:val="Fuentedeprrafopredeter"/>
+    <w:uiPriority w:val="99"/>
+    <w:semiHidden/>
+    <w:unhideWhenUsed/>
+    <w:rsid w:val="00451E6F"/>
+    <w:rPr>
+      <w:sz w:val="16"/>
+      <w:szCs w:val="16"/>
+    </w:rPr>
+  </w:style>
+  <w:style w:type="paragraph" w:styleId="Textocomentario">
+    <w:name w:val="annotation text"/>
+    <w:basedOn w:val="Normal"/>
+    <w:link w:val="TextocomentarioCar"/>
+    <w:uiPriority w:val="99"/>
+    <w:semiHidden/>
+    <w:unhideWhenUsed/>
+    <w:rsid w:val="00451E6F"/>
+    <w:rPr>
+      <w:sz w:val="20"/>
+      <w:szCs w:val="20"/>
+    </w:rPr>
+  </w:style>
+  <w:style w:type="character" w:customStyle="1" w:styleId="TextocomentarioCar">
+    <w:name w:val="Texto comentario Car"/>
+    <w:basedOn w:val="Fuentedeprrafopredeter"/>
+    <w:link w:val="Textocomentario"/>
+    <w:uiPriority w:val="99"/>
+    <w:semiHidden/>
+    <w:rsid w:val="00451E6F"/>
+    <w:rPr>
+      <w:sz w:val="20"/>
+      <w:szCs w:val="20"/>
+      <w:lang w:val="es-MX"/>
+    </w:rPr>
+  </w:style>
+  <w:style w:type="paragraph" w:styleId="Asuntodelcomentario">
+    <w:name w:val="annotation subject"/>
+    <w:basedOn w:val="Textocomentario"/>
+    <w:next w:val="Textocomentario"/>
+    <w:link w:val="AsuntodelcomentarioCar"/>
+    <w:uiPriority w:val="99"/>
+    <w:semiHidden/>
+    <w:unhideWhenUsed/>
+    <w:rsid w:val="00451E6F"/>
+    <w:rPr>
+      <w:b/>
+      <w:bCs/>
+    </w:rPr>
+  </w:style>
+  <w:style w:type="character" w:customStyle="1" w:styleId="AsuntodelcomentarioCar">
+    <w:name w:val="Asunto del comentario Car"/>
+    <w:basedOn w:val="TextocomentarioCar"/>
+    <w:link w:val="Asuntodelcomentario"/>
+    <w:uiPriority w:val="99"/>
+    <w:semiHidden/>
+    <w:rsid w:val="00451E6F"/>
+    <w:rPr>
+      <w:b/>
+      <w:bCs/>
+      <w:sz w:val="20"/>
+      <w:szCs w:val="20"/>
+      <w:lang w:val="es-MX"/>
+    </w:rPr>
+  </w:style>
 </w:styles>
 </file>
 
@@ -13779,6 +14654,73 @@
     <w:basedOn w:val="Fuentedeprrafopredeter"/>
     <w:rsid w:val="009D3E5E"/>
   </w:style>
+  <w:style w:type="character" w:styleId="Refdecomentario">
+    <w:name w:val="annotation reference"/>
+    <w:basedOn w:val="Fuentedeprrafopredeter"/>
+    <w:uiPriority w:val="99"/>
+    <w:semiHidden/>
+    <w:unhideWhenUsed/>
+    <w:rsid w:val="00451E6F"/>
+    <w:rPr>
+      <w:sz w:val="16"/>
+      <w:szCs w:val="16"/>
+    </w:rPr>
+  </w:style>
+  <w:style w:type="paragraph" w:styleId="Textocomentario">
+    <w:name w:val="annotation text"/>
+    <w:basedOn w:val="Normal"/>
+    <w:link w:val="TextocomentarioCar"/>
+    <w:uiPriority w:val="99"/>
+    <w:semiHidden/>
+    <w:unhideWhenUsed/>
+    <w:rsid w:val="00451E6F"/>
+    <w:rPr>
+      <w:sz w:val="20"/>
+      <w:szCs w:val="20"/>
+    </w:rPr>
+  </w:style>
+  <w:style w:type="character" w:customStyle="1" w:styleId="TextocomentarioCar">
+    <w:name w:val="Texto comentario Car"/>
+    <w:basedOn w:val="Fuentedeprrafopredeter"/>
+    <w:link w:val="Textocomentario"/>
+    <w:uiPriority w:val="99"/>
+    <w:semiHidden/>
+    <w:rsid w:val="00451E6F"/>
+    <w:rPr>
+      <w:sz w:val="20"/>
+      <w:szCs w:val="20"/>
+      <w:lang w:val="es-MX"/>
+    </w:rPr>
+  </w:style>
+  <w:style w:type="paragraph" w:styleId="Asuntodelcomentario">
+    <w:name w:val="annotation subject"/>
+    <w:basedOn w:val="Textocomentario"/>
+    <w:next w:val="Textocomentario"/>
+    <w:link w:val="AsuntodelcomentarioCar"/>
+    <w:uiPriority w:val="99"/>
+    <w:semiHidden/>
+    <w:unhideWhenUsed/>
+    <w:rsid w:val="00451E6F"/>
+    <w:rPr>
+      <w:b/>
+      <w:bCs/>
+    </w:rPr>
+  </w:style>
+  <w:style w:type="character" w:customStyle="1" w:styleId="AsuntodelcomentarioCar">
+    <w:name w:val="Asunto del comentario Car"/>
+    <w:basedOn w:val="TextocomentarioCar"/>
+    <w:link w:val="Asuntodelcomentario"/>
+    <w:uiPriority w:val="99"/>
+    <w:semiHidden/>
+    <w:rsid w:val="00451E6F"/>
+    <w:rPr>
+      <w:b/>
+      <w:bCs/>
+      <w:sz w:val="20"/>
+      <w:szCs w:val="20"/>
+      <w:lang w:val="es-MX"/>
+    </w:rPr>
+  </w:style>
 </w:styles>
 </file>
 
@@ -13911,6 +14853,13 @@
     <w:pitch w:val="variable"/>
     <w:sig w:usb0="E00002FF" w:usb1="400004FF" w:usb2="00000000" w:usb3="00000000" w:csb0="0000019F" w:csb1="00000000"/>
   </w:font>
+  <w:font w:name="Arial">
+    <w:panose1 w:val="020B0604020202020204"/>
+    <w:charset w:val="00"/>
+    <w:family w:val="swiss"/>
+    <w:pitch w:val="variable"/>
+    <w:sig w:usb0="E0002AFF" w:usb1="C0007843" w:usb2="00000009" w:usb3="00000000" w:csb0="000001FF" w:csb1="00000000"/>
+  </w:font>
   <w:font w:name="Consolas">
     <w:panose1 w:val="020B0609020204030204"/>
     <w:charset w:val="00"/>
@@ -13938,6 +14887,7 @@
     <w:rsidRoot w:val="00153013"/>
     <w:rsid w:val="00153013"/>
     <w:rsid w:val="00306D9A"/>
+    <w:rsid w:val="00B141D3"/>
     <w:rsid w:val="00CC63C5"/>
   </w:rsids>
   <m:mathPr>
@@ -13956,7 +14906,7 @@
   <w:themeFontLang w:val="es-AR"/>
   <w:clrSchemeMapping w:bg1="light1" w:t1="dark1" w:bg2="light2" w:t2="dark2" w:accent1="accent1" w:accent2="accent2" w:accent3="accent3" w:accent4="accent4" w:accent5="accent5" w:accent6="accent6" w:hyperlink="hyperlink" w:followedHyperlink="followedHyperlink"/>
   <w:decimalSymbol w:val=","/>
-  <w:listSeparator w:val=","/>
+  <w:listSeparator w:val=";"/>
 </w:settings>
 </file>
 
@@ -14614,7 +15564,7 @@
   <a:extraClrSchemeLst/>
   <a:extLst>
     <a:ext uri="{05A4C25C-085E-4340-85A3-A5531E510DB2}">
-      <thm15:themeFamily xmlns:thm15="http://schemas.microsoft.com/office/thememl/2012/main" xmlns="" name="Office Theme" id="{62F939B6-93AF-4DB8-9C6B-D6C7DFDC589F}" vid="{4A3C46E8-61CC-4603-A589-7422A47A8E4A}"/>
+      <thm15:themeFamily xmlns="" xmlns:thm15="http://schemas.microsoft.com/office/thememl/2012/main" name="Office Theme" id="{62F939B6-93AF-4DB8-9C6B-D6C7DFDC589F}" vid="{4A3C46E8-61CC-4603-A589-7422A47A8E4A}"/>
     </a:ext>
   </a:extLst>
 </a:theme>

</xml_diff>

<commit_message>
cambio en versionado que habia faltado
</commit_message>
<xml_diff>
--- a/Proyecto/Documentacion/Manuales/GeoP_Documentacion_WebService.docx
+++ b/Proyecto/Documentacion/Manuales/GeoP_Documentacion_WebService.docx
@@ -670,7 +670,7 @@
               <w:t>/02</w:t>
             </w:r>
             <w:r>
-              <w:t>/2014</w:t>
+              <w:t>/2015</w:t>
             </w:r>
           </w:p>
         </w:tc>
@@ -741,9 +741,17 @@
             <w:pPr>
               <w:rPr>
                 <w:b w:val="0"/>
+                <w:lang w:val="es-US"/>
+              </w:rPr>
+            </w:pPr>
+            <w:bookmarkStart w:id="9" w:name="_GoBack"/>
+            <w:r>
+              <w:rPr>
                 <w:lang w:val="es-419"/>
               </w:rPr>
-            </w:pPr>
+              <w:t>1.0_DraftB</w:t>
+            </w:r>
+            <w:bookmarkEnd w:id="9"/>
           </w:p>
         </w:tc>
         <w:tc>
@@ -754,9 +762,15 @@
             <w:pPr>
               <w:cnfStyle w:val="000000000000" w:firstRow="0" w:lastRow="0" w:firstColumn="0" w:lastColumn="0" w:oddVBand="0" w:evenVBand="0" w:oddHBand="0" w:evenHBand="0" w:firstRowFirstColumn="0" w:firstRowLastColumn="0" w:lastRowFirstColumn="0" w:lastRowLastColumn="0"/>
               <w:rPr>
-                <w:lang w:val="es-419"/>
+                <w:lang w:val="es-US"/>
               </w:rPr>
             </w:pPr>
+            <w:r>
+              <w:rPr>
+                <w:lang w:val="es-US"/>
+              </w:rPr>
+              <w:t>06/02/2015</w:t>
+            </w:r>
           </w:p>
         </w:tc>
         <w:tc>
@@ -767,9 +781,15 @@
             <w:pPr>
               <w:cnfStyle w:val="000000000000" w:firstRow="0" w:lastRow="0" w:firstColumn="0" w:lastColumn="0" w:oddVBand="0" w:evenVBand="0" w:oddHBand="0" w:evenHBand="0" w:firstRowFirstColumn="0" w:firstRowLastColumn="0" w:lastRowFirstColumn="0" w:lastRowLastColumn="0"/>
               <w:rPr>
-                <w:lang w:val="es-419"/>
+                <w:lang w:val="es-US"/>
               </w:rPr>
             </w:pPr>
+            <w:r>
+              <w:rPr>
+                <w:lang w:val="es-US"/>
+              </w:rPr>
+              <w:t>Revisado, pendiente de corrección</w:t>
+            </w:r>
           </w:p>
         </w:tc>
         <w:tc>
@@ -780,6 +800,9 @@
             <w:pPr>
               <w:cnfStyle w:val="000000000000" w:firstRow="0" w:lastRow="0" w:firstColumn="0" w:lastColumn="0" w:oddVBand="0" w:evenVBand="0" w:oddHBand="0" w:evenHBand="0" w:firstRowFirstColumn="0" w:firstRowLastColumn="0" w:lastRowFirstColumn="0" w:lastRowLastColumn="0"/>
             </w:pPr>
+            <w:r>
+              <w:t>Ignacio Frigerio [Revisor]</w:t>
+            </w:r>
           </w:p>
         </w:tc>
         <w:tc>
@@ -790,9 +813,15 @@
             <w:pPr>
               <w:cnfStyle w:val="000000000000" w:firstRow="0" w:lastRow="0" w:firstColumn="0" w:lastColumn="0" w:oddVBand="0" w:evenVBand="0" w:oddHBand="0" w:evenHBand="0" w:firstRowFirstColumn="0" w:firstRowLastColumn="0" w:lastRowFirstColumn="0" w:lastRowLastColumn="0"/>
               <w:rPr>
-                <w:lang w:val="es-419"/>
+                <w:lang w:val="es-US"/>
               </w:rPr>
             </w:pPr>
+            <w:r>
+              <w:rPr>
+                <w:lang w:val="es-US"/>
+              </w:rPr>
+              <w:t>Comentarios sobre algunos cambios</w:t>
+            </w:r>
           </w:p>
         </w:tc>
       </w:tr>
@@ -3207,7 +3236,7 @@
           <w:color w:val="5B9BD5" w:themeColor="accent1"/>
         </w:rPr>
       </w:pPr>
-      <w:bookmarkStart w:id="9" w:name="_Toc410833233"/>
+      <w:bookmarkStart w:id="10" w:name="_Toc410833233"/>
       <w:r>
         <w:rPr>
           <w:color w:val="5B9BD5" w:themeColor="accent1"/>
@@ -3215,7 +3244,7 @@
         <w:lastRenderedPageBreak/>
         <w:t>Introducción</w:t>
       </w:r>
-      <w:bookmarkEnd w:id="9"/>
+      <w:bookmarkEnd w:id="10"/>
     </w:p>
     <w:p>
       <w:r>
@@ -3314,7 +3343,7 @@
           <w:color w:val="5B9BD5" w:themeColor="accent1"/>
         </w:rPr>
       </w:pPr>
-      <w:bookmarkStart w:id="10" w:name="_Toc410833234"/>
+      <w:bookmarkStart w:id="11" w:name="_Toc410833234"/>
       <w:r>
         <w:rPr>
           <w:color w:val="5B9BD5" w:themeColor="accent1"/>
@@ -3322,25 +3351,25 @@
         <w:lastRenderedPageBreak/>
         <w:t>Descripción Web Services</w:t>
       </w:r>
-      <w:bookmarkEnd w:id="10"/>
+      <w:bookmarkEnd w:id="11"/>
     </w:p>
     <w:p>
       <w:r>
         <w:t xml:space="preserve">El modelo de servicios web implementado por GeoParking es un modelo </w:t>
       </w:r>
-      <w:commentRangeStart w:id="11"/>
+      <w:commentRangeStart w:id="12"/>
       <w:r>
         <w:t xml:space="preserve">API REST. </w:t>
       </w:r>
       <w:r>
         <w:t xml:space="preserve">Una REST API </w:t>
       </w:r>
-      <w:commentRangeEnd w:id="11"/>
+      <w:commentRangeEnd w:id="12"/>
       <w:r>
         <w:rPr>
           <w:rStyle w:val="Refdecomentario"/>
         </w:rPr>
-        <w:commentReference w:id="11"/>
+        <w:commentReference w:id="12"/>
       </w:r>
       <w:r>
         <w:t>es una API, o librería de funciones, a la que se accede por el protocolo HTTP. Una REST API, por tanto, se accede a través de direcciones web o URLs en las que enviamos los datos de nuestra consulta. Como respuesta a la consulta sobre el REST API se obtienen datos en diferentes formatos, como pueden ser texto plano, XML, JSON, etc.</w:t>
@@ -3378,7 +3407,7 @@
           <w:color w:val="5B9BD5" w:themeColor="accent1"/>
         </w:rPr>
       </w:pPr>
-      <w:bookmarkStart w:id="12" w:name="_Toc410833235"/>
+      <w:bookmarkStart w:id="13" w:name="_Toc410833235"/>
       <w:r>
         <w:rPr>
           <w:color w:val="5B9BD5" w:themeColor="accent1"/>
@@ -3386,7 +3415,7 @@
         <w:lastRenderedPageBreak/>
         <w:t>PlayasController (Controlador de Playas)</w:t>
       </w:r>
-      <w:bookmarkEnd w:id="12"/>
+      <w:bookmarkEnd w:id="13"/>
     </w:p>
     <w:p>
       <w:r>
@@ -3397,14 +3426,14 @@
       <w:pPr>
         <w:jc w:val="left"/>
       </w:pPr>
-      <w:bookmarkStart w:id="13" w:name="_Toc410833236"/>
+      <w:bookmarkStart w:id="14" w:name="_Toc410833236"/>
       <w:r>
         <w:rPr>
           <w:rStyle w:val="Ttulo3Car"/>
         </w:rPr>
         <w:t>GetPlayas (ciudad)</w:t>
       </w:r>
-      <w:bookmarkEnd w:id="13"/>
+      <w:bookmarkEnd w:id="14"/>
       <w:r>
         <w:rPr>
           <w:b/>
@@ -3447,16 +3476,16 @@
       <w:r>
         <w:t xml:space="preserve">: </w:t>
       </w:r>
-      <w:commentRangeStart w:id="14"/>
+      <w:commentRangeStart w:id="15"/>
       <w:r>
         <w:t>geoparking.com</w:t>
       </w:r>
-      <w:commentRangeEnd w:id="14"/>
+      <w:commentRangeEnd w:id="15"/>
       <w:r>
         <w:rPr>
           <w:rStyle w:val="Refdecomentario"/>
         </w:rPr>
-        <w:commentReference w:id="14"/>
+        <w:commentReference w:id="15"/>
       </w:r>
       <w:r>
         <w:t>/</w:t>
@@ -3481,19 +3510,19 @@
         </w:rPr>
         <w:t>=</w:t>
       </w:r>
-      <w:commentRangeStart w:id="15"/>
+      <w:commentRangeStart w:id="16"/>
       <w:r>
         <w:rPr>
           <w:color w:val="FF0000"/>
         </w:rPr>
         <w:t>ciudad</w:t>
       </w:r>
-      <w:commentRangeEnd w:id="15"/>
+      <w:commentRangeEnd w:id="16"/>
       <w:r>
         <w:rPr>
           <w:rStyle w:val="Refdecomentario"/>
         </w:rPr>
-        <w:commentReference w:id="15"/>
+        <w:commentReference w:id="16"/>
       </w:r>
     </w:p>
     <w:p>
@@ -3574,7 +3603,7 @@
       <w:pPr>
         <w:jc w:val="left"/>
       </w:pPr>
-      <w:bookmarkStart w:id="16" w:name="_Toc410833237"/>
+      <w:bookmarkStart w:id="17" w:name="_Toc410833237"/>
       <w:r>
         <w:rPr>
           <w:rStyle w:val="Ttulo3Car"/>
@@ -3599,7 +3628,7 @@
         </w:rPr>
         <w:t>laya)</w:t>
       </w:r>
-      <w:bookmarkEnd w:id="16"/>
+      <w:bookmarkEnd w:id="17"/>
       <w:r>
         <w:rPr>
           <w:b/>
@@ -3773,7 +3802,7 @@
       <w:pPr>
         <w:jc w:val="left"/>
       </w:pPr>
-      <w:bookmarkStart w:id="17" w:name="_Toc410833238"/>
+      <w:bookmarkStart w:id="18" w:name="_Toc410833238"/>
       <w:r>
         <w:rPr>
           <w:rStyle w:val="Ttulo3Car"/>
@@ -3810,7 +3839,7 @@
         </w:rPr>
         <w:t>ehículo)</w:t>
       </w:r>
-      <w:bookmarkEnd w:id="17"/>
+      <w:bookmarkEnd w:id="18"/>
       <w:r>
         <w:rPr>
           <w:b/>
@@ -3829,16 +3858,16 @@
       <w:r>
         <w:t xml:space="preserve"> en una ciudad y </w:t>
       </w:r>
-      <w:commentRangeStart w:id="18"/>
+      <w:commentRangeStart w:id="19"/>
       <w:r>
         <w:t xml:space="preserve">que tengan lugares </w:t>
       </w:r>
-      <w:commentRangeEnd w:id="18"/>
+      <w:commentRangeEnd w:id="19"/>
       <w:r>
         <w:rPr>
           <w:rStyle w:val="Refdecomentario"/>
         </w:rPr>
-        <w:commentReference w:id="18"/>
+        <w:commentReference w:id="19"/>
       </w:r>
       <w:r>
         <w:t xml:space="preserve">de estacionamiento para un tipo de vehículo en particular. </w:t>
@@ -4060,7 +4089,8 @@
       <w:pPr>
         <w:jc w:val="left"/>
       </w:pPr>
-      <w:bookmarkStart w:id="19" w:name="_Toc410833239"/>
+      <w:bookmarkStart w:id="20" w:name="_Toc410833239"/>
+      <w:proofErr w:type="spellStart"/>
       <w:r>
         <w:rPr>
           <w:rStyle w:val="Ttulo3Car"/>
@@ -4068,6 +4098,7 @@
         </w:rPr>
         <w:t>GetUbicacionesPlayasPorDistancia</w:t>
       </w:r>
+      <w:proofErr w:type="spellEnd"/>
       <w:r>
         <w:rPr>
           <w:rStyle w:val="Ttulo3Car"/>
@@ -4118,7 +4149,7 @@
         </w:rPr>
         <w:t>)</w:t>
       </w:r>
-      <w:bookmarkEnd w:id="19"/>
+      <w:bookmarkEnd w:id="20"/>
       <w:r>
         <w:rPr>
           <w:b/>
@@ -4134,16 +4165,16 @@
       <w:r>
         <w:t>etorna…</w:t>
       </w:r>
-      <w:commentRangeStart w:id="20"/>
+      <w:commentRangeStart w:id="21"/>
       <w:r>
         <w:t>………</w:t>
       </w:r>
-      <w:commentRangeEnd w:id="20"/>
+      <w:commentRangeEnd w:id="21"/>
       <w:r>
         <w:rPr>
           <w:rStyle w:val="Refdecomentario"/>
         </w:rPr>
-        <w:commentReference w:id="20"/>
+        <w:commentReference w:id="21"/>
       </w:r>
       <w:r>
         <w:t>…………</w:t>
@@ -4355,8 +4386,8 @@
           <w:highlight w:val="white"/>
         </w:rPr>
       </w:pPr>
-      <w:bookmarkStart w:id="21" w:name="_Toc410833240"/>
-      <w:commentRangeStart w:id="22"/>
+      <w:bookmarkStart w:id="22" w:name="_Toc410833240"/>
+      <w:commentRangeStart w:id="23"/>
       <w:proofErr w:type="spellStart"/>
       <w:r>
         <w:rPr>
@@ -4378,12 +4409,12 @@
         </w:rPr>
         <w:t xml:space="preserve"> </w:t>
       </w:r>
-      <w:commentRangeEnd w:id="22"/>
+      <w:commentRangeEnd w:id="23"/>
       <w:r>
         <w:rPr>
           <w:rStyle w:val="Refdecomentario"/>
         </w:rPr>
-        <w:commentReference w:id="22"/>
+        <w:commentReference w:id="23"/>
       </w:r>
       <w:r>
         <w:rPr>
@@ -4437,7 +4468,7 @@
         </w:rPr>
         <w:t>)</w:t>
       </w:r>
-      <w:bookmarkEnd w:id="21"/>
+      <w:bookmarkEnd w:id="22"/>
       <w:r>
         <w:rPr>
           <w:b/>
@@ -4450,16 +4481,16 @@
       <w:r>
         <w:t xml:space="preserve">etorna el </w:t>
       </w:r>
-      <w:commentRangeStart w:id="23"/>
+      <w:commentRangeStart w:id="24"/>
       <w:r>
         <w:t xml:space="preserve">precio por hora </w:t>
       </w:r>
-      <w:commentRangeEnd w:id="23"/>
+      <w:commentRangeEnd w:id="24"/>
       <w:r>
         <w:rPr>
           <w:rStyle w:val="Refdecomentario"/>
         </w:rPr>
-        <w:commentReference w:id="23"/>
+        <w:commentReference w:id="24"/>
       </w:r>
       <w:r>
         <w:t xml:space="preserve">del tipo vehículo indicado, de las playas a las cuales les perecen los identificadores </w:t>
@@ -4704,7 +4735,7 @@
           <w:highlight w:val="white"/>
         </w:rPr>
       </w:pPr>
-      <w:bookmarkStart w:id="24" w:name="_Toc410833241"/>
+      <w:bookmarkStart w:id="25" w:name="_Toc410833241"/>
       <w:r>
         <w:rPr>
           <w:rStyle w:val="Ttulo3Car"/>
@@ -4719,7 +4750,7 @@
         </w:rPr>
         <w:t xml:space="preserve"> (</w:t>
       </w:r>
-      <w:commentRangeStart w:id="25"/>
+      <w:commentRangeStart w:id="26"/>
       <w:proofErr w:type="spellStart"/>
       <w:r>
         <w:rPr>
@@ -4759,13 +4790,13 @@
         </w:rPr>
         <w:t>idPlayas</w:t>
       </w:r>
-      <w:commentRangeEnd w:id="25"/>
+      <w:commentRangeEnd w:id="26"/>
       <w:proofErr w:type="spellEnd"/>
       <w:r>
         <w:rPr>
           <w:rStyle w:val="Refdecomentario"/>
         </w:rPr>
-        <w:commentReference w:id="25"/>
+        <w:commentReference w:id="26"/>
       </w:r>
       <w:r>
         <w:rPr>
@@ -4773,7 +4804,7 @@
         </w:rPr>
         <w:t>)</w:t>
       </w:r>
-      <w:bookmarkEnd w:id="24"/>
+      <w:bookmarkEnd w:id="25"/>
       <w:r>
         <w:rPr>
           <w:b/>
@@ -5054,7 +5085,7 @@
           <w:highlight w:val="white"/>
         </w:rPr>
       </w:pPr>
-      <w:bookmarkStart w:id="26" w:name="_Toc410833242"/>
+      <w:bookmarkStart w:id="27" w:name="_Toc410833242"/>
       <w:r>
         <w:rPr>
           <w:rStyle w:val="Ttulo3Car"/>
@@ -5115,7 +5146,7 @@
         </w:rPr>
         <w:t>)</w:t>
       </w:r>
-      <w:bookmarkEnd w:id="26"/>
+      <w:bookmarkEnd w:id="27"/>
       <w:r>
         <w:rPr>
           <w:b/>
@@ -5354,7 +5385,7 @@
           <w:highlight w:val="white"/>
         </w:rPr>
       </w:pPr>
-      <w:bookmarkStart w:id="27" w:name="_Toc410833243"/>
+      <w:bookmarkStart w:id="28" w:name="_Toc410833243"/>
       <w:r>
         <w:rPr>
           <w:rStyle w:val="Ttulo3Car"/>
@@ -5431,7 +5462,7 @@
         </w:rPr>
         <w:t>)</w:t>
       </w:r>
-      <w:bookmarkEnd w:id="27"/>
+      <w:bookmarkEnd w:id="28"/>
       <w:r>
         <w:rPr>
           <w:b/>
@@ -5829,7 +5860,7 @@
       <w:pPr>
         <w:pStyle w:val="Ttulo2"/>
       </w:pPr>
-      <w:bookmarkStart w:id="28" w:name="_Toc410833244"/>
+      <w:bookmarkStart w:id="29" w:name="_Toc410833244"/>
       <w:r>
         <w:rPr>
           <w:color w:val="5B9BD5" w:themeColor="accent1"/>
@@ -5837,7 +5868,7 @@
         <w:lastRenderedPageBreak/>
         <w:t>DisponibilidadController (Controlador de Disponibilidades)</w:t>
       </w:r>
-      <w:bookmarkEnd w:id="28"/>
+      <w:bookmarkEnd w:id="29"/>
     </w:p>
     <w:p>
       <w:r>
@@ -5848,7 +5879,7 @@
       <w:pPr>
         <w:jc w:val="left"/>
       </w:pPr>
-      <w:bookmarkStart w:id="29" w:name="_Toc410833245"/>
+      <w:bookmarkStart w:id="30" w:name="_Toc410833245"/>
       <w:r>
         <w:rPr>
           <w:rStyle w:val="Ttulo3Car"/>
@@ -5897,7 +5928,7 @@
         </w:rPr>
         <w:t>)</w:t>
       </w:r>
-      <w:bookmarkEnd w:id="29"/>
+      <w:bookmarkEnd w:id="30"/>
       <w:r>
         <w:rPr>
           <w:b/>
@@ -6139,7 +6170,7 @@
       <w:pPr>
         <w:jc w:val="left"/>
       </w:pPr>
-      <w:bookmarkStart w:id="30" w:name="_Toc410833246"/>
+      <w:bookmarkStart w:id="31" w:name="_Toc410833246"/>
       <w:r>
         <w:rPr>
           <w:rStyle w:val="Ttulo3Car"/>
@@ -6188,7 +6219,7 @@
         </w:rPr>
         <w:t>)</w:t>
       </w:r>
-      <w:bookmarkEnd w:id="30"/>
+      <w:bookmarkEnd w:id="31"/>
       <w:r>
         <w:rPr>
           <w:b/>
@@ -6342,7 +6373,7 @@
         </w:rPr>
         <w:t xml:space="preserve"> </w:t>
       </w:r>
-      <w:commentRangeStart w:id="31"/>
+      <w:commentRangeStart w:id="32"/>
       <w:r>
         <w:rPr>
           <w:i/>
@@ -6374,12 +6405,12 @@
         </w:rPr>
         <w:t>]</w:t>
       </w:r>
-      <w:commentRangeEnd w:id="31"/>
+      <w:commentRangeEnd w:id="32"/>
       <w:r>
         <w:rPr>
           <w:rStyle w:val="Refdecomentario"/>
         </w:rPr>
-        <w:commentReference w:id="31"/>
+        <w:commentReference w:id="32"/>
       </w:r>
       <w:r>
         <w:rPr>
@@ -6455,7 +6486,7 @@
       <w:pPr>
         <w:jc w:val="left"/>
       </w:pPr>
-      <w:bookmarkStart w:id="32" w:name="_Toc410833247"/>
+      <w:bookmarkStart w:id="33" w:name="_Toc410833247"/>
       <w:r>
         <w:rPr>
           <w:rStyle w:val="Ttulo3Car"/>
@@ -6498,7 +6529,7 @@
         </w:rPr>
         <w:t>)</w:t>
       </w:r>
-      <w:bookmarkEnd w:id="32"/>
+      <w:bookmarkEnd w:id="33"/>
       <w:r>
         <w:rPr>
           <w:b/>
@@ -6885,7 +6916,7 @@
       <w:pPr>
         <w:jc w:val="left"/>
       </w:pPr>
-      <w:bookmarkStart w:id="33" w:name="_Toc410833248"/>
+      <w:bookmarkStart w:id="34" w:name="_Toc410833248"/>
       <w:r>
         <w:rPr>
           <w:rStyle w:val="Ttulo3Car"/>
@@ -6934,7 +6965,7 @@
         </w:rPr>
         <w:t>)</w:t>
       </w:r>
-      <w:bookmarkEnd w:id="33"/>
+      <w:bookmarkEnd w:id="34"/>
       <w:r>
         <w:rPr>
           <w:b/>
@@ -7394,7 +7425,7 @@
           <w:color w:val="5B9BD5" w:themeColor="accent1"/>
         </w:rPr>
       </w:pPr>
-      <w:bookmarkStart w:id="34" w:name="_Toc410833249"/>
+      <w:bookmarkStart w:id="35" w:name="_Toc410833249"/>
       <w:r>
         <w:rPr>
           <w:color w:val="5B9BD5" w:themeColor="accent1"/>
@@ -7402,7 +7433,7 @@
         <w:lastRenderedPageBreak/>
         <w:t>ServiciosController (Controlador de Servicios)</w:t>
       </w:r>
-      <w:bookmarkEnd w:id="34"/>
+      <w:bookmarkEnd w:id="35"/>
     </w:p>
     <w:p>
       <w:r>
@@ -7413,7 +7444,7 @@
       <w:pPr>
         <w:jc w:val="left"/>
       </w:pPr>
-      <w:bookmarkStart w:id="35" w:name="_Toc410833250"/>
+      <w:bookmarkStart w:id="36" w:name="_Toc410833250"/>
       <w:r>
         <w:rPr>
           <w:rStyle w:val="Ttulo3Car"/>
@@ -7470,7 +7501,7 @@
         </w:rPr>
         <w:t>)</w:t>
       </w:r>
-      <w:bookmarkEnd w:id="35"/>
+      <w:bookmarkEnd w:id="36"/>
       <w:r>
         <w:rPr>
           <w:b/>
@@ -7862,7 +7893,7 @@
       <w:r>
         <w:t xml:space="preserve">: </w:t>
       </w:r>
-      <w:commentRangeStart w:id="36"/>
+      <w:commentRangeStart w:id="37"/>
       <w:r>
         <w:t>precio por hora.</w:t>
       </w:r>
@@ -7980,12 +8011,12 @@
       <w:r>
         <w:t>: precio por 24 horas</w:t>
       </w:r>
-      <w:commentRangeEnd w:id="36"/>
+      <w:commentRangeEnd w:id="37"/>
       <w:r>
         <w:rPr>
           <w:rStyle w:val="Refdecomentario"/>
         </w:rPr>
-        <w:commentReference w:id="36"/>
+        <w:commentReference w:id="37"/>
       </w:r>
       <w:r>
         <w:t>.</w:t>
@@ -8066,7 +8097,7 @@
       <w:pPr>
         <w:jc w:val="left"/>
       </w:pPr>
-      <w:bookmarkStart w:id="37" w:name="_Toc410833251"/>
+      <w:bookmarkStart w:id="38" w:name="_Toc410833251"/>
       <w:proofErr w:type="spellStart"/>
       <w:r>
         <w:rPr>
@@ -8133,7 +8164,7 @@
         </w:rPr>
         <w:t>)</w:t>
       </w:r>
-      <w:bookmarkEnd w:id="37"/>
+      <w:bookmarkEnd w:id="38"/>
       <w:r>
         <w:rPr>
           <w:b/>
@@ -8444,7 +8475,7 @@
       <w:pPr>
         <w:jc w:val="left"/>
       </w:pPr>
-      <w:bookmarkStart w:id="38" w:name="_Toc410833252"/>
+      <w:bookmarkStart w:id="39" w:name="_Toc410833252"/>
       <w:r>
         <w:rPr>
           <w:rStyle w:val="Ttulo3Car"/>
@@ -8493,7 +8524,7 @@
         </w:rPr>
         <w:t>)</w:t>
       </w:r>
-      <w:bookmarkEnd w:id="38"/>
+      <w:bookmarkEnd w:id="39"/>
       <w:r>
         <w:rPr>
           <w:b/>
@@ -8737,7 +8768,7 @@
           <w:color w:val="5B9BD5" w:themeColor="accent1"/>
         </w:rPr>
       </w:pPr>
-      <w:bookmarkStart w:id="39" w:name="_Toc410833253"/>
+      <w:bookmarkStart w:id="40" w:name="_Toc410833253"/>
       <w:r>
         <w:rPr>
           <w:color w:val="5B9BD5" w:themeColor="accent1"/>
@@ -8745,7 +8776,7 @@
         <w:lastRenderedPageBreak/>
         <w:t>PreciosController (Controlador de Precios)</w:t>
       </w:r>
-      <w:bookmarkEnd w:id="39"/>
+      <w:bookmarkEnd w:id="40"/>
     </w:p>
     <w:p>
       <w:r>
@@ -8762,7 +8793,7 @@
       <w:pPr>
         <w:jc w:val="left"/>
       </w:pPr>
-      <w:bookmarkStart w:id="40" w:name="_Toc410833254"/>
+      <w:bookmarkStart w:id="41" w:name="_Toc410833254"/>
       <w:r>
         <w:rPr>
           <w:rStyle w:val="Ttulo3Car"/>
@@ -8835,7 +8866,7 @@
         </w:rPr>
         <w:t>)</w:t>
       </w:r>
-      <w:bookmarkEnd w:id="40"/>
+      <w:bookmarkEnd w:id="41"/>
       <w:r>
         <w:rPr>
           <w:b/>
@@ -9254,7 +9285,7 @@
       <w:pPr>
         <w:jc w:val="left"/>
       </w:pPr>
-      <w:bookmarkStart w:id="41" w:name="_Toc410833255"/>
+      <w:bookmarkStart w:id="42" w:name="_Toc410833255"/>
       <w:proofErr w:type="spellStart"/>
       <w:r>
         <w:rPr>
@@ -9315,7 +9346,7 @@
         </w:rPr>
         <w:t>)</w:t>
       </w:r>
-      <w:bookmarkEnd w:id="41"/>
+      <w:bookmarkEnd w:id="42"/>
       <w:r>
         <w:rPr>
           <w:b/>
@@ -9748,7 +9779,7 @@
           <w:color w:val="5B9BD5" w:themeColor="accent1"/>
         </w:rPr>
       </w:pPr>
-      <w:bookmarkStart w:id="42" w:name="_Toc410833256"/>
+      <w:bookmarkStart w:id="43" w:name="_Toc410833256"/>
       <w:r>
         <w:rPr>
           <w:color w:val="5B9BD5" w:themeColor="accent1"/>
@@ -9756,7 +9787,7 @@
         <w:lastRenderedPageBreak/>
         <w:t>EstadisticasController (Controlador de Estadisticas)</w:t>
       </w:r>
-      <w:bookmarkEnd w:id="42"/>
+      <w:bookmarkEnd w:id="43"/>
     </w:p>
     <w:p>
       <w:r>
@@ -9767,7 +9798,7 @@
       <w:pPr>
         <w:jc w:val="left"/>
       </w:pPr>
-      <w:bookmarkStart w:id="43" w:name="_Toc410833257"/>
+      <w:bookmarkStart w:id="44" w:name="_Toc410833257"/>
       <w:proofErr w:type="spellStart"/>
       <w:r>
         <w:rPr>
@@ -9816,7 +9847,7 @@
         </w:rPr>
         <w:t>)</w:t>
       </w:r>
-      <w:bookmarkEnd w:id="43"/>
+      <w:bookmarkEnd w:id="44"/>
       <w:r>
         <w:rPr>
           <w:b/>
@@ -10174,7 +10205,7 @@
           <w:color w:val="5B9BD5" w:themeColor="accent1"/>
         </w:rPr>
       </w:pPr>
-      <w:bookmarkStart w:id="44" w:name="_Toc410833258"/>
+      <w:bookmarkStart w:id="45" w:name="_Toc410833258"/>
       <w:r>
         <w:rPr>
           <w:color w:val="5B9BD5" w:themeColor="accent1"/>
@@ -10182,8 +10213,6 @@
         <w:lastRenderedPageBreak/>
         <w:t>ContactoController (Controlador de Contacto)</w:t>
       </w:r>
-      <w:bookmarkStart w:id="45" w:name="_GoBack"/>
-      <w:bookmarkEnd w:id="44"/>
       <w:bookmarkEnd w:id="45"/>
     </w:p>
     <w:p>
@@ -10379,7 +10408,7 @@
 
 <file path=word/comments.xml><?xml version="1.0" encoding="utf-8"?>
 <w:comments xmlns:wpc="http://schemas.microsoft.com/office/word/2010/wordprocessingCanvas" xmlns:mc="http://schemas.openxmlformats.org/markup-compatibility/2006" xmlns:o="urn:schemas-microsoft-com:office:office" xmlns:r="http://schemas.openxmlformats.org/officeDocument/2006/relationships" xmlns:m="http://schemas.openxmlformats.org/officeDocument/2006/math" xmlns:v="urn:schemas-microsoft-com:vml" xmlns:wp14="http://schemas.microsoft.com/office/word/2010/wordprocessingDrawing" xmlns:wp="http://schemas.openxmlformats.org/drawingml/2006/wordprocessingDrawing" xmlns:w10="urn:schemas-microsoft-com:office:word" xmlns:w="http://schemas.openxmlformats.org/wordprocessingml/2006/main" xmlns:w14="http://schemas.microsoft.com/office/word/2010/wordml" xmlns:wpg="http://schemas.microsoft.com/office/word/2010/wordprocessingGroup" xmlns:wpi="http://schemas.microsoft.com/office/word/2010/wordprocessingInk" xmlns:wne="http://schemas.microsoft.com/office/word/2006/wordml" xmlns:wps="http://schemas.microsoft.com/office/word/2010/wordprocessingShape" mc:Ignorable="w14 wp14">
-  <w:comment w:id="11" w:author="Ignacio Frigerio" w:date="2015-02-06T16:19:00Z" w:initials="IF">
+  <w:comment w:id="12" w:author="Ignacio Frigerio" w:date="2015-02-06T16:19:00Z" w:initials="IF">
     <w:p>
       <w:pPr>
         <w:pStyle w:val="Textocomentario"/>
@@ -10403,7 +10432,7 @@
       </w:r>
     </w:p>
   </w:comment>
-  <w:comment w:id="14" w:author="Ignacio Frigerio" w:date="2015-02-06T16:50:00Z" w:initials="IF">
+  <w:comment w:id="15" w:author="Ignacio Frigerio" w:date="2015-02-06T16:50:00Z" w:initials="IF">
     <w:p>
       <w:pPr>
         <w:pStyle w:val="Textocomentario"/>
@@ -10435,7 +10464,7 @@
       </w:r>
     </w:p>
   </w:comment>
-  <w:comment w:id="15" w:author="Ignacio Frigerio" w:date="2015-02-06T16:47:00Z" w:initials="IF">
+  <w:comment w:id="16" w:author="Ignacio Frigerio" w:date="2015-02-06T16:47:00Z" w:initials="IF">
     <w:p>
       <w:pPr>
         <w:pStyle w:val="Textocomentario"/>
@@ -10464,8 +10493,9 @@
           <w:szCs w:val="22"/>
           <w:lang w:val="es-AR"/>
         </w:rPr>
-        <w:t>&lt;</w:t>
-      </w:r>
+        <w:t xml:space="preserve">&lt;ciudad&gt; para que se entienda bien </w:t>
+      </w:r>
+      <w:proofErr w:type="spellStart"/>
       <w:r>
         <w:rPr>
           <w:rFonts w:ascii="Arial" w:hAnsi="Arial" w:cs="Arial"/>
@@ -10473,8 +10503,9 @@
           <w:szCs w:val="22"/>
           <w:lang w:val="es-AR"/>
         </w:rPr>
-        <w:t>ciudad</w:t>
-      </w:r>
+        <w:t>cual</w:t>
+      </w:r>
+      <w:proofErr w:type="spellEnd"/>
       <w:r>
         <w:rPr>
           <w:rFonts w:ascii="Arial" w:hAnsi="Arial" w:cs="Arial"/>
@@ -10482,8 +10513,9 @@
           <w:szCs w:val="22"/>
           <w:lang w:val="es-AR"/>
         </w:rPr>
-        <w:t>&gt;</w:t>
-      </w:r>
+        <w:t xml:space="preserve"> es la parte editable por </w:t>
+      </w:r>
+      <w:proofErr w:type="spellStart"/>
       <w:r>
         <w:rPr>
           <w:rFonts w:ascii="Arial" w:hAnsi="Arial" w:cs="Arial"/>
@@ -10491,9 +10523,9 @@
           <w:szCs w:val="22"/>
           <w:lang w:val="es-AR"/>
         </w:rPr>
-        <w:t xml:space="preserve"> para que se entienda bien </w:t>
-      </w:r>
-      <w:proofErr w:type="spellStart"/>
+        <w:t>asi</w:t>
+      </w:r>
+      <w:proofErr w:type="spellEnd"/>
       <w:r>
         <w:rPr>
           <w:rFonts w:ascii="Arial" w:hAnsi="Arial" w:cs="Arial"/>
@@ -10501,41 +10533,110 @@
           <w:szCs w:val="22"/>
           <w:lang w:val="es-AR"/>
         </w:rPr>
-        <w:t>cual</w:t>
+        <w:t xml:space="preserve"> decirlo</w:t>
+      </w:r>
+    </w:p>
+  </w:comment>
+  <w:comment w:id="19" w:author="Ignacio Frigerio" w:date="2015-02-06T16:52:00Z" w:initials="IF">
+    <w:p>
+      <w:pPr>
+        <w:pStyle w:val="Textocomentario"/>
+      </w:pPr>
+      <w:r>
+        <w:rPr>
+          <w:rStyle w:val="Refdecomentario"/>
+        </w:rPr>
+        <w:annotationRef/>
+      </w:r>
+      <w:r>
+        <w:t xml:space="preserve">Pondría algo como brinda servicio para un tipo de </w:t>
+      </w:r>
+      <w:proofErr w:type="spellStart"/>
+      <w:r>
+        <w:t>vehiculo</w:t>
       </w:r>
       <w:proofErr w:type="spellEnd"/>
       <w:r>
-        <w:rPr>
-          <w:rFonts w:ascii="Arial" w:hAnsi="Arial" w:cs="Arial"/>
-          <w:sz w:val="22"/>
-          <w:szCs w:val="22"/>
-          <w:lang w:val="es-AR"/>
-        </w:rPr>
-        <w:t xml:space="preserve"> es la parte editable por </w:t>
+        <w:t xml:space="preserve">, el “tengan lugares” suena a que solo si tienen </w:t>
       </w:r>
       <w:proofErr w:type="spellStart"/>
       <w:r>
-        <w:rPr>
-          <w:rFonts w:ascii="Arial" w:hAnsi="Arial" w:cs="Arial"/>
-          <w:sz w:val="22"/>
-          <w:szCs w:val="22"/>
-          <w:lang w:val="es-AR"/>
-        </w:rPr>
+        <w:t>disponbilidad</w:t>
+      </w:r>
+      <w:proofErr w:type="spellEnd"/>
+      <w:r>
+        <w:t xml:space="preserve"> </w:t>
+      </w:r>
+    </w:p>
+  </w:comment>
+  <w:comment w:id="21" w:author="Ignacio Frigerio" w:date="2015-02-06T17:01:00Z" w:initials="IF">
+    <w:p>
+      <w:pPr>
+        <w:pStyle w:val="Textocomentario"/>
+      </w:pPr>
+      <w:r>
+        <w:rPr>
+          <w:rStyle w:val="Refdecomentario"/>
+        </w:rPr>
+        <w:annotationRef/>
+      </w:r>
+      <w:r>
+        <w:t xml:space="preserve">Algo como: </w:t>
+      </w:r>
+      <w:r>
+        <w:t xml:space="preserve">Las direcciones de todas las playas que se encuentren a menos de 10km de distancia de una ubicación establecida que tengan lugares de estacionamiento para un tipo de </w:t>
+      </w:r>
+      <w:proofErr w:type="spellStart"/>
+      <w:r>
+        <w:t>vehiculo</w:t>
+      </w:r>
+      <w:proofErr w:type="spellEnd"/>
+      <w:r>
+        <w:t xml:space="preserve"> en particular</w:t>
+      </w:r>
+    </w:p>
+  </w:comment>
+  <w:comment w:id="23" w:author="Ignacio Frigerio" w:date="2015-02-06T17:13:00Z" w:initials="IF">
+    <w:p>
+      <w:pPr>
+        <w:pStyle w:val="Textocomentario"/>
+      </w:pPr>
+      <w:r>
+        <w:rPr>
+          <w:rStyle w:val="Refdecomentario"/>
+        </w:rPr>
+        <w:annotationRef/>
+      </w:r>
+      <w:r>
+        <w:t xml:space="preserve">Me acabo de dar cuenta q este método debería estar en el </w:t>
+      </w:r>
+      <w:proofErr w:type="spellStart"/>
+      <w:r>
+        <w:t>controller</w:t>
+      </w:r>
+      <w:proofErr w:type="spellEnd"/>
+      <w:r>
+        <w:t xml:space="preserve"> de precios, tenemos que ver si lo cambiamos, y de ser </w:t>
+      </w:r>
+      <w:proofErr w:type="spellStart"/>
+      <w:r>
         <w:t>asi</w:t>
       </w:r>
       <w:proofErr w:type="spellEnd"/>
       <w:r>
-        <w:rPr>
-          <w:rFonts w:ascii="Arial" w:hAnsi="Arial" w:cs="Arial"/>
-          <w:sz w:val="22"/>
-          <w:szCs w:val="22"/>
-          <w:lang w:val="es-AR"/>
-        </w:rPr>
-        <w:t xml:space="preserve"> decirlo</w:t>
+        <w:t xml:space="preserve"> actualizar todo (móvil, documentación y si hiciese falta la app de escritorio) (</w:t>
+      </w:r>
+      <w:proofErr w:type="spellStart"/>
+      <w:r>
+        <w:t>se</w:t>
+      </w:r>
+      <w:proofErr w:type="spellEnd"/>
+      <w:r>
+        <w:t xml:space="preserve"> que este moco me lo mande yo =P</w:t>
       </w:r>
     </w:p>
   </w:comment>
-  <w:comment w:id="18" w:author="Ignacio Frigerio" w:date="2015-02-06T16:52:00Z" w:initials="IF">
+  <w:comment w:id="24" w:author="Ignacio Frigerio" w:date="2015-02-06T17:02:00Z" w:initials="IF">
     <w:p>
       <w:pPr>
         <w:pStyle w:val="Textocomentario"/>
@@ -10547,27 +10648,27 @@
         <w:annotationRef/>
       </w:r>
       <w:r>
-        <w:t xml:space="preserve">Pondría algo como brinda servicio para un tipo de </w:t>
+        <w:t xml:space="preserve">En este momento retorna todos los precios, no solo el por hora, que </w:t>
       </w:r>
       <w:proofErr w:type="spellStart"/>
       <w:r>
-        <w:t>vehiculo</w:t>
+        <w:t>seria</w:t>
       </w:r>
       <w:proofErr w:type="spellEnd"/>
       <w:r>
-        <w:t xml:space="preserve">, el “tengan lugares” suena a que solo si tienen </w:t>
+        <w:t xml:space="preserve"> todo un problema si se les da acceso </w:t>
       </w:r>
       <w:proofErr w:type="spellStart"/>
       <w:r>
-        <w:t>disponbilidad</w:t>
+        <w:t>alsistema</w:t>
       </w:r>
       <w:proofErr w:type="spellEnd"/>
       <w:r>
-        <w:t xml:space="preserve"> </w:t>
+        <w:t xml:space="preserve"> para agregar o sacar datos de esa tabla (ABM genérico)</w:t>
       </w:r>
     </w:p>
   </w:comment>
-  <w:comment w:id="20" w:author="Ignacio Frigerio" w:date="2015-02-06T17:01:00Z" w:initials="IF">
+  <w:comment w:id="26" w:author="Ignacio Frigerio" w:date="2015-02-06T17:03:00Z" w:initials="IF">
     <w:p>
       <w:pPr>
         <w:pStyle w:val="Textocomentario"/>
@@ -10579,22 +10680,16 @@
         <w:annotationRef/>
       </w:r>
       <w:r>
-        <w:t xml:space="preserve">Algo como: </w:t>
-      </w:r>
-      <w:r>
-        <w:t xml:space="preserve">Las direcciones de todas las playas que se encuentren a menos de 10km de distancia de una ubicación establecida que tengan lugares de estacionamiento para un tipo de </w:t>
+        <w:t xml:space="preserve">Los parámetros no coinciden con lo de la </w:t>
       </w:r>
       <w:proofErr w:type="spellStart"/>
       <w:r>
-        <w:t>vehiculo</w:t>
+        <w:t>url</w:t>
       </w:r>
       <w:proofErr w:type="spellEnd"/>
-      <w:r>
-        <w:t xml:space="preserve"> en particular</w:t>
-      </w:r>
     </w:p>
   </w:comment>
-  <w:comment w:id="22" w:author="Ignacio Frigerio" w:date="2015-02-06T17:13:00Z" w:initials="IF">
+  <w:comment w:id="32" w:author="Ignacio Frigerio" w:date="2015-02-06T17:05:00Z" w:initials="IF">
     <w:p>
       <w:pPr>
         <w:pStyle w:val="Textocomentario"/>
@@ -10606,112 +10701,19 @@
         <w:annotationRef/>
       </w:r>
       <w:r>
-        <w:t xml:space="preserve">Me acabo de dar cuenta q este método debería estar en el </w:t>
+        <w:t xml:space="preserve">En realidad es un </w:t>
       </w:r>
       <w:proofErr w:type="spellStart"/>
       <w:r>
-        <w:t>controller</w:t>
+        <w:t>string</w:t>
       </w:r>
       <w:proofErr w:type="spellEnd"/>
       <w:r>
-        <w:t xml:space="preserve"> de precios, tenemos que ver si lo cambiamos, y de ser </w:t>
-      </w:r>
-      <w:proofErr w:type="spellStart"/>
-      <w:r>
-        <w:t>asi</w:t>
-      </w:r>
-      <w:proofErr w:type="spellEnd"/>
-      <w:r>
-        <w:t xml:space="preserve"> actualizar todo (móvil, documentación y si hiciese falta la app de escritorio) (</w:t>
-      </w:r>
-      <w:proofErr w:type="spellStart"/>
-      <w:r>
-        <w:t>se</w:t>
-      </w:r>
-      <w:proofErr w:type="spellEnd"/>
-      <w:r>
-        <w:t xml:space="preserve"> que este moco me lo mande yo =P</w:t>
+        <w:t xml:space="preserve"> con el formato “1,2,3,4,5” habría q ver como expresar esto de un modo adecuado</w:t>
       </w:r>
     </w:p>
   </w:comment>
-  <w:comment w:id="23" w:author="Ignacio Frigerio" w:date="2015-02-06T17:02:00Z" w:initials="IF">
-    <w:p>
-      <w:pPr>
-        <w:pStyle w:val="Textocomentario"/>
-      </w:pPr>
-      <w:r>
-        <w:rPr>
-          <w:rStyle w:val="Refdecomentario"/>
-        </w:rPr>
-        <w:annotationRef/>
-      </w:r>
-      <w:r>
-        <w:t xml:space="preserve">En este momento retorna todos los precios, no solo el por hora, que </w:t>
-      </w:r>
-      <w:proofErr w:type="spellStart"/>
-      <w:r>
-        <w:t>seria</w:t>
-      </w:r>
-      <w:proofErr w:type="spellEnd"/>
-      <w:r>
-        <w:t xml:space="preserve"> todo un problema si se les da acceso </w:t>
-      </w:r>
-      <w:proofErr w:type="spellStart"/>
-      <w:r>
-        <w:t>alsistema</w:t>
-      </w:r>
-      <w:proofErr w:type="spellEnd"/>
-      <w:r>
-        <w:t xml:space="preserve"> para agregar o sacar datos de esa tabla (ABM genérico)</w:t>
-      </w:r>
-    </w:p>
-  </w:comment>
-  <w:comment w:id="25" w:author="Ignacio Frigerio" w:date="2015-02-06T17:03:00Z" w:initials="IF">
-    <w:p>
-      <w:pPr>
-        <w:pStyle w:val="Textocomentario"/>
-      </w:pPr>
-      <w:r>
-        <w:rPr>
-          <w:rStyle w:val="Refdecomentario"/>
-        </w:rPr>
-        <w:annotationRef/>
-      </w:r>
-      <w:r>
-        <w:t xml:space="preserve">Los parámetros no coinciden con lo de la </w:t>
-      </w:r>
-      <w:proofErr w:type="spellStart"/>
-      <w:r>
-        <w:t>url</w:t>
-      </w:r>
-      <w:proofErr w:type="spellEnd"/>
-    </w:p>
-  </w:comment>
-  <w:comment w:id="31" w:author="Ignacio Frigerio" w:date="2015-02-06T17:05:00Z" w:initials="IF">
-    <w:p>
-      <w:pPr>
-        <w:pStyle w:val="Textocomentario"/>
-      </w:pPr>
-      <w:r>
-        <w:rPr>
-          <w:rStyle w:val="Refdecomentario"/>
-        </w:rPr>
-        <w:annotationRef/>
-      </w:r>
-      <w:r>
-        <w:t xml:space="preserve">En realidad es un </w:t>
-      </w:r>
-      <w:proofErr w:type="spellStart"/>
-      <w:r>
-        <w:t>string</w:t>
-      </w:r>
-      <w:proofErr w:type="spellEnd"/>
-      <w:r>
-        <w:t xml:space="preserve"> con el formato “1,2,3,4,5” habría q ver como expresar esto de un modo adecuado</w:t>
-      </w:r>
-    </w:p>
-  </w:comment>
-  <w:comment w:id="36" w:author="Ignacio Frigerio" w:date="2015-02-06T17:09:00Z" w:initials="IF">
+  <w:comment w:id="37" w:author="Ignacio Frigerio" w:date="2015-02-06T17:09:00Z" w:initials="IF">
     <w:p>
       <w:pPr>
         <w:pStyle w:val="Textocomentario"/>
@@ -10899,7 +10901,7 @@
           <w:rPr>
             <w:noProof/>
           </w:rPr>
-          <w:t>14</w:t>
+          <w:t>2</w:t>
         </w:r>
         <w:r>
           <w:rPr>
@@ -14888,6 +14890,7 @@
     <w:rsid w:val="00153013"/>
     <w:rsid w:val="00306D9A"/>
     <w:rsid w:val="00B141D3"/>
+    <w:rsid w:val="00B96CF8"/>
     <w:rsid w:val="00CC63C5"/>
   </w:rsids>
   <m:mathPr>
@@ -15564,7 +15567,7 @@
   <a:extraClrSchemeLst/>
   <a:extLst>
     <a:ext uri="{05A4C25C-085E-4340-85A3-A5531E510DB2}">
-      <thm15:themeFamily xmlns="" xmlns:thm15="http://schemas.microsoft.com/office/thememl/2012/main" name="Office Theme" id="{62F939B6-93AF-4DB8-9C6B-D6C7DFDC589F}" vid="{4A3C46E8-61CC-4603-A589-7422A47A8E4A}"/>
+      <thm15:themeFamily xmlns:thm15="http://schemas.microsoft.com/office/thememl/2012/main" xmlns="" name="Office Theme" id="{62F939B6-93AF-4DB8-9C6B-D6C7DFDC589F}" vid="{4A3C46E8-61CC-4603-A589-7422A47A8E4A}"/>
     </a:ext>
   </a:extLst>
 </a:theme>

</xml_diff>

<commit_message>
recuperando version con comentarios
</commit_message>
<xml_diff>
--- a/Proyecto/Documentacion/Manuales/GeoP_Documentacion_WebService.docx
+++ b/Proyecto/Documentacion/Manuales/GeoP_Documentacion_WebService.docx
@@ -97,6 +97,7 @@
                 <w:dataBinding w:prefixMappings="xmlns:ns0='http://schemas.openxmlformats.org/package/2006/metadata/core-properties' xmlns:ns1='http://purl.org/dc/elements/1.1/'" w:xpath="/ns0:coreProperties[1]/ns1:title[1]" w:storeItemID="{6C3C8BC8-F283-45AE-878A-BAB7291924A1}"/>
                 <w:text/>
               </w:sdtPr>
+              <w:sdtEndPr/>
               <w:sdtContent>
                 <w:r>
                   <w:rPr>
@@ -130,6 +131,7 @@
                 <w:calendar w:val="gregorian"/>
               </w:date>
             </w:sdtPr>
+            <w:sdtEndPr/>
             <w:sdtContent>
               <w:p>
                 <w:pPr>
@@ -169,6 +171,7 @@
           <w:dataBinding w:prefixMappings="xmlns:ns0='http://schemas.microsoft.com/office/2006/coverPageProps'" w:xpath="/ns0:CoverPageProperties[1]/ns0:Abstract[1]" w:storeItemID="{55AF091B-3C7A-41E3-B477-F2FDAA23CFDA}"/>
           <w:text/>
         </w:sdtPr>
+        <w:sdtEndPr/>
         <w:sdtContent>
           <w:r>
             <w:t xml:space="preserve">     </w:t>
@@ -314,6 +317,7 @@
                 <w:dataBinding w:prefixMappings="xmlns:ns0='http://schemas.openxmlformats.org/package/2006/metadata/core-properties' xmlns:ns1='http://purl.org/dc/elements/1.1/'" w:xpath="/ns0:coreProperties[1]/ns1:title[1]" w:storeItemID="{6C3C8BC8-F283-45AE-878A-BAB7291924A1}"/>
                 <w:text/>
               </w:sdtPr>
+              <w:sdtEndPr/>
               <w:sdtContent>
                 <w:r>
                   <w:rPr>
@@ -666,7 +670,7 @@
               <w:t>/02</w:t>
             </w:r>
             <w:r>
-              <w:t>/2014</w:t>
+              <w:t>/2015</w:t>
             </w:r>
           </w:p>
         </w:tc>
@@ -737,9 +741,17 @@
             <w:pPr>
               <w:rPr>
                 <w:b w:val="0"/>
+                <w:lang w:val="es-US"/>
+              </w:rPr>
+            </w:pPr>
+            <w:bookmarkStart w:id="9" w:name="_GoBack"/>
+            <w:r>
+              <w:rPr>
                 <w:lang w:val="es-419"/>
               </w:rPr>
-            </w:pPr>
+              <w:t>1.0_DraftB</w:t>
+            </w:r>
+            <w:bookmarkEnd w:id="9"/>
           </w:p>
         </w:tc>
         <w:tc>
@@ -750,9 +762,15 @@
             <w:pPr>
               <w:cnfStyle w:val="000000000000" w:firstRow="0" w:lastRow="0" w:firstColumn="0" w:lastColumn="0" w:oddVBand="0" w:evenVBand="0" w:oddHBand="0" w:evenHBand="0" w:firstRowFirstColumn="0" w:firstRowLastColumn="0" w:lastRowFirstColumn="0" w:lastRowLastColumn="0"/>
               <w:rPr>
-                <w:lang w:val="es-419"/>
+                <w:lang w:val="es-US"/>
               </w:rPr>
             </w:pPr>
+            <w:r>
+              <w:rPr>
+                <w:lang w:val="es-US"/>
+              </w:rPr>
+              <w:t>06/02/2015</w:t>
+            </w:r>
           </w:p>
         </w:tc>
         <w:tc>
@@ -763,9 +781,15 @@
             <w:pPr>
               <w:cnfStyle w:val="000000000000" w:firstRow="0" w:lastRow="0" w:firstColumn="0" w:lastColumn="0" w:oddVBand="0" w:evenVBand="0" w:oddHBand="0" w:evenHBand="0" w:firstRowFirstColumn="0" w:firstRowLastColumn="0" w:lastRowFirstColumn="0" w:lastRowLastColumn="0"/>
               <w:rPr>
-                <w:lang w:val="es-419"/>
+                <w:lang w:val="es-US"/>
               </w:rPr>
             </w:pPr>
+            <w:r>
+              <w:rPr>
+                <w:lang w:val="es-US"/>
+              </w:rPr>
+              <w:t>Revisado, pendiente de corrección</w:t>
+            </w:r>
           </w:p>
         </w:tc>
         <w:tc>
@@ -776,6 +800,9 @@
             <w:pPr>
               <w:cnfStyle w:val="000000000000" w:firstRow="0" w:lastRow="0" w:firstColumn="0" w:lastColumn="0" w:oddVBand="0" w:evenVBand="0" w:oddHBand="0" w:evenHBand="0" w:firstRowFirstColumn="0" w:firstRowLastColumn="0" w:lastRowFirstColumn="0" w:lastRowLastColumn="0"/>
             </w:pPr>
+            <w:r>
+              <w:t>Ignacio Frigerio [Revisor]</w:t>
+            </w:r>
           </w:p>
         </w:tc>
         <w:tc>
@@ -786,9 +813,15 @@
             <w:pPr>
               <w:cnfStyle w:val="000000000000" w:firstRow="0" w:lastRow="0" w:firstColumn="0" w:lastColumn="0" w:oddVBand="0" w:evenVBand="0" w:oddHBand="0" w:evenHBand="0" w:firstRowFirstColumn="0" w:firstRowLastColumn="0" w:lastRowFirstColumn="0" w:lastRowLastColumn="0"/>
               <w:rPr>
-                <w:lang w:val="es-419"/>
+                <w:lang w:val="es-US"/>
               </w:rPr>
             </w:pPr>
+            <w:r>
+              <w:rPr>
+                <w:lang w:val="es-US"/>
+              </w:rPr>
+              <w:t>Comentarios sobre algunos cambios</w:t>
+            </w:r>
           </w:p>
         </w:tc>
       </w:tr>
@@ -993,6 +1026,7 @@
           <w:docPartUnique/>
         </w:docPartObj>
       </w:sdtPr>
+      <w:sdtEndPr/>
       <w:sdtContent>
         <w:p>
           <w:pPr>
@@ -3202,7 +3236,7 @@
           <w:color w:val="5B9BD5" w:themeColor="accent1"/>
         </w:rPr>
       </w:pPr>
-      <w:bookmarkStart w:id="9" w:name="_Toc410833233"/>
+      <w:bookmarkStart w:id="10" w:name="_Toc410833233"/>
       <w:r>
         <w:rPr>
           <w:color w:val="5B9BD5" w:themeColor="accent1"/>
@@ -3210,7 +3244,7 @@
         <w:lastRenderedPageBreak/>
         <w:t>Introducción</w:t>
       </w:r>
-      <w:bookmarkEnd w:id="9"/>
+      <w:bookmarkEnd w:id="10"/>
     </w:p>
     <w:p>
       <w:r>
@@ -3309,7 +3343,7 @@
           <w:color w:val="5B9BD5" w:themeColor="accent1"/>
         </w:rPr>
       </w:pPr>
-      <w:bookmarkStart w:id="10" w:name="_Toc410833234"/>
+      <w:bookmarkStart w:id="11" w:name="_Toc410833234"/>
       <w:r>
         <w:rPr>
           <w:color w:val="5B9BD5" w:themeColor="accent1"/>
@@ -3317,17 +3351,28 @@
         <w:lastRenderedPageBreak/>
         <w:t>Descripción Web Services</w:t>
       </w:r>
-      <w:bookmarkEnd w:id="10"/>
+      <w:bookmarkEnd w:id="11"/>
     </w:p>
     <w:p>
       <w:r>
         <w:t xml:space="preserve">El modelo de servicios web implementado por GeoParking es un modelo </w:t>
       </w:r>
+      <w:commentRangeStart w:id="12"/>
       <w:r>
         <w:t xml:space="preserve">API REST. </w:t>
       </w:r>
       <w:r>
-        <w:t>Una REST API es una API, o librería de funciones, a la que se accede por el protocolo HTTP. Una REST API, por tanto, se accede a través de direcciones web o URLs en las que enviamos los datos de nuestra consulta. Como respuesta a la consulta sobre el REST API se obtienen datos en diferentes formatos, como pueden ser texto plano, XML, JSON, etc.</w:t>
+        <w:t xml:space="preserve">Una REST API </w:t>
+      </w:r>
+      <w:commentRangeEnd w:id="12"/>
+      <w:r>
+        <w:rPr>
+          <w:rStyle w:val="Refdecomentario"/>
+        </w:rPr>
+        <w:commentReference w:id="12"/>
+      </w:r>
+      <w:r>
+        <w:t>es una API, o librería de funciones, a la que se accede por el protocolo HTTP. Una REST API, por tanto, se accede a través de direcciones web o URLs en las que enviamos los datos de nuestra consulta. Como respuesta a la consulta sobre el REST API se obtienen datos en diferentes formatos, como pueden ser texto plano, XML, JSON, etc.</w:t>
       </w:r>
     </w:p>
     <w:p>
@@ -3362,7 +3407,7 @@
           <w:color w:val="5B9BD5" w:themeColor="accent1"/>
         </w:rPr>
       </w:pPr>
-      <w:bookmarkStart w:id="11" w:name="_Toc410833235"/>
+      <w:bookmarkStart w:id="13" w:name="_Toc410833235"/>
       <w:r>
         <w:rPr>
           <w:color w:val="5B9BD5" w:themeColor="accent1"/>
@@ -3370,7 +3415,7 @@
         <w:lastRenderedPageBreak/>
         <w:t>PlayasController (Controlador de Playas)</w:t>
       </w:r>
-      <w:bookmarkEnd w:id="11"/>
+      <w:bookmarkEnd w:id="13"/>
     </w:p>
     <w:p>
       <w:r>
@@ -3381,14 +3426,14 @@
       <w:pPr>
         <w:jc w:val="left"/>
       </w:pPr>
-      <w:bookmarkStart w:id="12" w:name="_Toc410833236"/>
+      <w:bookmarkStart w:id="14" w:name="_Toc410833236"/>
       <w:r>
         <w:rPr>
           <w:rStyle w:val="Ttulo3Car"/>
         </w:rPr>
         <w:t>GetPlayas (ciudad)</w:t>
       </w:r>
-      <w:bookmarkEnd w:id="12"/>
+      <w:bookmarkEnd w:id="14"/>
       <w:r>
         <w:rPr>
           <w:b/>
@@ -3429,19 +3474,55 @@
         <w:t>URL</w:t>
       </w:r>
       <w:r>
-        <w:t>: geoparking.com/</w:t>
-      </w:r>
-      <w:r>
-        <w:rPr>
-          <w:highlight w:val="white"/>
-        </w:rPr>
-        <w:t>api/Playas/GetPlayas?ciudad=</w:t>
-      </w:r>
+        <w:t xml:space="preserve">: </w:t>
+      </w:r>
+      <w:commentRangeStart w:id="15"/>
+      <w:r>
+        <w:t>geoparking.com</w:t>
+      </w:r>
+      <w:commentRangeEnd w:id="15"/>
+      <w:r>
+        <w:rPr>
+          <w:rStyle w:val="Refdecomentario"/>
+        </w:rPr>
+        <w:commentReference w:id="15"/>
+      </w:r>
+      <w:r>
+        <w:t>/</w:t>
+      </w:r>
+      <w:r>
+        <w:rPr>
+          <w:highlight w:val="white"/>
+        </w:rPr>
+        <w:t>api/Playas/</w:t>
+      </w:r>
+      <w:proofErr w:type="spellStart"/>
+      <w:r>
+        <w:rPr>
+          <w:highlight w:val="white"/>
+        </w:rPr>
+        <w:t>GetPlayas?ciudad</w:t>
+      </w:r>
+      <w:proofErr w:type="spellEnd"/>
+      <w:r>
+        <w:rPr>
+          <w:highlight w:val="white"/>
+        </w:rPr>
+        <w:t>=</w:t>
+      </w:r>
+      <w:commentRangeStart w:id="16"/>
       <w:r>
         <w:rPr>
           <w:color w:val="FF0000"/>
         </w:rPr>
         <w:t>ciudad</w:t>
+      </w:r>
+      <w:commentRangeEnd w:id="16"/>
+      <w:r>
+        <w:rPr>
+          <w:rStyle w:val="Refdecomentario"/>
+        </w:rPr>
+        <w:commentReference w:id="16"/>
       </w:r>
     </w:p>
     <w:p>
@@ -3522,7 +3603,7 @@
       <w:pPr>
         <w:jc w:val="left"/>
       </w:pPr>
-      <w:bookmarkStart w:id="13" w:name="_Toc410833237"/>
+      <w:bookmarkStart w:id="17" w:name="_Toc410833237"/>
       <w:r>
         <w:rPr>
           <w:rStyle w:val="Ttulo3Car"/>
@@ -3547,7 +3628,7 @@
         </w:rPr>
         <w:t>laya)</w:t>
       </w:r>
-      <w:bookmarkEnd w:id="13"/>
+      <w:bookmarkEnd w:id="17"/>
       <w:r>
         <w:rPr>
           <w:b/>
@@ -3572,41 +3653,61 @@
         <w:jc w:val="left"/>
         <w:rPr>
           <w:color w:val="FF0000"/>
+          <w:lang w:val="en-US"/>
         </w:rPr>
       </w:pPr>
       <w:r>
         <w:rPr>
           <w:u w:val="single"/>
+          <w:lang w:val="en-US"/>
         </w:rPr>
         <w:t>URL</w:t>
       </w:r>
       <w:r>
+        <w:rPr>
+          <w:lang w:val="en-US"/>
+        </w:rPr>
         <w:t>: geoparking.com/</w:t>
       </w:r>
-      <w:r>
-        <w:rPr>
-          <w:highlight w:val="white"/>
-        </w:rPr>
-        <w:t>api/Playas/</w:t>
-      </w:r>
+      <w:proofErr w:type="spellStart"/>
+      <w:r>
+        <w:rPr>
+          <w:highlight w:val="white"/>
+          <w:lang w:val="en-US"/>
+        </w:rPr>
+        <w:t>api</w:t>
+      </w:r>
+      <w:proofErr w:type="spellEnd"/>
+      <w:r>
+        <w:rPr>
+          <w:highlight w:val="white"/>
+          <w:lang w:val="en-US"/>
+        </w:rPr>
+        <w:t>/Playas/</w:t>
+      </w:r>
+      <w:proofErr w:type="spellStart"/>
       <w:r>
         <w:rPr>
           <w:color w:val="FF0000"/>
+          <w:lang w:val="en-US"/>
         </w:rPr>
         <w:t>i</w:t>
       </w:r>
       <w:r>
         <w:rPr>
           <w:color w:val="FF0000"/>
+          <w:lang w:val="en-US"/>
         </w:rPr>
         <w:t>d</w:t>
       </w:r>
       <w:r>
         <w:rPr>
           <w:color w:val="FF0000"/>
+          <w:lang w:val="en-US"/>
         </w:rPr>
         <w:t>Playa</w:t>
       </w:r>
+      <w:proofErr w:type="spellEnd"/>
     </w:p>
     <w:p>
       <w:pPr>
@@ -3701,7 +3802,7 @@
       <w:pPr>
         <w:jc w:val="left"/>
       </w:pPr>
-      <w:bookmarkStart w:id="14" w:name="_Toc410833238"/>
+      <w:bookmarkStart w:id="18" w:name="_Toc410833238"/>
       <w:r>
         <w:rPr>
           <w:rStyle w:val="Ttulo3Car"/>
@@ -3738,7 +3839,7 @@
         </w:rPr>
         <w:t>ehículo)</w:t>
       </w:r>
-      <w:bookmarkEnd w:id="14"/>
+      <w:bookmarkEnd w:id="18"/>
       <w:r>
         <w:rPr>
           <w:b/>
@@ -3755,7 +3856,21 @@
         <w:t>todas las playas de estacionamiento ubicadas</w:t>
       </w:r>
       <w:r>
-        <w:t xml:space="preserve"> en una ciudad y que tengan lugares de estacionamiento para un tipo de vehículo en particular. </w:t>
+        <w:t xml:space="preserve"> en una ciudad y </w:t>
+      </w:r>
+      <w:commentRangeStart w:id="19"/>
+      <w:r>
+        <w:t xml:space="preserve">que tengan lugares </w:t>
+      </w:r>
+      <w:commentRangeEnd w:id="19"/>
+      <w:r>
+        <w:rPr>
+          <w:rStyle w:val="Refdecomentario"/>
+        </w:rPr>
+        <w:commentReference w:id="19"/>
+      </w:r>
+      <w:r>
+        <w:t xml:space="preserve">de estacionamiento para un tipo de vehículo en particular. </w:t>
       </w:r>
     </w:p>
     <w:p>
@@ -3974,7 +4089,8 @@
       <w:pPr>
         <w:jc w:val="left"/>
       </w:pPr>
-      <w:bookmarkStart w:id="15" w:name="_Toc410833239"/>
+      <w:bookmarkStart w:id="20" w:name="_Toc410833239"/>
+      <w:proofErr w:type="spellStart"/>
       <w:r>
         <w:rPr>
           <w:rStyle w:val="Ttulo3Car"/>
@@ -3982,6 +4098,7 @@
         </w:rPr>
         <w:t>GetUbicacionesPlayasPorDistancia</w:t>
       </w:r>
+      <w:proofErr w:type="spellEnd"/>
       <w:r>
         <w:rPr>
           <w:rStyle w:val="Ttulo3Car"/>
@@ -4000,6 +4117,7 @@
         </w:rPr>
         <w:t xml:space="preserve">longitud, </w:t>
       </w:r>
+      <w:proofErr w:type="spellStart"/>
       <w:r>
         <w:rPr>
           <w:rStyle w:val="Ttulo3Car"/>
@@ -4022,9 +4140,16 @@
         <w:rPr>
           <w:rStyle w:val="Ttulo3Car"/>
         </w:rPr>
-        <w:t>ehículo)</w:t>
-      </w:r>
-      <w:bookmarkEnd w:id="15"/>
+        <w:t>ehículo</w:t>
+      </w:r>
+      <w:proofErr w:type="spellEnd"/>
+      <w:r>
+        <w:rPr>
+          <w:rStyle w:val="Ttulo3Car"/>
+        </w:rPr>
+        <w:t>)</w:t>
+      </w:r>
+      <w:bookmarkEnd w:id="20"/>
       <w:r>
         <w:rPr>
           <w:b/>
@@ -4038,7 +4163,21 @@
         <w:t>R</w:t>
       </w:r>
       <w:r>
-        <w:t>etorna……………………</w:t>
+        <w:t>etorna…</w:t>
+      </w:r>
+      <w:commentRangeStart w:id="21"/>
+      <w:r>
+        <w:t>………</w:t>
+      </w:r>
+      <w:commentRangeEnd w:id="21"/>
+      <w:r>
+        <w:rPr>
+          <w:rStyle w:val="Refdecomentario"/>
+        </w:rPr>
+        <w:commentReference w:id="21"/>
+      </w:r>
+      <w:r>
+        <w:t>…………</w:t>
       </w:r>
     </w:p>
     <w:p>
@@ -4247,7 +4386,9 @@
           <w:highlight w:val="white"/>
         </w:rPr>
       </w:pPr>
-      <w:bookmarkStart w:id="16" w:name="_Toc410833240"/>
+      <w:bookmarkStart w:id="22" w:name="_Toc410833240"/>
+      <w:commentRangeStart w:id="23"/>
+      <w:proofErr w:type="spellStart"/>
       <w:r>
         <w:rPr>
           <w:rStyle w:val="Ttulo3Car"/>
@@ -4261,16 +4402,31 @@
         </w:rPr>
         <w:t>PreciosPlayas</w:t>
       </w:r>
+      <w:proofErr w:type="spellEnd"/>
       <w:r>
         <w:rPr>
           <w:rStyle w:val="Ttulo3Car"/>
         </w:rPr>
-        <w:t xml:space="preserve"> (</w:t>
+        <w:t xml:space="preserve"> </w:t>
+      </w:r>
+      <w:commentRangeEnd w:id="23"/>
+      <w:r>
+        <w:rPr>
+          <w:rStyle w:val="Refdecomentario"/>
+        </w:rPr>
+        <w:commentReference w:id="23"/>
       </w:r>
       <w:r>
         <w:rPr>
           <w:rStyle w:val="Ttulo3Car"/>
         </w:rPr>
+        <w:t>(</w:t>
+      </w:r>
+      <w:proofErr w:type="spellStart"/>
+      <w:r>
+        <w:rPr>
+          <w:rStyle w:val="Ttulo3Car"/>
+        </w:rPr>
         <w:t>idT</w:t>
       </w:r>
       <w:r>
@@ -4291,19 +4447,28 @@
         </w:rPr>
         <w:t>ehículo</w:t>
       </w:r>
+      <w:proofErr w:type="spellEnd"/>
       <w:r>
         <w:rPr>
           <w:rStyle w:val="Ttulo3Car"/>
         </w:rPr>
-        <w:t>, idPlayas</w:t>
-      </w:r>
+        <w:t xml:space="preserve">, </w:t>
+      </w:r>
+      <w:proofErr w:type="spellStart"/>
       <w:r>
         <w:rPr>
           <w:rStyle w:val="Ttulo3Car"/>
         </w:rPr>
+        <w:t>idPlayas</w:t>
+      </w:r>
+      <w:proofErr w:type="spellEnd"/>
+      <w:r>
+        <w:rPr>
+          <w:rStyle w:val="Ttulo3Car"/>
+        </w:rPr>
         <w:t>)</w:t>
       </w:r>
-      <w:bookmarkEnd w:id="16"/>
+      <w:bookmarkEnd w:id="22"/>
       <w:r>
         <w:rPr>
           <w:b/>
@@ -4314,7 +4479,21 @@
         <w:t xml:space="preserve"> R</w:t>
       </w:r>
       <w:r>
-        <w:t xml:space="preserve">etorna el precio por hora del tipo vehículo indicado, de las playas a las cuales les perecen los identificadores </w:t>
+        <w:t xml:space="preserve">etorna el </w:t>
+      </w:r>
+      <w:commentRangeStart w:id="24"/>
+      <w:r>
+        <w:t xml:space="preserve">precio por hora </w:t>
+      </w:r>
+      <w:commentRangeEnd w:id="24"/>
+      <w:r>
+        <w:rPr>
+          <w:rStyle w:val="Refdecomentario"/>
+        </w:rPr>
+        <w:commentReference w:id="24"/>
+      </w:r>
+      <w:r>
+        <w:t xml:space="preserve">del tipo vehículo indicado, de las playas a las cuales les perecen los identificadores </w:t>
       </w:r>
       <w:r>
         <w:t>enviados</w:t>
@@ -4338,70 +4517,103 @@
       <w:pPr>
         <w:spacing w:before="0" w:after="0"/>
         <w:jc w:val="left"/>
+        <w:rPr>
+          <w:lang w:val="en-US"/>
+        </w:rPr>
       </w:pPr>
       <w:r>
         <w:rPr>
           <w:u w:val="single"/>
+          <w:lang w:val="en-US"/>
         </w:rPr>
         <w:t>URL</w:t>
       </w:r>
       <w:r>
+        <w:rPr>
+          <w:lang w:val="en-US"/>
+        </w:rPr>
         <w:t>: geoparking.com/</w:t>
       </w:r>
-      <w:r>
-        <w:rPr>
-          <w:highlight w:val="white"/>
-        </w:rPr>
-        <w:t>api/Playas/</w:t>
-      </w:r>
-      <w:r>
-        <w:rPr>
-          <w:highlight w:val="white"/>
+      <w:proofErr w:type="spellStart"/>
+      <w:r>
+        <w:rPr>
+          <w:highlight w:val="white"/>
+          <w:lang w:val="en-US"/>
+        </w:rPr>
+        <w:t>api</w:t>
+      </w:r>
+      <w:proofErr w:type="spellEnd"/>
+      <w:r>
+        <w:rPr>
+          <w:highlight w:val="white"/>
+          <w:lang w:val="en-US"/>
+        </w:rPr>
+        <w:t>/Playas/</w:t>
+      </w:r>
+      <w:proofErr w:type="spellStart"/>
+      <w:r>
+        <w:rPr>
+          <w:highlight w:val="white"/>
+          <w:lang w:val="en-US"/>
         </w:rPr>
         <w:t>GetPreciosPlayas</w:t>
       </w:r>
+      <w:proofErr w:type="spellEnd"/>
+      <w:r>
+        <w:rPr>
+          <w:highlight w:val="white"/>
+          <w:lang w:val="en-US"/>
+        </w:rPr>
+        <w:t>?</w:t>
+      </w:r>
+    </w:p>
+    <w:p>
+      <w:pPr>
+        <w:spacing w:before="0" w:after="0"/>
+        <w:jc w:val="left"/>
+        <w:rPr>
+          <w:color w:val="FF0000"/>
+        </w:rPr>
+      </w:pPr>
+      <w:proofErr w:type="spellStart"/>
       <w:proofErr w:type="gramStart"/>
       <w:r>
-        <w:rPr>
-          <w:highlight w:val="white"/>
-        </w:rPr>
-        <w:t>?</w:t>
-      </w:r>
+        <w:lastRenderedPageBreak/>
+        <w:t>tipoVehiculo</w:t>
+      </w:r>
+      <w:proofErr w:type="spellEnd"/>
+      <w:r>
+        <w:t>=</w:t>
+      </w:r>
+      <w:proofErr w:type="spellStart"/>
       <w:proofErr w:type="gramEnd"/>
-    </w:p>
-    <w:p>
-      <w:pPr>
-        <w:spacing w:before="0" w:after="0"/>
-        <w:jc w:val="left"/>
+      <w:r>
         <w:rPr>
           <w:color w:val="FF0000"/>
         </w:rPr>
-      </w:pPr>
-      <w:r>
-        <w:lastRenderedPageBreak/>
-        <w:t>tipoVehiculo=</w:t>
+        <w:t>idT</w:t>
       </w:r>
       <w:r>
         <w:rPr>
           <w:color w:val="FF0000"/>
         </w:rPr>
-        <w:t>idT</w:t>
-      </w:r>
+        <w:t>ipoVehiculo</w:t>
+      </w:r>
+      <w:r>
+        <w:t>&amp;idPlayas</w:t>
+      </w:r>
+      <w:proofErr w:type="spellEnd"/>
+      <w:r>
+        <w:t>=</w:t>
+      </w:r>
+      <w:proofErr w:type="spellStart"/>
       <w:r>
         <w:rPr>
           <w:color w:val="FF0000"/>
         </w:rPr>
-        <w:t>ipoVehiculo</w:t>
-      </w:r>
-      <w:r>
-        <w:t>&amp;idPlayas=</w:t>
-      </w:r>
-      <w:r>
-        <w:rPr>
-          <w:color w:val="FF0000"/>
-        </w:rPr>
         <w:t>idPlayas</w:t>
       </w:r>
+      <w:proofErr w:type="spellEnd"/>
     </w:p>
     <w:p>
       <w:pPr>
@@ -4523,7 +4735,7 @@
           <w:highlight w:val="white"/>
         </w:rPr>
       </w:pPr>
-      <w:bookmarkStart w:id="17" w:name="_Toc410833241"/>
+      <w:bookmarkStart w:id="25" w:name="_Toc410833241"/>
       <w:r>
         <w:rPr>
           <w:rStyle w:val="Ttulo3Car"/>
@@ -4538,6 +4750,8 @@
         </w:rPr>
         <w:t xml:space="preserve"> (</w:t>
       </w:r>
+      <w:commentRangeStart w:id="26"/>
+      <w:proofErr w:type="spellStart"/>
       <w:r>
         <w:rPr>
           <w:rStyle w:val="Ttulo3Car"/>
@@ -4560,9 +4774,37 @@
         <w:rPr>
           <w:rStyle w:val="Ttulo3Car"/>
         </w:rPr>
-        <w:t>ehículo, idPlayas)</w:t>
-      </w:r>
-      <w:bookmarkEnd w:id="17"/>
+        <w:t>ehículo</w:t>
+      </w:r>
+      <w:proofErr w:type="spellEnd"/>
+      <w:r>
+        <w:rPr>
+          <w:rStyle w:val="Ttulo3Car"/>
+        </w:rPr>
+        <w:t xml:space="preserve">, </w:t>
+      </w:r>
+      <w:proofErr w:type="spellStart"/>
+      <w:r>
+        <w:rPr>
+          <w:rStyle w:val="Ttulo3Car"/>
+        </w:rPr>
+        <w:t>idPlayas</w:t>
+      </w:r>
+      <w:commentRangeEnd w:id="26"/>
+      <w:proofErr w:type="spellEnd"/>
+      <w:r>
+        <w:rPr>
+          <w:rStyle w:val="Refdecomentario"/>
+        </w:rPr>
+        <w:commentReference w:id="26"/>
+      </w:r>
+      <w:r>
+        <w:rPr>
+          <w:rStyle w:val="Ttulo3Car"/>
+        </w:rPr>
+        <w:t>)</w:t>
+      </w:r>
+      <w:bookmarkEnd w:id="25"/>
       <w:r>
         <w:rPr>
           <w:b/>
@@ -4843,7 +5085,7 @@
           <w:highlight w:val="white"/>
         </w:rPr>
       </w:pPr>
-      <w:bookmarkStart w:id="18" w:name="_Toc410833242"/>
+      <w:bookmarkStart w:id="27" w:name="_Toc410833242"/>
       <w:r>
         <w:rPr>
           <w:rStyle w:val="Ttulo3Car"/>
@@ -4858,11 +5100,19 @@
         </w:rPr>
         <w:t xml:space="preserve"> (</w:t>
       </w:r>
+      <w:proofErr w:type="spellStart"/>
       <w:r>
         <w:rPr>
           <w:rStyle w:val="Ttulo3Car"/>
         </w:rPr>
-        <w:t xml:space="preserve">idPlaya, </w:t>
+        <w:t>idPlaya</w:t>
+      </w:r>
+      <w:proofErr w:type="spellEnd"/>
+      <w:r>
+        <w:rPr>
+          <w:rStyle w:val="Ttulo3Car"/>
+        </w:rPr>
+        <w:t xml:space="preserve">, </w:t>
       </w:r>
       <w:proofErr w:type="spellStart"/>
       <w:r>
@@ -4896,7 +5146,7 @@
         </w:rPr>
         <w:t>)</w:t>
       </w:r>
-      <w:bookmarkEnd w:id="18"/>
+      <w:bookmarkEnd w:id="27"/>
       <w:r>
         <w:rPr>
           <w:b/>
@@ -4971,10 +5221,12 @@
           <w:color w:val="FF0000"/>
         </w:rPr>
       </w:pPr>
+      <w:proofErr w:type="spellStart"/>
       <w:proofErr w:type="gramStart"/>
       <w:r>
         <w:t>idPlaya</w:t>
       </w:r>
+      <w:proofErr w:type="spellEnd"/>
       <w:r>
         <w:t>=</w:t>
       </w:r>
@@ -5133,7 +5385,7 @@
           <w:highlight w:val="white"/>
         </w:rPr>
       </w:pPr>
-      <w:bookmarkStart w:id="19" w:name="_Toc410833243"/>
+      <w:bookmarkStart w:id="28" w:name="_Toc410833243"/>
       <w:r>
         <w:rPr>
           <w:rStyle w:val="Ttulo3Car"/>
@@ -5148,17 +5400,39 @@
         </w:rPr>
         <w:t xml:space="preserve"> (</w:t>
       </w:r>
+      <w:proofErr w:type="spellStart"/>
       <w:r>
         <w:rPr>
           <w:rStyle w:val="Ttulo3Car"/>
         </w:rPr>
-        <w:t xml:space="preserve">idPlaya, idDíaAtención, </w:t>
+        <w:t>idPlaya</w:t>
+      </w:r>
+      <w:proofErr w:type="spellEnd"/>
+      <w:r>
+        <w:rPr>
+          <w:rStyle w:val="Ttulo3Car"/>
+        </w:rPr>
+        <w:t xml:space="preserve">, </w:t>
       </w:r>
       <w:proofErr w:type="spellStart"/>
       <w:r>
         <w:rPr>
           <w:rStyle w:val="Ttulo3Car"/>
         </w:rPr>
+        <w:t>idDíaAtención</w:t>
+      </w:r>
+      <w:proofErr w:type="spellEnd"/>
+      <w:r>
+        <w:rPr>
+          <w:rStyle w:val="Ttulo3Car"/>
+        </w:rPr>
+        <w:t xml:space="preserve">, </w:t>
+      </w:r>
+      <w:proofErr w:type="spellStart"/>
+      <w:r>
+        <w:rPr>
+          <w:rStyle w:val="Ttulo3Car"/>
+        </w:rPr>
         <w:t>horaDesde</w:t>
       </w:r>
       <w:proofErr w:type="spellEnd"/>
@@ -5188,7 +5462,7 @@
         </w:rPr>
         <w:t>)</w:t>
       </w:r>
-      <w:bookmarkEnd w:id="19"/>
+      <w:bookmarkEnd w:id="28"/>
       <w:r>
         <w:rPr>
           <w:b/>
@@ -5263,10 +5537,12 @@
           <w:color w:val="FF0000"/>
         </w:rPr>
       </w:pPr>
+      <w:proofErr w:type="spellStart"/>
       <w:proofErr w:type="gramStart"/>
       <w:r>
         <w:t>idPlaya</w:t>
       </w:r>
+      <w:proofErr w:type="spellEnd"/>
       <w:r>
         <w:t>=</w:t>
       </w:r>
@@ -5411,6 +5687,7 @@
         </w:rPr>
         <w:t xml:space="preserve"> (</w:t>
       </w:r>
+      <w:proofErr w:type="spellStart"/>
       <w:r>
         <w:rPr>
           <w:i/>
@@ -5418,6 +5695,7 @@
         </w:rPr>
         <w:t>int</w:t>
       </w:r>
+      <w:proofErr w:type="spellEnd"/>
       <w:r>
         <w:rPr>
           <w:i/>
@@ -5449,14 +5727,9 @@
         <w:rPr>
           <w:i/>
         </w:rPr>
-        <w:t xml:space="preserve"> </w:t>
-      </w:r>
-      <w:r>
-        <w:rPr>
-          <w:i/>
-        </w:rPr>
-        <w:t>(</w:t>
-      </w:r>
+        <w:t xml:space="preserve"> (</w:t>
+      </w:r>
+      <w:proofErr w:type="spellStart"/>
       <w:r>
         <w:rPr>
           <w:i/>
@@ -5464,6 +5737,7 @@
         </w:rPr>
         <w:t>string</w:t>
       </w:r>
+      <w:proofErr w:type="spellEnd"/>
       <w:r>
         <w:rPr>
           <w:i/>
@@ -5495,14 +5769,9 @@
         <w:rPr>
           <w:i/>
         </w:rPr>
-        <w:t xml:space="preserve"> </w:t>
-      </w:r>
-      <w:r>
-        <w:rPr>
-          <w:i/>
-        </w:rPr>
-        <w:t>(</w:t>
-      </w:r>
+        <w:t xml:space="preserve"> (</w:t>
+      </w:r>
+      <w:proofErr w:type="spellStart"/>
       <w:r>
         <w:rPr>
           <w:i/>
@@ -5510,6 +5779,7 @@
         </w:rPr>
         <w:t>string</w:t>
       </w:r>
+      <w:proofErr w:type="spellEnd"/>
       <w:r>
         <w:rPr>
           <w:i/>
@@ -5590,7 +5860,7 @@
       <w:pPr>
         <w:pStyle w:val="Ttulo2"/>
       </w:pPr>
-      <w:bookmarkStart w:id="20" w:name="_Toc410833244"/>
+      <w:bookmarkStart w:id="29" w:name="_Toc410833244"/>
       <w:r>
         <w:rPr>
           <w:color w:val="5B9BD5" w:themeColor="accent1"/>
@@ -5598,7 +5868,7 @@
         <w:lastRenderedPageBreak/>
         <w:t>DisponibilidadController (Controlador de Disponibilidades)</w:t>
       </w:r>
-      <w:bookmarkEnd w:id="20"/>
+      <w:bookmarkEnd w:id="29"/>
     </w:p>
     <w:p>
       <w:r>
@@ -5609,7 +5879,7 @@
       <w:pPr>
         <w:jc w:val="left"/>
       </w:pPr>
-      <w:bookmarkStart w:id="21" w:name="_Toc410833245"/>
+      <w:bookmarkStart w:id="30" w:name="_Toc410833245"/>
       <w:r>
         <w:rPr>
           <w:rStyle w:val="Ttulo3Car"/>
@@ -5658,7 +5928,7 @@
         </w:rPr>
         <w:t>)</w:t>
       </w:r>
-      <w:bookmarkEnd w:id="21"/>
+      <w:bookmarkEnd w:id="30"/>
       <w:r>
         <w:rPr>
           <w:b/>
@@ -5900,7 +6170,7 @@
       <w:pPr>
         <w:jc w:val="left"/>
       </w:pPr>
-      <w:bookmarkStart w:id="22" w:name="_Toc410833246"/>
+      <w:bookmarkStart w:id="31" w:name="_Toc410833246"/>
       <w:r>
         <w:rPr>
           <w:rStyle w:val="Ttulo3Car"/>
@@ -5949,7 +6219,7 @@
         </w:rPr>
         <w:t>)</w:t>
       </w:r>
-      <w:bookmarkEnd w:id="22"/>
+      <w:bookmarkEnd w:id="31"/>
       <w:r>
         <w:rPr>
           <w:b/>
@@ -6089,25 +6359,43 @@
         </w:numPr>
         <w:jc w:val="left"/>
       </w:pPr>
+      <w:proofErr w:type="spellStart"/>
       <w:r>
         <w:rPr>
           <w:i/>
         </w:rPr>
         <w:t>IdPlayas</w:t>
       </w:r>
-      <w:r>
-        <w:rPr>
-          <w:i/>
-        </w:rPr>
-        <w:t xml:space="preserve"> (</w:t>
-      </w:r>
+      <w:proofErr w:type="spellEnd"/>
+      <w:r>
+        <w:rPr>
+          <w:i/>
+        </w:rPr>
+        <w:t xml:space="preserve"> </w:t>
+      </w:r>
+      <w:commentRangeStart w:id="32"/>
+      <w:r>
+        <w:rPr>
+          <w:i/>
+        </w:rPr>
+        <w:t>(</w:t>
+      </w:r>
+      <w:proofErr w:type="spellStart"/>
       <w:proofErr w:type="gramStart"/>
       <w:r>
         <w:rPr>
           <w:i/>
           <w:color w:val="FF0000"/>
         </w:rPr>
-        <w:t>int[</w:t>
+        <w:t>int</w:t>
+      </w:r>
+      <w:proofErr w:type="spellEnd"/>
+      <w:r>
+        <w:rPr>
+          <w:i/>
+          <w:color w:val="FF0000"/>
+        </w:rPr>
+        <w:t>[</w:t>
       </w:r>
       <w:proofErr w:type="gramEnd"/>
       <w:r>
@@ -6116,6 +6404,13 @@
           <w:color w:val="FF0000"/>
         </w:rPr>
         <w:t>]</w:t>
+      </w:r>
+      <w:commentRangeEnd w:id="32"/>
+      <w:r>
+        <w:rPr>
+          <w:rStyle w:val="Refdecomentario"/>
+        </w:rPr>
+        <w:commentReference w:id="32"/>
       </w:r>
       <w:r>
         <w:rPr>
@@ -6191,7 +6486,7 @@
       <w:pPr>
         <w:jc w:val="left"/>
       </w:pPr>
-      <w:bookmarkStart w:id="23" w:name="_Toc410833247"/>
+      <w:bookmarkStart w:id="33" w:name="_Toc410833247"/>
       <w:r>
         <w:rPr>
           <w:rStyle w:val="Ttulo3Car"/>
@@ -6234,7 +6529,7 @@
         </w:rPr>
         <w:t>)</w:t>
       </w:r>
-      <w:bookmarkEnd w:id="23"/>
+      <w:bookmarkEnd w:id="33"/>
       <w:r>
         <w:rPr>
           <w:b/>
@@ -6312,6 +6607,7 @@
           <w:color w:val="FF0000"/>
         </w:rPr>
       </w:pPr>
+      <w:proofErr w:type="spellStart"/>
       <w:proofErr w:type="gramStart"/>
       <w:r>
         <w:rPr>
@@ -6319,12 +6615,14 @@
         </w:rPr>
         <w:t>idPlaya</w:t>
       </w:r>
+      <w:proofErr w:type="spellEnd"/>
       <w:r>
         <w:rPr>
           <w:highlight w:val="white"/>
         </w:rPr>
         <w:t>=</w:t>
       </w:r>
+      <w:proofErr w:type="spellStart"/>
       <w:proofErr w:type="gramEnd"/>
       <w:r>
         <w:rPr>
@@ -6332,6 +6630,7 @@
         </w:rPr>
         <w:t>idPlaya</w:t>
       </w:r>
+      <w:proofErr w:type="spellEnd"/>
       <w:r>
         <w:rPr>
           <w:highlight w:val="white"/>
@@ -6342,8 +6641,16 @@
         <w:rPr>
           <w:highlight w:val="white"/>
         </w:rPr>
-        <w:t>&amp;idTipoVehiculo</w:t>
-      </w:r>
+        <w:t>&amp;</w:t>
+      </w:r>
+      <w:proofErr w:type="spellStart"/>
+      <w:r>
+        <w:rPr>
+          <w:highlight w:val="white"/>
+        </w:rPr>
+        <w:t>idTipoVehiculo</w:t>
+      </w:r>
+      <w:proofErr w:type="spellEnd"/>
       <w:r>
         <w:rPr>
           <w:highlight w:val="white"/>
@@ -6553,221 +6860,227 @@
         <w:rPr>
           <w:i/>
         </w:rPr>
+        <w:t xml:space="preserve"> (</w:t>
+      </w:r>
+      <w:r>
+        <w:rPr>
+          <w:i/>
+          <w:color w:val="FF0000"/>
+        </w:rPr>
+        <w:t>date</w:t>
+      </w:r>
+      <w:r>
+        <w:rPr>
+          <w:i/>
+        </w:rPr>
+        <w:t>)</w:t>
+      </w:r>
+      <w:r>
+        <w:t>:</w:t>
+      </w:r>
+      <w:r>
+        <w:t xml:space="preserve"> fecha completa del evento.</w:t>
+      </w:r>
+    </w:p>
+    <w:p>
+      <w:pPr>
+        <w:jc w:val="left"/>
+      </w:pPr>
+      <w:r>
+        <w:rPr>
+          <w:u w:val="single"/>
+        </w:rPr>
+        <w:t>RESPUESTA</w:t>
+      </w:r>
+      <w:r>
+        <w:t>: “True” si la acción se realizó con éxito</w:t>
+      </w:r>
+      <w:proofErr w:type="gramStart"/>
+      <w:r>
+        <w:t>, ”</w:t>
+      </w:r>
+      <w:proofErr w:type="gramEnd"/>
+      <w:r>
+        <w:t xml:space="preserve">False” para cualquier inconveniente que haya impedido la actualización. </w:t>
+      </w:r>
+    </w:p>
+    <w:p>
+      <w:pPr>
+        <w:jc w:val="left"/>
+      </w:pPr>
+      <w:r>
+        <w:t>----------------------------------------------------------------------------------------------------------------</w:t>
+      </w:r>
+    </w:p>
+    <w:p>
+      <w:pPr>
+        <w:jc w:val="left"/>
+      </w:pPr>
+      <w:bookmarkStart w:id="34" w:name="_Toc410833248"/>
+      <w:r>
+        <w:rPr>
+          <w:rStyle w:val="Ttulo3Car"/>
+        </w:rPr>
+        <w:t>SetActualizarDisponibilidadGeneral</w:t>
+      </w:r>
+      <w:r>
+        <w:rPr>
+          <w:rStyle w:val="Ttulo3Car"/>
+        </w:rPr>
+        <w:t xml:space="preserve"> (</w:t>
+      </w:r>
+      <w:r>
+        <w:rPr>
+          <w:rStyle w:val="Ttulo3Car"/>
+        </w:rPr>
+        <w:t xml:space="preserve">idPlaya, </w:t>
+      </w:r>
+      <w:r>
+        <w:rPr>
+          <w:rStyle w:val="Ttulo3Car"/>
+        </w:rPr>
+        <w:t>idT</w:t>
+      </w:r>
+      <w:r>
+        <w:rPr>
+          <w:rStyle w:val="Ttulo3Car"/>
+        </w:rPr>
+        <w:t>ipo</w:t>
+      </w:r>
+      <w:r>
+        <w:rPr>
+          <w:rStyle w:val="Ttulo3Car"/>
+        </w:rPr>
+        <w:t>V</w:t>
+      </w:r>
+      <w:r>
+        <w:rPr>
+          <w:rStyle w:val="Ttulo3Car"/>
+        </w:rPr>
+        <w:t>ehiculo, disponibilidad, evento, fecha</w:t>
+      </w:r>
+      <w:r>
+        <w:rPr>
+          <w:rStyle w:val="Ttulo3Car"/>
+        </w:rPr>
+        <w:t>)</w:t>
+      </w:r>
+      <w:bookmarkEnd w:id="34"/>
+      <w:r>
+        <w:rPr>
+          <w:b/>
+        </w:rPr>
+        <w:t>:</w:t>
+      </w:r>
+      <w:r>
+        <w:t xml:space="preserve"> A</w:t>
+      </w:r>
+      <w:r>
+        <w:t>ctualiza la disponibilidad de un tipo de vehiculo para una playa en particular de acuerdo a la disponibilidad actual de la playa de estacionamiento.</w:t>
+      </w:r>
+    </w:p>
+    <w:p>
+      <w:pPr>
+        <w:spacing w:before="0" w:after="0"/>
+        <w:jc w:val="left"/>
+        <w:rPr>
+          <w:highlight w:val="white"/>
+        </w:rPr>
+      </w:pPr>
+      <w:r>
+        <w:rPr>
+          <w:u w:val="single"/>
+        </w:rPr>
+        <w:t>URL</w:t>
+      </w:r>
+      <w:r>
+        <w:t>: geoparking.com/</w:t>
+      </w:r>
+      <w:r>
+        <w:rPr>
+          <w:highlight w:val="white"/>
+        </w:rPr>
+        <w:t>api/</w:t>
+      </w:r>
+      <w:r>
+        <w:rPr>
+          <w:highlight w:val="white"/>
+        </w:rPr>
+        <w:t>Disponibilidad/S</w:t>
+      </w:r>
+      <w:r>
+        <w:rPr>
+          <w:highlight w:val="white"/>
+        </w:rPr>
+        <w:t>et</w:t>
+      </w:r>
+      <w:r>
+        <w:rPr>
+          <w:highlight w:val="white"/>
+        </w:rPr>
+        <w:t>ActualizarDisponibilidadGeneral</w:t>
+      </w:r>
+      <w:proofErr w:type="gramStart"/>
+      <w:r>
+        <w:rPr>
+          <w:highlight w:val="white"/>
+        </w:rPr>
+        <w:t>?</w:t>
+      </w:r>
+      <w:proofErr w:type="gramEnd"/>
+    </w:p>
+    <w:p>
+      <w:pPr>
+        <w:spacing w:before="0" w:after="0"/>
+        <w:jc w:val="left"/>
+        <w:rPr>
+          <w:highlight w:val="white"/>
+        </w:rPr>
+      </w:pPr>
+      <w:proofErr w:type="spellStart"/>
+      <w:proofErr w:type="gramStart"/>
+      <w:r>
+        <w:rPr>
+          <w:highlight w:val="white"/>
+        </w:rPr>
+        <w:t>idPlaya</w:t>
+      </w:r>
+      <w:proofErr w:type="spellEnd"/>
+      <w:r>
+        <w:rPr>
+          <w:highlight w:val="white"/>
+        </w:rPr>
+        <w:t>=</w:t>
+      </w:r>
+      <w:proofErr w:type="spellStart"/>
+      <w:proofErr w:type="gramEnd"/>
+      <w:r>
+        <w:rPr>
+          <w:color w:val="FF0000"/>
+        </w:rPr>
+        <w:t>idPlaya</w:t>
+      </w:r>
+      <w:proofErr w:type="spellEnd"/>
+      <w:r>
+        <w:rPr>
+          <w:highlight w:val="white"/>
+        </w:rPr>
         <w:t xml:space="preserve"> </w:t>
       </w:r>
       <w:r>
         <w:rPr>
-          <w:i/>
-        </w:rPr>
-        <w:t>(</w:t>
-      </w:r>
-      <w:r>
-        <w:rPr>
-          <w:i/>
-          <w:color w:val="FF0000"/>
-        </w:rPr>
-        <w:t>date</w:t>
-      </w:r>
-      <w:r>
-        <w:rPr>
-          <w:i/>
-        </w:rPr>
-        <w:t>)</w:t>
-      </w:r>
-      <w:r>
-        <w:t>:</w:t>
-      </w:r>
-      <w:r>
-        <w:t xml:space="preserve"> fecha completa del evento.</w:t>
-      </w:r>
-    </w:p>
-    <w:p>
-      <w:pPr>
-        <w:jc w:val="left"/>
-      </w:pPr>
-      <w:r>
-        <w:rPr>
-          <w:u w:val="single"/>
-        </w:rPr>
-        <w:t>RESPUESTA</w:t>
-      </w:r>
-      <w:r>
-        <w:t>: “True” si la acción se realizó con éxito</w:t>
-      </w:r>
-      <w:proofErr w:type="gramStart"/>
-      <w:r>
-        <w:t>, ”</w:t>
-      </w:r>
-      <w:proofErr w:type="gramEnd"/>
-      <w:r>
-        <w:t xml:space="preserve">False” para cualquier inconveniente que haya impedido la actualización. </w:t>
-      </w:r>
-    </w:p>
-    <w:p>
-      <w:pPr>
-        <w:jc w:val="left"/>
-      </w:pPr>
-      <w:r>
-        <w:t>----------------------------------------------------------------------------------------------------------------</w:t>
-      </w:r>
-    </w:p>
-    <w:p>
-      <w:pPr>
-        <w:jc w:val="left"/>
-      </w:pPr>
-      <w:bookmarkStart w:id="24" w:name="_Toc410833248"/>
-      <w:r>
-        <w:rPr>
-          <w:rStyle w:val="Ttulo3Car"/>
-        </w:rPr>
-        <w:t>SetActualizarDisponibilidadGeneral</w:t>
-      </w:r>
-      <w:r>
-        <w:rPr>
-          <w:rStyle w:val="Ttulo3Car"/>
-        </w:rPr>
-        <w:t xml:space="preserve"> (</w:t>
-      </w:r>
-      <w:r>
-        <w:rPr>
-          <w:rStyle w:val="Ttulo3Car"/>
-        </w:rPr>
-        <w:t xml:space="preserve">idPlaya, </w:t>
-      </w:r>
-      <w:r>
-        <w:rPr>
-          <w:rStyle w:val="Ttulo3Car"/>
-        </w:rPr>
-        <w:t>idT</w:t>
-      </w:r>
-      <w:r>
-        <w:rPr>
-          <w:rStyle w:val="Ttulo3Car"/>
-        </w:rPr>
-        <w:t>ipo</w:t>
-      </w:r>
-      <w:r>
-        <w:rPr>
-          <w:rStyle w:val="Ttulo3Car"/>
-        </w:rPr>
-        <w:t>V</w:t>
-      </w:r>
-      <w:r>
-        <w:rPr>
-          <w:rStyle w:val="Ttulo3Car"/>
-        </w:rPr>
-        <w:t>ehiculo, disponibilidad, evento, fecha</w:t>
-      </w:r>
-      <w:r>
-        <w:rPr>
-          <w:rStyle w:val="Ttulo3Car"/>
-        </w:rPr>
-        <w:t>)</w:t>
-      </w:r>
-      <w:bookmarkEnd w:id="24"/>
-      <w:r>
-        <w:rPr>
-          <w:b/>
-        </w:rPr>
-        <w:t>:</w:t>
-      </w:r>
-      <w:r>
-        <w:t xml:space="preserve"> A</w:t>
-      </w:r>
-      <w:r>
-        <w:t>ctualiza la disponibilidad de un tipo de vehiculo para una playa en particular de acuerdo a la disponibilidad actual de la playa de estacionamiento.</w:t>
-      </w:r>
-    </w:p>
-    <w:p>
-      <w:pPr>
-        <w:spacing w:before="0" w:after="0"/>
-        <w:jc w:val="left"/>
-        <w:rPr>
-          <w:highlight w:val="white"/>
-        </w:rPr>
-      </w:pPr>
-      <w:r>
-        <w:rPr>
-          <w:u w:val="single"/>
-        </w:rPr>
-        <w:t>URL</w:t>
-      </w:r>
-      <w:r>
-        <w:t>: geoparking.com/</w:t>
-      </w:r>
-      <w:r>
-        <w:rPr>
-          <w:highlight w:val="white"/>
-        </w:rPr>
-        <w:t>api/</w:t>
-      </w:r>
-      <w:r>
-        <w:rPr>
-          <w:highlight w:val="white"/>
-        </w:rPr>
-        <w:t>Disponibilidad/S</w:t>
-      </w:r>
-      <w:r>
-        <w:rPr>
-          <w:highlight w:val="white"/>
-        </w:rPr>
-        <w:t>et</w:t>
-      </w:r>
-      <w:r>
-        <w:rPr>
-          <w:highlight w:val="white"/>
-        </w:rPr>
-        <w:t>ActualizarDisponibilidadGeneral</w:t>
-      </w:r>
-      <w:proofErr w:type="gramStart"/>
-      <w:r>
-        <w:rPr>
-          <w:highlight w:val="white"/>
-        </w:rPr>
-        <w:t>?</w:t>
-      </w:r>
-      <w:proofErr w:type="gramEnd"/>
-    </w:p>
-    <w:p>
-      <w:pPr>
-        <w:spacing w:before="0" w:after="0"/>
-        <w:jc w:val="left"/>
-        <w:rPr>
-          <w:highlight w:val="white"/>
-        </w:rPr>
-      </w:pPr>
-      <w:proofErr w:type="gramStart"/>
-      <w:r>
-        <w:rPr>
-          <w:highlight w:val="white"/>
-        </w:rPr>
-        <w:t>idPlaya</w:t>
-      </w:r>
-      <w:r>
-        <w:rPr>
-          <w:highlight w:val="white"/>
-        </w:rPr>
-        <w:t>=</w:t>
-      </w:r>
-      <w:proofErr w:type="gramEnd"/>
-      <w:r>
-        <w:rPr>
-          <w:color w:val="FF0000"/>
-        </w:rPr>
-        <w:t>idPlaya</w:t>
-      </w:r>
-      <w:r>
-        <w:rPr>
-          <w:highlight w:val="white"/>
-        </w:rPr>
-        <w:t xml:space="preserve"> </w:t>
-      </w:r>
-      <w:r>
-        <w:rPr>
-          <w:highlight w:val="white"/>
-        </w:rPr>
-        <w:t>&amp;idTipoVehiculo</w:t>
-      </w:r>
+          <w:highlight w:val="white"/>
+        </w:rPr>
+        <w:t>&amp;</w:t>
+      </w:r>
+      <w:proofErr w:type="spellStart"/>
+      <w:r>
+        <w:rPr>
+          <w:highlight w:val="white"/>
+        </w:rPr>
+        <w:t>idTipoVehiculo</w:t>
+      </w:r>
+      <w:proofErr w:type="spellEnd"/>
       <w:r>
         <w:rPr>
           <w:highlight w:val="white"/>
@@ -7112,7 +7425,7 @@
           <w:color w:val="5B9BD5" w:themeColor="accent1"/>
         </w:rPr>
       </w:pPr>
-      <w:bookmarkStart w:id="25" w:name="_Toc410833249"/>
+      <w:bookmarkStart w:id="35" w:name="_Toc410833249"/>
       <w:r>
         <w:rPr>
           <w:color w:val="5B9BD5" w:themeColor="accent1"/>
@@ -7120,7 +7433,7 @@
         <w:lastRenderedPageBreak/>
         <w:t>ServiciosController (Controlador de Servicios)</w:t>
       </w:r>
-      <w:bookmarkEnd w:id="25"/>
+      <w:bookmarkEnd w:id="35"/>
     </w:p>
     <w:p>
       <w:r>
@@ -7131,7 +7444,7 @@
       <w:pPr>
         <w:jc w:val="left"/>
       </w:pPr>
-      <w:bookmarkStart w:id="26" w:name="_Toc410833250"/>
+      <w:bookmarkStart w:id="36" w:name="_Toc410833250"/>
       <w:r>
         <w:rPr>
           <w:rStyle w:val="Ttulo3Car"/>
@@ -7188,7 +7501,7 @@
         </w:rPr>
         <w:t>)</w:t>
       </w:r>
-      <w:bookmarkEnd w:id="26"/>
+      <w:bookmarkEnd w:id="36"/>
       <w:r>
         <w:rPr>
           <w:b/>
@@ -7578,7 +7891,11 @@
         <w:t>)</w:t>
       </w:r>
       <w:r>
-        <w:t>: precio por hora.</w:t>
+        <w:t xml:space="preserve">: </w:t>
+      </w:r>
+      <w:commentRangeStart w:id="37"/>
+      <w:r>
+        <w:t>precio por hora.</w:t>
       </w:r>
     </w:p>
     <w:p>
@@ -7692,7 +8009,17 @@
         <w:t>)</w:t>
       </w:r>
       <w:r>
-        <w:t>: precio por 24 horas.</w:t>
+        <w:t>: precio por 24 horas</w:t>
+      </w:r>
+      <w:commentRangeEnd w:id="37"/>
+      <w:r>
+        <w:rPr>
+          <w:rStyle w:val="Refdecomentario"/>
+        </w:rPr>
+        <w:commentReference w:id="37"/>
+      </w:r>
+      <w:r>
+        <w:t>.</w:t>
       </w:r>
     </w:p>
     <w:p>
@@ -7770,7 +8097,7 @@
       <w:pPr>
         <w:jc w:val="left"/>
       </w:pPr>
-      <w:bookmarkStart w:id="27" w:name="_Toc410833251"/>
+      <w:bookmarkStart w:id="38" w:name="_Toc410833251"/>
       <w:proofErr w:type="spellStart"/>
       <w:r>
         <w:rPr>
@@ -7785,16 +8112,25 @@
         </w:rPr>
         <w:t xml:space="preserve"> (</w:t>
       </w:r>
+      <w:proofErr w:type="spellStart"/>
       <w:r>
         <w:rPr>
           <w:rStyle w:val="Ttulo3Car"/>
         </w:rPr>
-        <w:t xml:space="preserve">idPlaya, </w:t>
-      </w:r>
+        <w:t>idPlaya</w:t>
+      </w:r>
+      <w:proofErr w:type="spellEnd"/>
       <w:r>
         <w:rPr>
           <w:rStyle w:val="Ttulo3Car"/>
         </w:rPr>
+        <w:t xml:space="preserve">, </w:t>
+      </w:r>
+      <w:proofErr w:type="spellStart"/>
+      <w:r>
+        <w:rPr>
+          <w:rStyle w:val="Ttulo3Car"/>
+        </w:rPr>
         <w:t>idT</w:t>
       </w:r>
       <w:r>
@@ -7813,15 +8149,22 @@
         <w:rPr>
           <w:rStyle w:val="Ttulo3Car"/>
         </w:rPr>
-        <w:t>ehiculo, capacidad</w:t>
-      </w:r>
+        <w:t>ehiculo</w:t>
+      </w:r>
+      <w:proofErr w:type="spellEnd"/>
       <w:r>
         <w:rPr>
           <w:rStyle w:val="Ttulo3Car"/>
         </w:rPr>
+        <w:t>, capacidad</w:t>
+      </w:r>
+      <w:r>
+        <w:rPr>
+          <w:rStyle w:val="Ttulo3Car"/>
+        </w:rPr>
         <w:t>)</w:t>
       </w:r>
-      <w:bookmarkEnd w:id="27"/>
+      <w:bookmarkEnd w:id="38"/>
       <w:r>
         <w:rPr>
           <w:b/>
@@ -8132,7 +8475,7 @@
       <w:pPr>
         <w:jc w:val="left"/>
       </w:pPr>
-      <w:bookmarkStart w:id="28" w:name="_Toc410833252"/>
+      <w:bookmarkStart w:id="39" w:name="_Toc410833252"/>
       <w:r>
         <w:rPr>
           <w:rStyle w:val="Ttulo3Car"/>
@@ -8181,7 +8524,7 @@
         </w:rPr>
         <w:t>)</w:t>
       </w:r>
-      <w:bookmarkEnd w:id="28"/>
+      <w:bookmarkEnd w:id="39"/>
       <w:r>
         <w:rPr>
           <w:b/>
@@ -8425,7 +8768,7 @@
           <w:color w:val="5B9BD5" w:themeColor="accent1"/>
         </w:rPr>
       </w:pPr>
-      <w:bookmarkStart w:id="29" w:name="_Toc410833253"/>
+      <w:bookmarkStart w:id="40" w:name="_Toc410833253"/>
       <w:r>
         <w:rPr>
           <w:color w:val="5B9BD5" w:themeColor="accent1"/>
@@ -8433,7 +8776,7 @@
         <w:lastRenderedPageBreak/>
         <w:t>PreciosController (Controlador de Precios)</w:t>
       </w:r>
-      <w:bookmarkEnd w:id="29"/>
+      <w:bookmarkEnd w:id="40"/>
     </w:p>
     <w:p>
       <w:r>
@@ -8450,7 +8793,7 @@
       <w:pPr>
         <w:jc w:val="left"/>
       </w:pPr>
-      <w:bookmarkStart w:id="30" w:name="_Toc410833254"/>
+      <w:bookmarkStart w:id="41" w:name="_Toc410833254"/>
       <w:r>
         <w:rPr>
           <w:rStyle w:val="Ttulo3Car"/>
@@ -8523,7 +8866,7 @@
         </w:rPr>
         <w:t>)</w:t>
       </w:r>
-      <w:bookmarkEnd w:id="30"/>
+      <w:bookmarkEnd w:id="41"/>
       <w:r>
         <w:rPr>
           <w:b/>
@@ -8942,7 +9285,7 @@
       <w:pPr>
         <w:jc w:val="left"/>
       </w:pPr>
-      <w:bookmarkStart w:id="31" w:name="_Toc410833255"/>
+      <w:bookmarkStart w:id="42" w:name="_Toc410833255"/>
       <w:proofErr w:type="spellStart"/>
       <w:r>
         <w:rPr>
@@ -8969,11 +9312,19 @@
         </w:rPr>
         <w:t>(</w:t>
       </w:r>
+      <w:proofErr w:type="spellStart"/>
       <w:r>
         <w:rPr>
           <w:rStyle w:val="Ttulo3Car"/>
         </w:rPr>
-        <w:t xml:space="preserve">idPlaya, tiempo, tipo </w:t>
+        <w:t>idPlaya</w:t>
+      </w:r>
+      <w:proofErr w:type="spellEnd"/>
+      <w:r>
+        <w:rPr>
+          <w:rStyle w:val="Ttulo3Car"/>
+        </w:rPr>
+        <w:t xml:space="preserve">, tiempo, tipo </w:t>
       </w:r>
       <w:proofErr w:type="spellStart"/>
       <w:r>
@@ -8995,7 +9346,7 @@
         </w:rPr>
         <w:t>)</w:t>
       </w:r>
-      <w:bookmarkEnd w:id="31"/>
+      <w:bookmarkEnd w:id="42"/>
       <w:r>
         <w:rPr>
           <w:b/>
@@ -9256,6 +9607,7 @@
         </w:rPr>
         <w:t xml:space="preserve"> (</w:t>
       </w:r>
+      <w:proofErr w:type="spellStart"/>
       <w:r>
         <w:rPr>
           <w:i/>
@@ -9263,6 +9615,7 @@
         </w:rPr>
         <w:t>int</w:t>
       </w:r>
+      <w:proofErr w:type="spellEnd"/>
       <w:r>
         <w:rPr>
           <w:i/>
@@ -9273,7 +9626,15 @@
         <w:t>:</w:t>
       </w:r>
       <w:r>
-        <w:t xml:space="preserve"> numero de </w:t>
+        <w:t xml:space="preserve"> </w:t>
+      </w:r>
+      <w:proofErr w:type="spellStart"/>
+      <w:r>
+        <w:t>numero</w:t>
+      </w:r>
+      <w:proofErr w:type="spellEnd"/>
+      <w:r>
+        <w:t xml:space="preserve"> de </w:t>
       </w:r>
       <w:proofErr w:type="spellStart"/>
       <w:r>
@@ -9418,7 +9779,7 @@
           <w:color w:val="5B9BD5" w:themeColor="accent1"/>
         </w:rPr>
       </w:pPr>
-      <w:bookmarkStart w:id="32" w:name="_Toc410833256"/>
+      <w:bookmarkStart w:id="43" w:name="_Toc410833256"/>
       <w:r>
         <w:rPr>
           <w:color w:val="5B9BD5" w:themeColor="accent1"/>
@@ -9426,7 +9787,7 @@
         <w:lastRenderedPageBreak/>
         <w:t>EstadisticasController (Controlador de Estadisticas)</w:t>
       </w:r>
-      <w:bookmarkEnd w:id="32"/>
+      <w:bookmarkEnd w:id="43"/>
     </w:p>
     <w:p>
       <w:r>
@@ -9437,24 +9798,34 @@
       <w:pPr>
         <w:jc w:val="left"/>
       </w:pPr>
-      <w:bookmarkStart w:id="33" w:name="_Toc410833257"/>
+      <w:bookmarkStart w:id="44" w:name="_Toc410833257"/>
+      <w:proofErr w:type="spellStart"/>
       <w:r>
         <w:rPr>
           <w:rStyle w:val="Ttulo3Car"/>
         </w:rPr>
         <w:t>GetGuardarConsulta</w:t>
       </w:r>
+      <w:proofErr w:type="spellEnd"/>
       <w:r>
         <w:rPr>
           <w:rStyle w:val="Ttulo3Car"/>
         </w:rPr>
         <w:t xml:space="preserve"> (</w:t>
       </w:r>
+      <w:proofErr w:type="spellStart"/>
       <w:r>
         <w:rPr>
           <w:rStyle w:val="Ttulo3Car"/>
         </w:rPr>
-        <w:t xml:space="preserve">idPlaya, tipo </w:t>
+        <w:t>idPlaya</w:t>
+      </w:r>
+      <w:proofErr w:type="spellEnd"/>
+      <w:r>
+        <w:rPr>
+          <w:rStyle w:val="Ttulo3Car"/>
+        </w:rPr>
+        <w:t xml:space="preserve">, tipo </w:t>
       </w:r>
       <w:proofErr w:type="spellStart"/>
       <w:r>
@@ -9476,7 +9847,7 @@
         </w:rPr>
         <w:t>)</w:t>
       </w:r>
-      <w:bookmarkEnd w:id="33"/>
+      <w:bookmarkEnd w:id="44"/>
       <w:r>
         <w:rPr>
           <w:b/>
@@ -9527,12 +9898,14 @@
         </w:rPr>
         <w:t>/</w:t>
       </w:r>
+      <w:proofErr w:type="spellStart"/>
       <w:r>
         <w:rPr>
           <w:highlight w:val="white"/>
         </w:rPr>
         <w:t>GetGuardarConsulta</w:t>
       </w:r>
+      <w:proofErr w:type="spellEnd"/>
       <w:proofErr w:type="gramStart"/>
       <w:r>
         <w:rPr>
@@ -9702,13 +10075,7 @@
         <w:rPr>
           <w:i/>
         </w:rPr>
-        <w:t xml:space="preserve"> </w:t>
-      </w:r>
-      <w:r>
-        <w:rPr>
-          <w:i/>
-        </w:rPr>
-        <w:t>(</w:t>
+        <w:t xml:space="preserve"> (</w:t>
       </w:r>
       <w:r>
         <w:rPr>
@@ -9808,8 +10175,6 @@
         <w:ind w:left="708"/>
         <w:jc w:val="left"/>
       </w:pPr>
-      <w:bookmarkStart w:id="34" w:name="_GoBack"/>
-      <w:bookmarkEnd w:id="34"/>
     </w:p>
     <w:p>
       <w:pPr>
@@ -9840,7 +10205,7 @@
           <w:color w:val="5B9BD5" w:themeColor="accent1"/>
         </w:rPr>
       </w:pPr>
-      <w:bookmarkStart w:id="35" w:name="_Toc410833258"/>
+      <w:bookmarkStart w:id="45" w:name="_Toc410833258"/>
       <w:r>
         <w:rPr>
           <w:color w:val="5B9BD5" w:themeColor="accent1"/>
@@ -9848,7 +10213,7 @@
         <w:lastRenderedPageBreak/>
         <w:t>ContactoController (Controlador de Contacto)</w:t>
       </w:r>
-      <w:bookmarkEnd w:id="35"/>
+      <w:bookmarkEnd w:id="45"/>
     </w:p>
     <w:p>
       <w:r>
@@ -9856,7 +10221,7 @@
       </w:r>
     </w:p>
     <w:p>
-      <w:bookmarkStart w:id="36" w:name="_Toc410833259"/>
+      <w:bookmarkStart w:id="46" w:name="_Toc410833259"/>
       <w:r>
         <w:rPr>
           <w:rStyle w:val="Ttulo3Car"/>
@@ -9882,7 +10247,7 @@
         </w:rPr>
         <w:t>)</w:t>
       </w:r>
-      <w:bookmarkEnd w:id="36"/>
+      <w:bookmarkEnd w:id="46"/>
       <w:r>
         <w:rPr>
           <w:b/>
@@ -9942,6 +10307,7 @@
         </w:rPr>
         <w:t>?</w:t>
       </w:r>
+      <w:commentRangeStart w:id="47"/>
       <w:r>
         <w:rPr>
           <w:highlight w:val="white"/>
@@ -9959,6 +10325,13 @@
           <w:color w:val="FF0000"/>
         </w:rPr>
         <w:t>mensaje</w:t>
+      </w:r>
+      <w:commentRangeEnd w:id="47"/>
+      <w:r>
+        <w:rPr>
+          <w:rStyle w:val="Refdecomentario"/>
+        </w:rPr>
+        <w:commentReference w:id="47"/>
       </w:r>
     </w:p>
     <w:p>
@@ -10022,7 +10395,7 @@
     </w:p>
     <w:p/>
     <w:sectPr>
-      <w:footerReference w:type="default" r:id="rId9"/>
+      <w:footerReference w:type="default" r:id="rId10"/>
       <w:pgSz w:w="11906" w:h="16838"/>
       <w:pgMar w:top="1417" w:right="1701" w:bottom="1417" w:left="1701" w:header="708" w:footer="708" w:gutter="0"/>
       <w:cols w:space="708"/>
@@ -10031,6 +10404,442 @@
     </w:sectPr>
   </w:body>
 </w:document>
+</file>
+
+<file path=word/comments.xml><?xml version="1.0" encoding="utf-8"?>
+<w:comments xmlns:wpc="http://schemas.microsoft.com/office/word/2010/wordprocessingCanvas" xmlns:mc="http://schemas.openxmlformats.org/markup-compatibility/2006" xmlns:o="urn:schemas-microsoft-com:office:office" xmlns:r="http://schemas.openxmlformats.org/officeDocument/2006/relationships" xmlns:m="http://schemas.openxmlformats.org/officeDocument/2006/math" xmlns:v="urn:schemas-microsoft-com:vml" xmlns:wp14="http://schemas.microsoft.com/office/word/2010/wordprocessingDrawing" xmlns:wp="http://schemas.openxmlformats.org/drawingml/2006/wordprocessingDrawing" xmlns:w10="urn:schemas-microsoft-com:office:word" xmlns:w="http://schemas.openxmlformats.org/wordprocessingml/2006/main" xmlns:w14="http://schemas.microsoft.com/office/word/2010/wordml" xmlns:wpg="http://schemas.microsoft.com/office/word/2010/wordprocessingGroup" xmlns:wpi="http://schemas.microsoft.com/office/word/2010/wordprocessingInk" xmlns:wne="http://schemas.microsoft.com/office/word/2006/wordml" xmlns:wps="http://schemas.microsoft.com/office/word/2010/wordprocessingShape" mc:Ignorable="w14 wp14">
+  <w:comment w:id="12" w:author="Ignacio Frigerio" w:date="2015-02-06T16:19:00Z" w:initials="IF">
+    <w:p>
+      <w:pPr>
+        <w:pStyle w:val="Textocomentario"/>
+      </w:pPr>
+      <w:r>
+        <w:rPr>
+          <w:rStyle w:val="Refdecomentario"/>
+        </w:rPr>
+        <w:annotationRef/>
+      </w:r>
+      <w:r>
+        <w:t xml:space="preserve">REST API </w:t>
+      </w:r>
+      <w:proofErr w:type="spellStart"/>
+      <w:r>
+        <w:t>ó</w:t>
+      </w:r>
+      <w:proofErr w:type="spellEnd"/>
+      <w:r>
+        <w:t xml:space="preserve"> API REST, usar siempre el mismo</w:t>
+      </w:r>
+    </w:p>
+  </w:comment>
+  <w:comment w:id="15" w:author="Ignacio Frigerio" w:date="2015-02-06T16:50:00Z" w:initials="IF">
+    <w:p>
+      <w:pPr>
+        <w:pStyle w:val="Textocomentario"/>
+      </w:pPr>
+      <w:r>
+        <w:rPr>
+          <w:rStyle w:val="Refdecomentario"/>
+        </w:rPr>
+        <w:annotationRef/>
+      </w:r>
+      <w:r>
+        <w:t xml:space="preserve">Hay que ver que poner </w:t>
+      </w:r>
+      <w:proofErr w:type="spellStart"/>
+      <w:r>
+        <w:t>aca</w:t>
+      </w:r>
+      <w:proofErr w:type="spellEnd"/>
+      <w:r>
+        <w:t xml:space="preserve">, porque esa </w:t>
+      </w:r>
+      <w:proofErr w:type="spellStart"/>
+      <w:r>
+        <w:t>pagina</w:t>
+      </w:r>
+      <w:proofErr w:type="spellEnd"/>
+      <w:r>
+        <w:t xml:space="preserve"> ya es de alguien encima, de ultima poner alguna (onda .com.ar) que por lo menos no sea de nadie</w:t>
+      </w:r>
+    </w:p>
+  </w:comment>
+  <w:comment w:id="16" w:author="Ignacio Frigerio" w:date="2015-02-06T16:47:00Z" w:initials="IF">
+    <w:p>
+      <w:pPr>
+        <w:pStyle w:val="Textocomentario"/>
+        <w:rPr>
+          <w:sz w:val="22"/>
+          <w:szCs w:val="22"/>
+        </w:rPr>
+      </w:pPr>
+      <w:r>
+        <w:rPr>
+          <w:rStyle w:val="Refdecomentario"/>
+        </w:rPr>
+        <w:annotationRef/>
+      </w:r>
+      <w:r>
+        <w:rPr>
+          <w:sz w:val="22"/>
+          <w:szCs w:val="22"/>
+        </w:rPr>
+        <w:t xml:space="preserve">Me parece que quedaría mejor que los parámetros vayan en un formato onda </w:t>
+      </w:r>
+      <w:r>
+        <w:rPr>
+          <w:rFonts w:ascii="Arial" w:hAnsi="Arial" w:cs="Arial"/>
+          <w:sz w:val="22"/>
+          <w:szCs w:val="22"/>
+          <w:lang w:val="es-AR"/>
+        </w:rPr>
+        <w:t xml:space="preserve">&lt;ciudad&gt; para que se entienda bien </w:t>
+      </w:r>
+      <w:proofErr w:type="spellStart"/>
+      <w:r>
+        <w:rPr>
+          <w:rFonts w:ascii="Arial" w:hAnsi="Arial" w:cs="Arial"/>
+          <w:sz w:val="22"/>
+          <w:szCs w:val="22"/>
+          <w:lang w:val="es-AR"/>
+        </w:rPr>
+        <w:t>cual</w:t>
+      </w:r>
+      <w:proofErr w:type="spellEnd"/>
+      <w:r>
+        <w:rPr>
+          <w:rFonts w:ascii="Arial" w:hAnsi="Arial" w:cs="Arial"/>
+          <w:sz w:val="22"/>
+          <w:szCs w:val="22"/>
+          <w:lang w:val="es-AR"/>
+        </w:rPr>
+        <w:t xml:space="preserve"> es la parte editable por </w:t>
+      </w:r>
+      <w:proofErr w:type="spellStart"/>
+      <w:r>
+        <w:rPr>
+          <w:rFonts w:ascii="Arial" w:hAnsi="Arial" w:cs="Arial"/>
+          <w:sz w:val="22"/>
+          <w:szCs w:val="22"/>
+          <w:lang w:val="es-AR"/>
+        </w:rPr>
+        <w:t>asi</w:t>
+      </w:r>
+      <w:proofErr w:type="spellEnd"/>
+      <w:r>
+        <w:rPr>
+          <w:rFonts w:ascii="Arial" w:hAnsi="Arial" w:cs="Arial"/>
+          <w:sz w:val="22"/>
+          <w:szCs w:val="22"/>
+          <w:lang w:val="es-AR"/>
+        </w:rPr>
+        <w:t xml:space="preserve"> decirlo</w:t>
+      </w:r>
+    </w:p>
+  </w:comment>
+  <w:comment w:id="19" w:author="Ignacio Frigerio" w:date="2015-02-06T16:52:00Z" w:initials="IF">
+    <w:p>
+      <w:pPr>
+        <w:pStyle w:val="Textocomentario"/>
+      </w:pPr>
+      <w:r>
+        <w:rPr>
+          <w:rStyle w:val="Refdecomentario"/>
+        </w:rPr>
+        <w:annotationRef/>
+      </w:r>
+      <w:r>
+        <w:t xml:space="preserve">Pondría algo como brinda servicio para un tipo de </w:t>
+      </w:r>
+      <w:proofErr w:type="spellStart"/>
+      <w:r>
+        <w:t>vehiculo</w:t>
+      </w:r>
+      <w:proofErr w:type="spellEnd"/>
+      <w:r>
+        <w:t xml:space="preserve">, el “tengan lugares” suena a que solo si tienen </w:t>
+      </w:r>
+      <w:proofErr w:type="spellStart"/>
+      <w:r>
+        <w:t>disponbilidad</w:t>
+      </w:r>
+      <w:proofErr w:type="spellEnd"/>
+      <w:r>
+        <w:t xml:space="preserve"> </w:t>
+      </w:r>
+    </w:p>
+  </w:comment>
+  <w:comment w:id="21" w:author="Ignacio Frigerio" w:date="2015-02-06T17:01:00Z" w:initials="IF">
+    <w:p>
+      <w:pPr>
+        <w:pStyle w:val="Textocomentario"/>
+      </w:pPr>
+      <w:r>
+        <w:rPr>
+          <w:rStyle w:val="Refdecomentario"/>
+        </w:rPr>
+        <w:annotationRef/>
+      </w:r>
+      <w:r>
+        <w:t xml:space="preserve">Algo como: </w:t>
+      </w:r>
+      <w:r>
+        <w:t xml:space="preserve">Las direcciones de todas las playas que se encuentren a menos de 10km de distancia de una ubicación establecida que tengan lugares de estacionamiento para un tipo de </w:t>
+      </w:r>
+      <w:proofErr w:type="spellStart"/>
+      <w:r>
+        <w:t>vehiculo</w:t>
+      </w:r>
+      <w:proofErr w:type="spellEnd"/>
+      <w:r>
+        <w:t xml:space="preserve"> en particular</w:t>
+      </w:r>
+    </w:p>
+  </w:comment>
+  <w:comment w:id="23" w:author="Ignacio Frigerio" w:date="2015-02-06T17:13:00Z" w:initials="IF">
+    <w:p>
+      <w:pPr>
+        <w:pStyle w:val="Textocomentario"/>
+      </w:pPr>
+      <w:r>
+        <w:rPr>
+          <w:rStyle w:val="Refdecomentario"/>
+        </w:rPr>
+        <w:annotationRef/>
+      </w:r>
+      <w:r>
+        <w:t xml:space="preserve">Me acabo de dar cuenta q este método debería estar en el </w:t>
+      </w:r>
+      <w:proofErr w:type="spellStart"/>
+      <w:r>
+        <w:t>controller</w:t>
+      </w:r>
+      <w:proofErr w:type="spellEnd"/>
+      <w:r>
+        <w:t xml:space="preserve"> de precios, tenemos que ver si lo cambiamos, y de ser </w:t>
+      </w:r>
+      <w:proofErr w:type="spellStart"/>
+      <w:r>
+        <w:t>asi</w:t>
+      </w:r>
+      <w:proofErr w:type="spellEnd"/>
+      <w:r>
+        <w:t xml:space="preserve"> actualizar todo (móvil, documentación y si hiciese falta la app de escritorio) (</w:t>
+      </w:r>
+      <w:proofErr w:type="spellStart"/>
+      <w:r>
+        <w:t>se</w:t>
+      </w:r>
+      <w:proofErr w:type="spellEnd"/>
+      <w:r>
+        <w:t xml:space="preserve"> que este moco me lo mande yo =P</w:t>
+      </w:r>
+    </w:p>
+  </w:comment>
+  <w:comment w:id="24" w:author="Ignacio Frigerio" w:date="2015-02-06T17:02:00Z" w:initials="IF">
+    <w:p>
+      <w:pPr>
+        <w:pStyle w:val="Textocomentario"/>
+      </w:pPr>
+      <w:r>
+        <w:rPr>
+          <w:rStyle w:val="Refdecomentario"/>
+        </w:rPr>
+        <w:annotationRef/>
+      </w:r>
+      <w:r>
+        <w:t xml:space="preserve">En este momento retorna todos los precios, no solo el por hora, que </w:t>
+      </w:r>
+      <w:proofErr w:type="spellStart"/>
+      <w:r>
+        <w:t>seria</w:t>
+      </w:r>
+      <w:proofErr w:type="spellEnd"/>
+      <w:r>
+        <w:t xml:space="preserve"> todo un problema si se les da acceso </w:t>
+      </w:r>
+      <w:proofErr w:type="spellStart"/>
+      <w:r>
+        <w:t>alsistema</w:t>
+      </w:r>
+      <w:proofErr w:type="spellEnd"/>
+      <w:r>
+        <w:t xml:space="preserve"> para agregar o sacar datos de esa tabla (ABM genérico)</w:t>
+      </w:r>
+    </w:p>
+  </w:comment>
+  <w:comment w:id="26" w:author="Ignacio Frigerio" w:date="2015-02-06T17:03:00Z" w:initials="IF">
+    <w:p>
+      <w:pPr>
+        <w:pStyle w:val="Textocomentario"/>
+      </w:pPr>
+      <w:r>
+        <w:rPr>
+          <w:rStyle w:val="Refdecomentario"/>
+        </w:rPr>
+        <w:annotationRef/>
+      </w:r>
+      <w:r>
+        <w:t xml:space="preserve">Los parámetros no coinciden con lo de la </w:t>
+      </w:r>
+      <w:proofErr w:type="spellStart"/>
+      <w:r>
+        <w:t>url</w:t>
+      </w:r>
+      <w:proofErr w:type="spellEnd"/>
+    </w:p>
+  </w:comment>
+  <w:comment w:id="32" w:author="Ignacio Frigerio" w:date="2015-02-06T17:05:00Z" w:initials="IF">
+    <w:p>
+      <w:pPr>
+        <w:pStyle w:val="Textocomentario"/>
+      </w:pPr>
+      <w:r>
+        <w:rPr>
+          <w:rStyle w:val="Refdecomentario"/>
+        </w:rPr>
+        <w:annotationRef/>
+      </w:r>
+      <w:r>
+        <w:t xml:space="preserve">En realidad es un </w:t>
+      </w:r>
+      <w:proofErr w:type="spellStart"/>
+      <w:r>
+        <w:t>string</w:t>
+      </w:r>
+      <w:proofErr w:type="spellEnd"/>
+      <w:r>
+        <w:t xml:space="preserve"> con el formato “1,2,3,4,5” habría q ver como expresar esto de un modo adecuado</w:t>
+      </w:r>
+    </w:p>
+  </w:comment>
+  <w:comment w:id="37" w:author="Ignacio Frigerio" w:date="2015-02-06T17:09:00Z" w:initials="IF">
+    <w:p>
+      <w:pPr>
+        <w:pStyle w:val="Textocomentario"/>
+      </w:pPr>
+      <w:r>
+        <w:rPr>
+          <w:rStyle w:val="Refdecomentario"/>
+        </w:rPr>
+        <w:annotationRef/>
+      </w:r>
+      <w:r>
+        <w:t xml:space="preserve">Che si esto varia (se agrega precio por semana o que se yo) no sirve </w:t>
+      </w:r>
+      <w:proofErr w:type="spellStart"/>
+      <w:r>
+        <w:t>mas</w:t>
+      </w:r>
+      <w:proofErr w:type="spellEnd"/>
+      <w:r>
+        <w:t xml:space="preserve">, si bien no me parece que haya q modificar la app de escritorio (porque es solo un escenario) me parece q el web </w:t>
+      </w:r>
+      <w:proofErr w:type="spellStart"/>
+      <w:r>
+        <w:t>service</w:t>
+      </w:r>
+      <w:proofErr w:type="spellEnd"/>
+      <w:r>
+        <w:t xml:space="preserve"> debería ser un poco </w:t>
+      </w:r>
+      <w:proofErr w:type="spellStart"/>
+      <w:r>
+        <w:t>mas</w:t>
+      </w:r>
+      <w:proofErr w:type="spellEnd"/>
+      <w:r>
+        <w:t xml:space="preserve"> flexible</w:t>
+      </w:r>
+    </w:p>
+  </w:comment>
+  <w:comment w:id="47" w:author="Ignacio Frigerio" w:date="2015-02-06T17:16:00Z" w:initials="IF">
+    <w:p>
+      <w:pPr>
+        <w:pStyle w:val="Textocomentario"/>
+      </w:pPr>
+      <w:r>
+        <w:rPr>
+          <w:rStyle w:val="Refdecomentario"/>
+        </w:rPr>
+        <w:annotationRef/>
+      </w:r>
+      <w:r>
+        <w:t xml:space="preserve">Esto no es </w:t>
+      </w:r>
+      <w:proofErr w:type="spellStart"/>
+      <w:r>
+        <w:t>asi</w:t>
+      </w:r>
+      <w:proofErr w:type="spellEnd"/>
+      <w:r>
+        <w:t xml:space="preserve">, va en el cuerpo del mensaje el objeto el formato es algo </w:t>
+      </w:r>
+      <w:proofErr w:type="spellStart"/>
+      <w:r>
+        <w:t>asi</w:t>
+      </w:r>
+      <w:proofErr w:type="spellEnd"/>
+      <w:r>
+        <w:t xml:space="preserve"> </w:t>
+      </w:r>
+      <w:r>
+        <w:t>Nombre="nombre"&amp;Apellido="apellido"&amp;Telefono="INTtelefono"&amp;Email="email"&amp;Mensaje="mensaje"</w:t>
+      </w:r>
+    </w:p>
+    <w:p>
+      <w:pPr>
+        <w:pStyle w:val="Textocomentario"/>
+      </w:pPr>
+      <w:r>
+        <w:t xml:space="preserve">O un JSON en el data que sea </w:t>
+      </w:r>
+    </w:p>
+    <w:p>
+      <w:pPr>
+        <w:pStyle w:val="Textocomentario"/>
+      </w:pPr>
+      <w:r>
+        <w:t>{</w:t>
+      </w:r>
+    </w:p>
+    <w:p>
+      <w:pPr>
+        <w:pStyle w:val="Textocomentario"/>
+      </w:pPr>
+      <w:r>
+        <w:tab/>
+        <w:t>Nombre : “nombre”</w:t>
+      </w:r>
+    </w:p>
+    <w:p>
+      <w:pPr>
+        <w:pStyle w:val="Textocomentario"/>
+      </w:pPr>
+      <w:r>
+        <w:tab/>
+        <w:t>Apellido : “apellido”</w:t>
+      </w:r>
+    </w:p>
+    <w:p>
+      <w:pPr>
+        <w:pStyle w:val="Textocomentario"/>
+        <w:ind w:left="708" w:firstLine="708"/>
+      </w:pPr>
+      <w:r>
+        <w:t>etc….</w:t>
+      </w:r>
+    </w:p>
+    <w:p>
+      <w:pPr>
+        <w:pStyle w:val="Textocomentario"/>
+      </w:pPr>
+      <w:r>
+        <w:t>}</w:t>
+      </w:r>
+    </w:p>
+  </w:comment>
+</w:comments>
 </file>
 
 <file path=word/endnotes.xml><?xml version="1.0" encoding="utf-8"?>
@@ -10069,6 +10878,7 @@
         <w:docPartUnique/>
       </w:docPartObj>
     </w:sdtPr>
+    <w:sdtEndPr/>
     <w:sdtContent>
       <w:p>
         <w:pPr>
@@ -10091,7 +10901,7 @@
           <w:rPr>
             <w:noProof/>
           </w:rPr>
-          <w:t>13</w:t>
+          <w:t>2</w:t>
         </w:r>
         <w:r>
           <w:rPr>
@@ -13192,6 +14002,73 @@
     <w:basedOn w:val="Fuentedeprrafopredeter"/>
     <w:rsid w:val="009D3E5E"/>
   </w:style>
+  <w:style w:type="character" w:styleId="Refdecomentario">
+    <w:name w:val="annotation reference"/>
+    <w:basedOn w:val="Fuentedeprrafopredeter"/>
+    <w:uiPriority w:val="99"/>
+    <w:semiHidden/>
+    <w:unhideWhenUsed/>
+    <w:rsid w:val="00451E6F"/>
+    <w:rPr>
+      <w:sz w:val="16"/>
+      <w:szCs w:val="16"/>
+    </w:rPr>
+  </w:style>
+  <w:style w:type="paragraph" w:styleId="Textocomentario">
+    <w:name w:val="annotation text"/>
+    <w:basedOn w:val="Normal"/>
+    <w:link w:val="TextocomentarioCar"/>
+    <w:uiPriority w:val="99"/>
+    <w:semiHidden/>
+    <w:unhideWhenUsed/>
+    <w:rsid w:val="00451E6F"/>
+    <w:rPr>
+      <w:sz w:val="20"/>
+      <w:szCs w:val="20"/>
+    </w:rPr>
+  </w:style>
+  <w:style w:type="character" w:customStyle="1" w:styleId="TextocomentarioCar">
+    <w:name w:val="Texto comentario Car"/>
+    <w:basedOn w:val="Fuentedeprrafopredeter"/>
+    <w:link w:val="Textocomentario"/>
+    <w:uiPriority w:val="99"/>
+    <w:semiHidden/>
+    <w:rsid w:val="00451E6F"/>
+    <w:rPr>
+      <w:sz w:val="20"/>
+      <w:szCs w:val="20"/>
+      <w:lang w:val="es-MX"/>
+    </w:rPr>
+  </w:style>
+  <w:style w:type="paragraph" w:styleId="Asuntodelcomentario">
+    <w:name w:val="annotation subject"/>
+    <w:basedOn w:val="Textocomentario"/>
+    <w:next w:val="Textocomentario"/>
+    <w:link w:val="AsuntodelcomentarioCar"/>
+    <w:uiPriority w:val="99"/>
+    <w:semiHidden/>
+    <w:unhideWhenUsed/>
+    <w:rsid w:val="00451E6F"/>
+    <w:rPr>
+      <w:b/>
+      <w:bCs/>
+    </w:rPr>
+  </w:style>
+  <w:style w:type="character" w:customStyle="1" w:styleId="AsuntodelcomentarioCar">
+    <w:name w:val="Asunto del comentario Car"/>
+    <w:basedOn w:val="TextocomentarioCar"/>
+    <w:link w:val="Asuntodelcomentario"/>
+    <w:uiPriority w:val="99"/>
+    <w:semiHidden/>
+    <w:rsid w:val="00451E6F"/>
+    <w:rPr>
+      <w:b/>
+      <w:bCs/>
+      <w:sz w:val="20"/>
+      <w:szCs w:val="20"/>
+      <w:lang w:val="es-MX"/>
+    </w:rPr>
+  </w:style>
 </w:styles>
 </file>
 
@@ -13779,6 +14656,73 @@
     <w:basedOn w:val="Fuentedeprrafopredeter"/>
     <w:rsid w:val="009D3E5E"/>
   </w:style>
+  <w:style w:type="character" w:styleId="Refdecomentario">
+    <w:name w:val="annotation reference"/>
+    <w:basedOn w:val="Fuentedeprrafopredeter"/>
+    <w:uiPriority w:val="99"/>
+    <w:semiHidden/>
+    <w:unhideWhenUsed/>
+    <w:rsid w:val="00451E6F"/>
+    <w:rPr>
+      <w:sz w:val="16"/>
+      <w:szCs w:val="16"/>
+    </w:rPr>
+  </w:style>
+  <w:style w:type="paragraph" w:styleId="Textocomentario">
+    <w:name w:val="annotation text"/>
+    <w:basedOn w:val="Normal"/>
+    <w:link w:val="TextocomentarioCar"/>
+    <w:uiPriority w:val="99"/>
+    <w:semiHidden/>
+    <w:unhideWhenUsed/>
+    <w:rsid w:val="00451E6F"/>
+    <w:rPr>
+      <w:sz w:val="20"/>
+      <w:szCs w:val="20"/>
+    </w:rPr>
+  </w:style>
+  <w:style w:type="character" w:customStyle="1" w:styleId="TextocomentarioCar">
+    <w:name w:val="Texto comentario Car"/>
+    <w:basedOn w:val="Fuentedeprrafopredeter"/>
+    <w:link w:val="Textocomentario"/>
+    <w:uiPriority w:val="99"/>
+    <w:semiHidden/>
+    <w:rsid w:val="00451E6F"/>
+    <w:rPr>
+      <w:sz w:val="20"/>
+      <w:szCs w:val="20"/>
+      <w:lang w:val="es-MX"/>
+    </w:rPr>
+  </w:style>
+  <w:style w:type="paragraph" w:styleId="Asuntodelcomentario">
+    <w:name w:val="annotation subject"/>
+    <w:basedOn w:val="Textocomentario"/>
+    <w:next w:val="Textocomentario"/>
+    <w:link w:val="AsuntodelcomentarioCar"/>
+    <w:uiPriority w:val="99"/>
+    <w:semiHidden/>
+    <w:unhideWhenUsed/>
+    <w:rsid w:val="00451E6F"/>
+    <w:rPr>
+      <w:b/>
+      <w:bCs/>
+    </w:rPr>
+  </w:style>
+  <w:style w:type="character" w:customStyle="1" w:styleId="AsuntodelcomentarioCar">
+    <w:name w:val="Asunto del comentario Car"/>
+    <w:basedOn w:val="TextocomentarioCar"/>
+    <w:link w:val="Asuntodelcomentario"/>
+    <w:uiPriority w:val="99"/>
+    <w:semiHidden/>
+    <w:rsid w:val="00451E6F"/>
+    <w:rPr>
+      <w:b/>
+      <w:bCs/>
+      <w:sz w:val="20"/>
+      <w:szCs w:val="20"/>
+      <w:lang w:val="es-MX"/>
+    </w:rPr>
+  </w:style>
 </w:styles>
 </file>
 
@@ -13911,6 +14855,13 @@
     <w:pitch w:val="variable"/>
     <w:sig w:usb0="E00002FF" w:usb1="400004FF" w:usb2="00000000" w:usb3="00000000" w:csb0="0000019F" w:csb1="00000000"/>
   </w:font>
+  <w:font w:name="Arial">
+    <w:panose1 w:val="020B0604020202020204"/>
+    <w:charset w:val="00"/>
+    <w:family w:val="swiss"/>
+    <w:pitch w:val="variable"/>
+    <w:sig w:usb0="E0002AFF" w:usb1="C0007843" w:usb2="00000009" w:usb3="00000000" w:csb0="000001FF" w:csb1="00000000"/>
+  </w:font>
   <w:font w:name="Consolas">
     <w:panose1 w:val="020B0609020204030204"/>
     <w:charset w:val="00"/>
@@ -13938,6 +14889,8 @@
     <w:rsidRoot w:val="00153013"/>
     <w:rsid w:val="00153013"/>
     <w:rsid w:val="00306D9A"/>
+    <w:rsid w:val="00B141D3"/>
+    <w:rsid w:val="00B96CF8"/>
     <w:rsid w:val="00CC63C5"/>
   </w:rsids>
   <m:mathPr>
@@ -13956,7 +14909,7 @@
   <w:themeFontLang w:val="es-AR"/>
   <w:clrSchemeMapping w:bg1="light1" w:t1="dark1" w:bg2="light2" w:t2="dark2" w:accent1="accent1" w:accent2="accent2" w:accent3="accent3" w:accent4="accent4" w:accent5="accent5" w:accent6="accent6" w:hyperlink="hyperlink" w:followedHyperlink="followedHyperlink"/>
   <w:decimalSymbol w:val=","/>
-  <w:listSeparator w:val=","/>
+  <w:listSeparator w:val=";"/>
 </w:settings>
 </file>
 

</xml_diff>